<commit_message>
Update Chapter 5 Basics of Drawing Part 2.docx
</commit_message>
<xml_diff>
--- a/7 ... Chapter 5/Chapter 5 Basics of Drawing Part 2.docx
+++ b/7 ... Chapter 5/Chapter 5 Basics of Drawing Part 2.docx
@@ -2,7 +2,2797 @@
 <file path=word/document.xml><?xml version="1.0" encoding="utf-8"?>
 <w:document xmlns:wpc="http://schemas.microsoft.com/office/word/2010/wordprocessingCanvas" xmlns:cx="http://schemas.microsoft.com/office/drawing/2014/chartex" xmlns:cx1="http://schemas.microsoft.com/office/drawing/2015/9/8/chartex" xmlns:cx2="http://schemas.microsoft.com/office/drawing/2015/10/21/chartex" xmlns:cx3="http://schemas.microsoft.com/office/drawing/2016/5/9/chartex" xmlns:cx4="http://schemas.microsoft.com/office/drawing/2016/5/10/chartex" xmlns:cx5="http://schemas.microsoft.com/office/drawing/2016/5/11/chartex" xmlns:cx6="http://schemas.microsoft.com/office/drawing/2016/5/12/chartex" xmlns:cx7="http://schemas.microsoft.com/office/drawing/2016/5/13/chartex" xmlns:cx8="http://schemas.microsoft.com/office/drawing/2016/5/14/chartex" xmlns:mc="http://schemas.openxmlformats.org/markup-compatibility/2006" xmlns:aink="http://schemas.microsoft.com/office/drawing/2016/ink" xmlns:am3d="http://schemas.microsoft.com/office/drawing/2017/model3d" xmlns:o="urn:schemas-microsoft-com:office:office" xmlns:r="http://schemas.openxmlformats.org/officeDocument/2006/relationships" xmlns:m="http://schemas.openxmlformats.org/officeDocument/2006/math" xmlns:v="urn:schemas-microsoft-com:vml" xmlns:wp14="http://schemas.microsoft.com/office/word/2010/wordprocessingDrawing" xmlns:wp="http://schemas.openxmlformats.org/drawingml/2006/wordprocessingDrawing" xmlns:w10="urn:schemas-microsoft-com:office:word" xmlns:w="http://schemas.openxmlformats.org/wordprocessingml/2006/main" xmlns:w14="http://schemas.microsoft.com/office/word/2010/wordml" xmlns:w15="http://schemas.microsoft.com/office/word/2012/wordml" xmlns:w16cex="http://schemas.microsoft.com/office/word/2018/wordml/cex" xmlns:w16cid="http://schemas.microsoft.com/office/word/2016/wordml/cid" xmlns:w16="http://schemas.microsoft.com/office/word/2018/wordml" xmlns:w16sdtdh="http://schemas.microsoft.com/office/word/2020/wordml/sdtdatahash" xmlns:w16se="http://schemas.microsoft.com/office/word/2015/wordml/symex" xmlns:wpg="http://schemas.microsoft.com/office/word/2010/wordprocessingGroup" xmlns:wpi="http://schemas.microsoft.com/office/word/2010/wordprocessingInk" xmlns:wne="http://schemas.microsoft.com/office/word/2006/wordml" xmlns:wps="http://schemas.microsoft.com/office/word/2010/wordprocessingShape" mc:Ignorable="w14 w15 w16se w16cid w16 w16cex w16sdtdh wp14">
   <w:body>
-    <w:p/>
+    <w:p>
+      <w:pPr>
+        <w:rPr>
+          <w:rFonts w:ascii="Times New Roman" w:hAnsi="Times New Roman" w:cs="Times New Roman"/>
+          <w:sz w:val="40"/>
+          <w:szCs w:val="40"/>
+          <w14:textOutline w14:w="9525" w14:cap="rnd" w14:cmpd="sng" w14:algn="ctr">
+            <w14:solidFill>
+              <w14:srgbClr w14:val="FF0000"/>
+            </w14:solidFill>
+            <w14:prstDash w14:val="solid"/>
+            <w14:bevel/>
+          </w14:textOutline>
+        </w:rPr>
+      </w:pPr>
+      <w:r>
+        <w:rPr>
+          <w:rFonts w:ascii="Times New Roman" w:hAnsi="Times New Roman" w:cs="Times New Roman"/>
+          <w:sz w:val="40"/>
+          <w:szCs w:val="40"/>
+          <w14:textOutline w14:w="9525" w14:cap="rnd" w14:cmpd="sng" w14:algn="ctr">
+            <w14:solidFill>
+              <w14:srgbClr w14:val="FF0000"/>
+            </w14:solidFill>
+            <w14:prstDash w14:val="solid"/>
+            <w14:bevel/>
+          </w14:textOutline>
+        </w:rPr>
+        <w:t>DRAWING LINES AND DOTS</w:t>
+      </w:r>
+      <w:r>
+        <w:rPr>
+          <w:rFonts w:ascii="Times New Roman" w:hAnsi="Times New Roman" w:cs="Times New Roman"/>
+          <w:sz w:val="40"/>
+          <w:szCs w:val="40"/>
+          <w14:textOutline w14:w="9525" w14:cap="rnd" w14:cmpd="sng" w14:algn="ctr">
+            <w14:solidFill>
+              <w14:srgbClr w14:val="FF0000"/>
+            </w14:solidFill>
+            <w14:prstDash w14:val="solid"/>
+            <w14:bevel/>
+          </w14:textOutline>
+        </w:rPr>
+        <w:t xml:space="preserve"> </w:t>
+      </w:r>
+    </w:p>
+    <w:p>
+      <w:pPr>
+        <w:rPr>
+          <w:rFonts w:ascii="Times New Roman" w:hAnsi="Times New Roman" w:cs="Times New Roman"/>
+          <w:sz w:val="40"/>
+          <w:szCs w:val="40"/>
+          <w14:textOutline w14:w="9525" w14:cap="rnd" w14:cmpd="sng" w14:algn="ctr">
+            <w14:solidFill>
+              <w14:srgbClr w14:val="FF0000"/>
+            </w14:solidFill>
+            <w14:prstDash w14:val="solid"/>
+            <w14:bevel/>
+          </w14:textOutline>
+        </w:rPr>
+      </w:pPr>
+      <w:r>
+        <w:rPr>
+          <w:rFonts w:ascii="Times New Roman" w:hAnsi="Times New Roman" w:cs="Times New Roman"/>
+          <w:sz w:val="40"/>
+          <w:szCs w:val="40"/>
+          <w14:textOutline w14:w="9525" w14:cap="rnd" w14:cmpd="sng" w14:algn="ctr">
+            <w14:solidFill>
+              <w14:srgbClr w14:val="FF0000"/>
+            </w14:solidFill>
+            <w14:prstDash w14:val="solid"/>
+            <w14:bevel/>
+          </w14:textOutline>
+        </w:rPr>
+        <w:t>Chapter 5 Part 2</w:t>
+      </w:r>
+    </w:p>
+    <w:p>
+      <w:pPr>
+        <w:rPr>
+          <w:rFonts w:ascii="Times New Roman" w:hAnsi="Times New Roman" w:cs="Times New Roman"/>
+          <w:sz w:val="28"/>
+          <w:szCs w:val="28"/>
+          <w14:textOutline w14:w="9525" w14:cap="rnd" w14:cmpd="sng" w14:algn="ctr">
+            <w14:solidFill>
+              <w14:srgbClr w14:val="00B0F0"/>
+            </w14:solidFill>
+            <w14:prstDash w14:val="solid"/>
+            <w14:bevel/>
+          </w14:textOutline>
+        </w:rPr>
+      </w:pPr>
+      <w:r>
+        <w:rPr>
+          <w:rFonts w:ascii="Times New Roman" w:hAnsi="Times New Roman" w:cs="Times New Roman"/>
+          <w:sz w:val="28"/>
+          <w:szCs w:val="28"/>
+          <w14:textOutline w14:w="9525" w14:cap="rnd" w14:cmpd="sng" w14:algn="ctr">
+            <w14:solidFill>
+              <w14:srgbClr w14:val="00B0F0"/>
+            </w14:solidFill>
+            <w14:prstDash w14:val="solid"/>
+            <w14:bevel/>
+          </w14:textOutline>
+        </w:rPr>
+        <w:t>SetPixel Function</w:t>
+      </w:r>
+    </w:p>
+    <w:p>
+      <w:pPr>
+        <w:rPr>
+          <w:rFonts w:ascii="Times New Roman" w:hAnsi="Times New Roman" w:cs="Times New Roman"/>
+          <w:sz w:val="24"/>
+          <w:szCs w:val="24"/>
+        </w:rPr>
+      </w:pPr>
+      <w:r>
+        <w:rPr>
+          <w:rFonts w:ascii="Times New Roman" w:hAnsi="Times New Roman" w:cs="Times New Roman"/>
+          <w:sz w:val="24"/>
+          <w:szCs w:val="24"/>
+        </w:rPr>
+        <w:t xml:space="preserve">The SetPixel function is a fundamental building block for creating graphics in Windows GDI. It allows you to </w:t>
+      </w:r>
+      <w:r>
+        <w:rPr>
+          <w:rFonts w:ascii="Times New Roman" w:hAnsi="Times New Roman" w:cs="Times New Roman"/>
+          <w:color w:val="0000FF"/>
+          <w:sz w:val="24"/>
+          <w:szCs w:val="24"/>
+        </w:rPr>
+        <w:t>set the color of a specific pixel at a specified x and y coordinate</w:t>
+      </w:r>
+      <w:r>
+        <w:rPr>
+          <w:rFonts w:ascii="Times New Roman" w:hAnsi="Times New Roman" w:cs="Times New Roman"/>
+          <w:sz w:val="24"/>
+          <w:szCs w:val="24"/>
+        </w:rPr>
+        <w:t>. The syntax is as follows:</w:t>
+      </w:r>
+    </w:p>
+    <w:p>
+      <w:pPr>
+        <w:rPr>
+          <w:rFonts w:ascii="Times New Roman" w:hAnsi="Times New Roman" w:cs="Times New Roman"/>
+          <w:sz w:val="24"/>
+          <w:szCs w:val="24"/>
+        </w:rPr>
+      </w:pPr>
+      <w:r>
+        <w:rPr>
+          <w:rFonts w:ascii="Times New Roman" w:hAnsi="Times New Roman" w:cs="Times New Roman"/>
+          <w:sz w:val="24"/>
+          <w:szCs w:val="24"/>
+        </w:rPr>
+        <w:drawing>
+          <wp:inline distT="0" distB="0" distL="0" distR="0" wp14:anchorId="6AA0496A" wp14:editId="4589650F">
+            <wp:extent cx="2029843" cy="476518"/>
+            <wp:effectExtent l="0" t="0" r="0" b="0"/>
+            <wp:docPr id="1" name="Picture 1"/>
+            <wp:cNvGraphicFramePr>
+              <a:graphicFrameLocks xmlns:a="http://schemas.openxmlformats.org/drawingml/2006/main" noChangeAspect="1"/>
+            </wp:cNvGraphicFramePr>
+            <a:graphic xmlns:a="http://schemas.openxmlformats.org/drawingml/2006/main">
+              <a:graphicData uri="http://schemas.openxmlformats.org/drawingml/2006/picture">
+                <pic:pic xmlns:pic="http://schemas.openxmlformats.org/drawingml/2006/picture">
+                  <pic:nvPicPr>
+                    <pic:cNvPr id="1" name=""/>
+                    <pic:cNvPicPr/>
+                  </pic:nvPicPr>
+                  <pic:blipFill>
+                    <a:blip r:embed="rId4"/>
+                    <a:stretch>
+                      <a:fillRect/>
+                    </a:stretch>
+                  </pic:blipFill>
+                  <pic:spPr>
+                    <a:xfrm>
+                      <a:off x="0" y="0"/>
+                      <a:ext cx="2044091" cy="479863"/>
+                    </a:xfrm>
+                    <a:prstGeom prst="rect">
+                      <a:avLst/>
+                    </a:prstGeom>
+                  </pic:spPr>
+                </pic:pic>
+              </a:graphicData>
+            </a:graphic>
+          </wp:inline>
+        </w:drawing>
+      </w:r>
+    </w:p>
+    <w:p>
+      <w:pPr>
+        <w:rPr>
+          <w:rFonts w:ascii="Times New Roman" w:hAnsi="Times New Roman" w:cs="Times New Roman"/>
+          <w:sz w:val="24"/>
+          <w:szCs w:val="24"/>
+        </w:rPr>
+      </w:pPr>
+      <w:r>
+        <w:rPr>
+          <w:rFonts w:ascii="Times New Roman" w:hAnsi="Times New Roman" w:cs="Times New Roman"/>
+          <w:sz w:val="24"/>
+          <w:szCs w:val="24"/>
+          <w14:textOutline w14:w="9525" w14:cap="rnd" w14:cmpd="sng" w14:algn="ctr">
+            <w14:solidFill>
+              <w14:srgbClr w14:val="00B050"/>
+            </w14:solidFill>
+            <w14:prstDash w14:val="solid"/>
+            <w14:bevel/>
+          </w14:textOutline>
+        </w:rPr>
+        <w:t xml:space="preserve">hdc: </w:t>
+      </w:r>
+      <w:r>
+        <w:rPr>
+          <w:rFonts w:ascii="Times New Roman" w:hAnsi="Times New Roman" w:cs="Times New Roman"/>
+          <w:sz w:val="24"/>
+          <w:szCs w:val="24"/>
+        </w:rPr>
+        <w:t>A handle to the device context (DC) that represents the drawing surface.</w:t>
+      </w:r>
+    </w:p>
+    <w:p>
+      <w:pPr>
+        <w:rPr>
+          <w:rFonts w:ascii="Times New Roman" w:hAnsi="Times New Roman" w:cs="Times New Roman"/>
+          <w:sz w:val="24"/>
+          <w:szCs w:val="24"/>
+        </w:rPr>
+      </w:pPr>
+      <w:r>
+        <w:rPr>
+          <w:rFonts w:ascii="Times New Roman" w:hAnsi="Times New Roman" w:cs="Times New Roman"/>
+          <w:sz w:val="24"/>
+          <w:szCs w:val="24"/>
+          <w14:textOutline w14:w="9525" w14:cap="rnd" w14:cmpd="sng" w14:algn="ctr">
+            <w14:solidFill>
+              <w14:srgbClr w14:val="00B050"/>
+            </w14:solidFill>
+            <w14:prstDash w14:val="solid"/>
+            <w14:bevel/>
+          </w14:textOutline>
+        </w:rPr>
+        <w:t xml:space="preserve">x: </w:t>
+      </w:r>
+      <w:r>
+        <w:rPr>
+          <w:rFonts w:ascii="Times New Roman" w:hAnsi="Times New Roman" w:cs="Times New Roman"/>
+          <w:sz w:val="24"/>
+          <w:szCs w:val="24"/>
+        </w:rPr>
+        <w:t>The x-coordinate of the pixel to be set.</w:t>
+      </w:r>
+    </w:p>
+    <w:p>
+      <w:pPr>
+        <w:rPr>
+          <w:rFonts w:ascii="Times New Roman" w:hAnsi="Times New Roman" w:cs="Times New Roman"/>
+          <w:sz w:val="24"/>
+          <w:szCs w:val="24"/>
+        </w:rPr>
+      </w:pPr>
+      <w:r>
+        <w:rPr>
+          <w:rFonts w:ascii="Times New Roman" w:hAnsi="Times New Roman" w:cs="Times New Roman"/>
+          <w:sz w:val="24"/>
+          <w:szCs w:val="24"/>
+          <w14:textOutline w14:w="9525" w14:cap="rnd" w14:cmpd="sng" w14:algn="ctr">
+            <w14:solidFill>
+              <w14:srgbClr w14:val="00B050"/>
+            </w14:solidFill>
+            <w14:prstDash w14:val="solid"/>
+            <w14:bevel/>
+          </w14:textOutline>
+        </w:rPr>
+        <w:t xml:space="preserve">y: </w:t>
+      </w:r>
+      <w:r>
+        <w:rPr>
+          <w:rFonts w:ascii="Times New Roman" w:hAnsi="Times New Roman" w:cs="Times New Roman"/>
+          <w:sz w:val="24"/>
+          <w:szCs w:val="24"/>
+        </w:rPr>
+        <w:t>The y-coordinate of the pixel to be set.</w:t>
+      </w:r>
+    </w:p>
+    <w:p>
+      <w:pPr>
+        <w:rPr>
+          <w:rFonts w:ascii="Times New Roman" w:hAnsi="Times New Roman" w:cs="Times New Roman"/>
+          <w:sz w:val="24"/>
+          <w:szCs w:val="24"/>
+        </w:rPr>
+      </w:pPr>
+      <w:r>
+        <w:rPr>
+          <w:rFonts w:ascii="Times New Roman" w:hAnsi="Times New Roman" w:cs="Times New Roman"/>
+          <w:sz w:val="24"/>
+          <w:szCs w:val="24"/>
+          <w14:textOutline w14:w="9525" w14:cap="rnd" w14:cmpd="sng" w14:algn="ctr">
+            <w14:solidFill>
+              <w14:srgbClr w14:val="00B050"/>
+            </w14:solidFill>
+            <w14:prstDash w14:val="solid"/>
+            <w14:bevel/>
+          </w14:textOutline>
+        </w:rPr>
+        <w:t xml:space="preserve">crColor: </w:t>
+      </w:r>
+      <w:r>
+        <w:rPr>
+          <w:rFonts w:ascii="Times New Roman" w:hAnsi="Times New Roman" w:cs="Times New Roman"/>
+          <w:sz w:val="24"/>
+          <w:szCs w:val="24"/>
+        </w:rPr>
+        <w:t>A COLORREF value representing the desired color of the pixel.</w:t>
+      </w:r>
+    </w:p>
+    <w:p>
+      <w:pPr>
+        <w:rPr>
+          <w:rFonts w:ascii="Times New Roman" w:hAnsi="Times New Roman" w:cs="Times New Roman"/>
+          <w:sz w:val="24"/>
+          <w:szCs w:val="24"/>
+        </w:rPr>
+      </w:pPr>
+    </w:p>
+    <w:p>
+      <w:pPr>
+        <w:rPr>
+          <w:rFonts w:ascii="Times New Roman" w:hAnsi="Times New Roman" w:cs="Times New Roman"/>
+          <w:sz w:val="24"/>
+          <w:szCs w:val="24"/>
+        </w:rPr>
+      </w:pPr>
+      <w:r>
+        <w:rPr>
+          <w:rFonts w:ascii="Times New Roman" w:hAnsi="Times New Roman" w:cs="Times New Roman"/>
+          <w:sz w:val="24"/>
+          <w:szCs w:val="24"/>
+        </w:rPr>
+        <w:t xml:space="preserve">When called, SetPixel sets the specified pixel to the given color. </w:t>
+      </w:r>
+    </w:p>
+    <w:p>
+      <w:pPr>
+        <w:rPr>
+          <w:rFonts w:ascii="Times New Roman" w:hAnsi="Times New Roman" w:cs="Times New Roman"/>
+          <w:sz w:val="24"/>
+          <w:szCs w:val="24"/>
+        </w:rPr>
+      </w:pPr>
+      <w:r>
+        <w:rPr>
+          <w:rFonts w:ascii="Times New Roman" w:hAnsi="Times New Roman" w:cs="Times New Roman"/>
+          <w:color w:val="0000FF"/>
+          <w:sz w:val="24"/>
+          <w:szCs w:val="24"/>
+        </w:rPr>
+        <w:t xml:space="preserve">If the specified color cannot be represented </w:t>
+      </w:r>
+      <w:r>
+        <w:rPr>
+          <w:rFonts w:ascii="Times New Roman" w:hAnsi="Times New Roman" w:cs="Times New Roman"/>
+          <w:sz w:val="24"/>
+          <w:szCs w:val="24"/>
+        </w:rPr>
+        <w:t>on the video display, the function sets the pixel to the nearest pure non-dithered color and returns that value.</w:t>
+      </w:r>
+    </w:p>
+    <w:p>
+      <w:pPr>
+        <w:rPr>
+          <w:rFonts w:ascii="Times New Roman" w:hAnsi="Times New Roman" w:cs="Times New Roman"/>
+          <w:sz w:val="28"/>
+          <w:szCs w:val="28"/>
+          <w14:textOutline w14:w="9525" w14:cap="rnd" w14:cmpd="sng" w14:algn="ctr">
+            <w14:solidFill>
+              <w14:srgbClr w14:val="00B0F0"/>
+            </w14:solidFill>
+            <w14:prstDash w14:val="solid"/>
+            <w14:bevel/>
+          </w14:textOutline>
+        </w:rPr>
+      </w:pPr>
+    </w:p>
+    <w:p>
+      <w:pPr>
+        <w:rPr>
+          <w:rFonts w:ascii="Times New Roman" w:hAnsi="Times New Roman" w:cs="Times New Roman"/>
+          <w:sz w:val="28"/>
+          <w:szCs w:val="28"/>
+          <w14:textOutline w14:w="9525" w14:cap="rnd" w14:cmpd="sng" w14:algn="ctr">
+            <w14:solidFill>
+              <w14:srgbClr w14:val="00B0F0"/>
+            </w14:solidFill>
+            <w14:prstDash w14:val="solid"/>
+            <w14:bevel/>
+          </w14:textOutline>
+        </w:rPr>
+      </w:pPr>
+      <w:r>
+        <w:rPr>
+          <w:rFonts w:ascii="Times New Roman" w:hAnsi="Times New Roman" w:cs="Times New Roman"/>
+          <w:sz w:val="28"/>
+          <w:szCs w:val="28"/>
+          <w14:textOutline w14:w="9525" w14:cap="rnd" w14:cmpd="sng" w14:algn="ctr">
+            <w14:solidFill>
+              <w14:srgbClr w14:val="00B0F0"/>
+            </w14:solidFill>
+            <w14:prstDash w14:val="solid"/>
+            <w14:bevel/>
+          </w14:textOutline>
+        </w:rPr>
+        <w:t>GetPixel Function</w:t>
+      </w:r>
+    </w:p>
+    <w:p>
+      <w:pPr>
+        <w:rPr>
+          <w:rFonts w:ascii="Times New Roman" w:hAnsi="Times New Roman" w:cs="Times New Roman"/>
+          <w:sz w:val="24"/>
+          <w:szCs w:val="24"/>
+        </w:rPr>
+      </w:pPr>
+      <w:r>
+        <w:rPr>
+          <w:rFonts w:ascii="Times New Roman" w:hAnsi="Times New Roman" w:cs="Times New Roman"/>
+          <w:sz w:val="24"/>
+          <w:szCs w:val="24"/>
+        </w:rPr>
+        <w:t xml:space="preserve">The GetPixel function is another essential tool for working with pixels in Windows GDI. </w:t>
+      </w:r>
+    </w:p>
+    <w:p>
+      <w:pPr>
+        <w:rPr>
+          <w:rFonts w:ascii="Times New Roman" w:hAnsi="Times New Roman" w:cs="Times New Roman"/>
+          <w:sz w:val="24"/>
+          <w:szCs w:val="24"/>
+        </w:rPr>
+      </w:pPr>
+      <w:r>
+        <w:rPr>
+          <w:rFonts w:ascii="Times New Roman" w:hAnsi="Times New Roman" w:cs="Times New Roman"/>
+          <w:sz w:val="24"/>
+          <w:szCs w:val="24"/>
+        </w:rPr>
+        <w:t xml:space="preserve">It </w:t>
+      </w:r>
+      <w:r>
+        <w:rPr>
+          <w:rFonts w:ascii="Times New Roman" w:hAnsi="Times New Roman" w:cs="Times New Roman"/>
+          <w:color w:val="FF00FF"/>
+          <w:sz w:val="24"/>
+          <w:szCs w:val="24"/>
+        </w:rPr>
+        <w:t xml:space="preserve">retrieves the color of a specific pixel </w:t>
+      </w:r>
+      <w:r>
+        <w:rPr>
+          <w:rFonts w:ascii="Times New Roman" w:hAnsi="Times New Roman" w:cs="Times New Roman"/>
+          <w:sz w:val="24"/>
+          <w:szCs w:val="24"/>
+        </w:rPr>
+        <w:t>at a specified x and y coordinate. The syntax is as follows:</w:t>
+      </w:r>
+    </w:p>
+    <w:p>
+      <w:pPr>
+        <w:rPr>
+          <w:rFonts w:ascii="Times New Roman" w:hAnsi="Times New Roman" w:cs="Times New Roman"/>
+          <w:sz w:val="24"/>
+          <w:szCs w:val="24"/>
+        </w:rPr>
+      </w:pPr>
+      <w:r>
+        <w:rPr>
+          <w:rFonts w:ascii="Times New Roman" w:hAnsi="Times New Roman" w:cs="Times New Roman"/>
+          <w:sz w:val="24"/>
+          <w:szCs w:val="24"/>
+        </w:rPr>
+        <w:drawing>
+          <wp:inline distT="0" distB="0" distL="0" distR="0" wp14:anchorId="2AC1D512" wp14:editId="07D4753F">
+            <wp:extent cx="1903247" cy="470079"/>
+            <wp:effectExtent l="0" t="0" r="1905" b="6350"/>
+            <wp:docPr id="2" name="Picture 2"/>
+            <wp:cNvGraphicFramePr>
+              <a:graphicFrameLocks xmlns:a="http://schemas.openxmlformats.org/drawingml/2006/main" noChangeAspect="1"/>
+            </wp:cNvGraphicFramePr>
+            <a:graphic xmlns:a="http://schemas.openxmlformats.org/drawingml/2006/main">
+              <a:graphicData uri="http://schemas.openxmlformats.org/drawingml/2006/picture">
+                <pic:pic xmlns:pic="http://schemas.openxmlformats.org/drawingml/2006/picture">
+                  <pic:nvPicPr>
+                    <pic:cNvPr id="1" name=""/>
+                    <pic:cNvPicPr/>
+                  </pic:nvPicPr>
+                  <pic:blipFill>
+                    <a:blip r:embed="rId5"/>
+                    <a:stretch>
+                      <a:fillRect/>
+                    </a:stretch>
+                  </pic:blipFill>
+                  <pic:spPr>
+                    <a:xfrm>
+                      <a:off x="0" y="0"/>
+                      <a:ext cx="1917253" cy="473538"/>
+                    </a:xfrm>
+                    <a:prstGeom prst="rect">
+                      <a:avLst/>
+                    </a:prstGeom>
+                  </pic:spPr>
+                </pic:pic>
+              </a:graphicData>
+            </a:graphic>
+          </wp:inline>
+        </w:drawing>
+      </w:r>
+    </w:p>
+    <w:p>
+      <w:pPr>
+        <w:rPr>
+          <w:rFonts w:ascii="Times New Roman" w:hAnsi="Times New Roman" w:cs="Times New Roman"/>
+          <w:sz w:val="24"/>
+          <w:szCs w:val="24"/>
+        </w:rPr>
+      </w:pPr>
+      <w:r>
+        <w:rPr>
+          <w:rFonts w:ascii="Times New Roman" w:hAnsi="Times New Roman" w:cs="Times New Roman"/>
+          <w:sz w:val="24"/>
+          <w:szCs w:val="24"/>
+          <w14:textOutline w14:w="9525" w14:cap="rnd" w14:cmpd="sng" w14:algn="ctr">
+            <w14:solidFill>
+              <w14:srgbClr w14:val="00B050"/>
+            </w14:solidFill>
+            <w14:prstDash w14:val="solid"/>
+            <w14:bevel/>
+          </w14:textOutline>
+        </w:rPr>
+        <w:t xml:space="preserve">hdc: </w:t>
+      </w:r>
+      <w:r>
+        <w:rPr>
+          <w:rFonts w:ascii="Times New Roman" w:hAnsi="Times New Roman" w:cs="Times New Roman"/>
+          <w:sz w:val="24"/>
+          <w:szCs w:val="24"/>
+        </w:rPr>
+        <w:t>A handle to the DC that represents the drawing surface.</w:t>
+      </w:r>
+    </w:p>
+    <w:p>
+      <w:pPr>
+        <w:rPr>
+          <w:rFonts w:ascii="Times New Roman" w:hAnsi="Times New Roman" w:cs="Times New Roman"/>
+          <w:sz w:val="24"/>
+          <w:szCs w:val="24"/>
+        </w:rPr>
+      </w:pPr>
+      <w:r>
+        <w:rPr>
+          <w:rFonts w:ascii="Times New Roman" w:hAnsi="Times New Roman" w:cs="Times New Roman"/>
+          <w:sz w:val="24"/>
+          <w:szCs w:val="24"/>
+          <w14:textOutline w14:w="9525" w14:cap="rnd" w14:cmpd="sng" w14:algn="ctr">
+            <w14:solidFill>
+              <w14:srgbClr w14:val="00B050"/>
+            </w14:solidFill>
+            <w14:prstDash w14:val="solid"/>
+            <w14:bevel/>
+          </w14:textOutline>
+        </w:rPr>
+        <w:t xml:space="preserve">x: </w:t>
+      </w:r>
+      <w:r>
+        <w:rPr>
+          <w:rFonts w:ascii="Times New Roman" w:hAnsi="Times New Roman" w:cs="Times New Roman"/>
+          <w:sz w:val="24"/>
+          <w:szCs w:val="24"/>
+        </w:rPr>
+        <w:t>The x-coordinate of the pixel to retrieve the color from.</w:t>
+      </w:r>
+    </w:p>
+    <w:p>
+      <w:pPr>
+        <w:rPr>
+          <w:rFonts w:ascii="Times New Roman" w:hAnsi="Times New Roman" w:cs="Times New Roman"/>
+          <w:sz w:val="24"/>
+          <w:szCs w:val="24"/>
+        </w:rPr>
+      </w:pPr>
+      <w:r>
+        <w:rPr>
+          <w:rFonts w:ascii="Times New Roman" w:hAnsi="Times New Roman" w:cs="Times New Roman"/>
+          <w:sz w:val="24"/>
+          <w:szCs w:val="24"/>
+          <w14:textOutline w14:w="9525" w14:cap="rnd" w14:cmpd="sng" w14:algn="ctr">
+            <w14:solidFill>
+              <w14:srgbClr w14:val="00B050"/>
+            </w14:solidFill>
+            <w14:prstDash w14:val="solid"/>
+            <w14:bevel/>
+          </w14:textOutline>
+        </w:rPr>
+        <w:t xml:space="preserve">y: </w:t>
+      </w:r>
+      <w:r>
+        <w:rPr>
+          <w:rFonts w:ascii="Times New Roman" w:hAnsi="Times New Roman" w:cs="Times New Roman"/>
+          <w:sz w:val="24"/>
+          <w:szCs w:val="24"/>
+        </w:rPr>
+        <w:t>The y-coordinate of the pixel to retrieve the color from.</w:t>
+      </w:r>
+    </w:p>
+    <w:p>
+      <w:pPr>
+        <w:rPr>
+          <w:rFonts w:ascii="Times New Roman" w:hAnsi="Times New Roman" w:cs="Times New Roman"/>
+          <w:sz w:val="24"/>
+          <w:szCs w:val="24"/>
+        </w:rPr>
+      </w:pPr>
+      <w:r>
+        <w:rPr>
+          <w:rFonts w:ascii="Times New Roman" w:hAnsi="Times New Roman" w:cs="Times New Roman"/>
+          <w:sz w:val="24"/>
+          <w:szCs w:val="24"/>
+        </w:rPr>
+        <w:t xml:space="preserve">The </w:t>
+      </w:r>
+      <w:r>
+        <w:rPr>
+          <w:rFonts w:ascii="Times New Roman" w:hAnsi="Times New Roman" w:cs="Times New Roman"/>
+          <w:color w:val="FF0000"/>
+          <w:sz w:val="24"/>
+          <w:szCs w:val="24"/>
+        </w:rPr>
+        <w:t xml:space="preserve">GetPixel function returns </w:t>
+      </w:r>
+      <w:r>
+        <w:rPr>
+          <w:rFonts w:ascii="Times New Roman" w:hAnsi="Times New Roman" w:cs="Times New Roman"/>
+          <w:sz w:val="24"/>
+          <w:szCs w:val="24"/>
+        </w:rPr>
+        <w:t>a COLORREF value representing the color of the specified pixel.</w:t>
+      </w:r>
+    </w:p>
+    <w:p>
+      <w:pPr>
+        <w:rPr>
+          <w:rFonts w:ascii="Times New Roman" w:hAnsi="Times New Roman" w:cs="Times New Roman"/>
+          <w:sz w:val="24"/>
+          <w:szCs w:val="24"/>
+        </w:rPr>
+      </w:pPr>
+    </w:p>
+    <w:p>
+      <w:pPr>
+        <w:rPr>
+          <w:rFonts w:ascii="Times New Roman" w:hAnsi="Times New Roman" w:cs="Times New Roman"/>
+          <w:sz w:val="24"/>
+          <w:szCs w:val="24"/>
+        </w:rPr>
+      </w:pPr>
+    </w:p>
+    <w:p>
+      <w:pPr>
+        <w:rPr>
+          <w:rFonts w:ascii="Times New Roman" w:hAnsi="Times New Roman" w:cs="Times New Roman"/>
+          <w:sz w:val="24"/>
+          <w:szCs w:val="24"/>
+        </w:rPr>
+      </w:pPr>
+    </w:p>
+    <w:p>
+      <w:pPr>
+        <w:rPr>
+          <w:rFonts w:ascii="Times New Roman" w:hAnsi="Times New Roman" w:cs="Times New Roman"/>
+          <w:sz w:val="28"/>
+          <w:szCs w:val="28"/>
+          <w14:textOutline w14:w="9525" w14:cap="rnd" w14:cmpd="sng" w14:algn="ctr">
+            <w14:solidFill>
+              <w14:srgbClr w14:val="00B0F0"/>
+            </w14:solidFill>
+            <w14:prstDash w14:val="solid"/>
+            <w14:bevel/>
+          </w14:textOutline>
+        </w:rPr>
+      </w:pPr>
+      <w:r>
+        <w:rPr>
+          <w:rFonts w:ascii="Times New Roman" w:hAnsi="Times New Roman" w:cs="Times New Roman"/>
+          <w:sz w:val="28"/>
+          <w:szCs w:val="28"/>
+          <w14:textOutline w14:w="9525" w14:cap="rnd" w14:cmpd="sng" w14:algn="ctr">
+            <w14:solidFill>
+              <w14:srgbClr w14:val="00B0F0"/>
+            </w14:solidFill>
+            <w14:prstDash w14:val="solid"/>
+            <w14:bevel/>
+          </w14:textOutline>
+        </w:rPr>
+        <w:t>Limitations of SetPixel and GetPixel</w:t>
+      </w:r>
+    </w:p>
+    <w:p>
+      <w:pPr>
+        <w:rPr>
+          <w:rFonts w:ascii="Times New Roman" w:hAnsi="Times New Roman" w:cs="Times New Roman"/>
+          <w:sz w:val="24"/>
+          <w:szCs w:val="24"/>
+        </w:rPr>
+      </w:pPr>
+      <w:r>
+        <w:rPr>
+          <w:rFonts w:ascii="Times New Roman" w:hAnsi="Times New Roman" w:cs="Times New Roman"/>
+          <w:sz w:val="24"/>
+          <w:szCs w:val="24"/>
+        </w:rPr>
+        <w:t xml:space="preserve">While </w:t>
+      </w:r>
+      <w:r>
+        <w:rPr>
+          <w:rFonts w:ascii="Times New Roman" w:hAnsi="Times New Roman" w:cs="Times New Roman"/>
+          <w:color w:val="008000"/>
+          <w:sz w:val="24"/>
+          <w:szCs w:val="24"/>
+        </w:rPr>
+        <w:t>SetPixel and GetPixel provide direct access to individual pixels</w:t>
+      </w:r>
+      <w:r>
+        <w:rPr>
+          <w:rFonts w:ascii="Times New Roman" w:hAnsi="Times New Roman" w:cs="Times New Roman"/>
+          <w:sz w:val="24"/>
+          <w:szCs w:val="24"/>
+        </w:rPr>
+        <w:t>, they are not commonly used for complex graphics operations. This is primarily due to performance considerations.</w:t>
+      </w:r>
+    </w:p>
+    <w:p>
+      <w:pPr>
+        <w:rPr>
+          <w:rFonts w:ascii="Times New Roman" w:hAnsi="Times New Roman" w:cs="Times New Roman"/>
+          <w:sz w:val="24"/>
+          <w:szCs w:val="24"/>
+        </w:rPr>
+      </w:pPr>
+      <w:r>
+        <w:rPr>
+          <w:rFonts w:ascii="Times New Roman" w:hAnsi="Times New Roman" w:cs="Times New Roman"/>
+          <w:color w:val="0000FF"/>
+          <w:sz w:val="24"/>
+          <w:szCs w:val="24"/>
+        </w:rPr>
+        <w:t xml:space="preserve">Performance Overhead: </w:t>
+      </w:r>
+      <w:r>
+        <w:rPr>
+          <w:rFonts w:ascii="Times New Roman" w:hAnsi="Times New Roman" w:cs="Times New Roman"/>
+          <w:sz w:val="24"/>
+          <w:szCs w:val="24"/>
+        </w:rPr>
+        <w:t>Drawing complex shapes using SetPixel involves calling the function repeatedly for each pixel, which can be inefficient. Higher-level GDI functions, such as LineTo and Polyline, are optimized for efficient line drawing and utilize specialized hardware acceleration when available.</w:t>
+      </w:r>
+    </w:p>
+    <w:p>
+      <w:pPr>
+        <w:rPr>
+          <w:rFonts w:ascii="Times New Roman" w:hAnsi="Times New Roman" w:cs="Times New Roman"/>
+          <w:sz w:val="24"/>
+          <w:szCs w:val="24"/>
+        </w:rPr>
+      </w:pPr>
+      <w:r>
+        <w:rPr>
+          <w:noProof/>
+        </w:rPr>
+        <w:drawing>
+          <wp:inline distT="0" distB="0" distL="0" distR="0" wp14:anchorId="34370016" wp14:editId="75709FA0">
+            <wp:extent cx="1931832" cy="965916"/>
+            <wp:effectExtent l="0" t="0" r="0" b="5715"/>
+            <wp:docPr id="3" name="Picture 3"/>
+            <wp:cNvGraphicFramePr>
+              <a:graphicFrameLocks xmlns:a="http://schemas.openxmlformats.org/drawingml/2006/main" noChangeAspect="1"/>
+            </wp:cNvGraphicFramePr>
+            <a:graphic xmlns:a="http://schemas.openxmlformats.org/drawingml/2006/main">
+              <a:graphicData uri="http://schemas.openxmlformats.org/drawingml/2006/picture">
+                <pic:pic xmlns:pic="http://schemas.openxmlformats.org/drawingml/2006/picture">
+                  <pic:nvPicPr>
+                    <pic:cNvPr id="0" name="Picture 1"/>
+                    <pic:cNvPicPr>
+                      <a:picLocks noChangeAspect="1" noChangeArrowheads="1"/>
+                    </pic:cNvPicPr>
+                  </pic:nvPicPr>
+                  <pic:blipFill>
+                    <a:blip r:embed="rId6">
+                      <a:extLst>
+                        <a:ext uri="{28A0092B-C50C-407E-A947-70E740481C1C}">
+                          <a14:useLocalDpi xmlns:a14="http://schemas.microsoft.com/office/drawing/2010/main" val="0"/>
+                        </a:ext>
+                      </a:extLst>
+                    </a:blip>
+                    <a:srcRect/>
+                    <a:stretch>
+                      <a:fillRect/>
+                    </a:stretch>
+                  </pic:blipFill>
+                  <pic:spPr bwMode="auto">
+                    <a:xfrm>
+                      <a:off x="0" y="0"/>
+                      <a:ext cx="1945023" cy="972512"/>
+                    </a:xfrm>
+                    <a:prstGeom prst="rect">
+                      <a:avLst/>
+                    </a:prstGeom>
+                    <a:noFill/>
+                    <a:ln>
+                      <a:noFill/>
+                    </a:ln>
+                  </pic:spPr>
+                </pic:pic>
+              </a:graphicData>
+            </a:graphic>
+          </wp:inline>
+        </w:drawing>
+      </w:r>
+    </w:p>
+    <w:p>
+      <w:pPr>
+        <w:rPr>
+          <w:rFonts w:ascii="Times New Roman" w:hAnsi="Times New Roman" w:cs="Times New Roman"/>
+          <w:sz w:val="24"/>
+          <w:szCs w:val="24"/>
+        </w:rPr>
+      </w:pPr>
+      <w:r>
+        <w:rPr>
+          <w:rFonts w:ascii="Times New Roman" w:hAnsi="Times New Roman" w:cs="Times New Roman"/>
+          <w:color w:val="0000FF"/>
+          <w:sz w:val="24"/>
+          <w:szCs w:val="24"/>
+        </w:rPr>
+        <w:t xml:space="preserve">Device-Dependent Colors: </w:t>
+      </w:r>
+      <w:r>
+        <w:rPr>
+          <w:rFonts w:ascii="Times New Roman" w:hAnsi="Times New Roman" w:cs="Times New Roman"/>
+          <w:sz w:val="24"/>
+          <w:szCs w:val="24"/>
+        </w:rPr>
+        <w:t>COLORREF values represent colors in a device-dependent manner. Using SetPixel and GetPixel directly can lead to color discrepancies between different display devices.</w:t>
+      </w:r>
+    </w:p>
+    <w:p>
+      <w:pPr>
+        <w:rPr>
+          <w:rFonts w:ascii="Times New Roman" w:hAnsi="Times New Roman" w:cs="Times New Roman"/>
+          <w:sz w:val="24"/>
+          <w:szCs w:val="24"/>
+        </w:rPr>
+      </w:pPr>
+      <w:r>
+        <w:rPr>
+          <w:noProof/>
+        </w:rPr>
+        <w:drawing>
+          <wp:inline distT="0" distB="0" distL="0" distR="0" wp14:anchorId="4328004C" wp14:editId="46ADA018">
+            <wp:extent cx="1081825" cy="1081825"/>
+            <wp:effectExtent l="0" t="0" r="4445" b="4445"/>
+            <wp:docPr id="4" name="Picture 4" descr="5 Types of RGB SSDs and How to Upgrade to Them - MiniTool Partition Wizard"/>
+            <wp:cNvGraphicFramePr>
+              <a:graphicFrameLocks xmlns:a="http://schemas.openxmlformats.org/drawingml/2006/main" noChangeAspect="1"/>
+            </wp:cNvGraphicFramePr>
+            <a:graphic xmlns:a="http://schemas.openxmlformats.org/drawingml/2006/main">
+              <a:graphicData uri="http://schemas.openxmlformats.org/drawingml/2006/picture">
+                <pic:pic xmlns:pic="http://schemas.openxmlformats.org/drawingml/2006/picture">
+                  <pic:nvPicPr>
+                    <pic:cNvPr id="0" name="Picture 3" descr="5 Types of RGB SSDs and How to Upgrade to Them - MiniTool Partition Wizard"/>
+                    <pic:cNvPicPr>
+                      <a:picLocks noChangeAspect="1" noChangeArrowheads="1"/>
+                    </pic:cNvPicPr>
+                  </pic:nvPicPr>
+                  <pic:blipFill>
+                    <a:blip r:embed="rId7">
+                      <a:extLst>
+                        <a:ext uri="{28A0092B-C50C-407E-A947-70E740481C1C}">
+                          <a14:useLocalDpi xmlns:a14="http://schemas.microsoft.com/office/drawing/2010/main" val="0"/>
+                        </a:ext>
+                      </a:extLst>
+                    </a:blip>
+                    <a:srcRect/>
+                    <a:stretch>
+                      <a:fillRect/>
+                    </a:stretch>
+                  </pic:blipFill>
+                  <pic:spPr bwMode="auto">
+                    <a:xfrm>
+                      <a:off x="0" y="0"/>
+                      <a:ext cx="1085858" cy="1085858"/>
+                    </a:xfrm>
+                    <a:prstGeom prst="rect">
+                      <a:avLst/>
+                    </a:prstGeom>
+                    <a:noFill/>
+                    <a:ln>
+                      <a:noFill/>
+                    </a:ln>
+                  </pic:spPr>
+                </pic:pic>
+              </a:graphicData>
+            </a:graphic>
+          </wp:inline>
+        </w:drawing>
+      </w:r>
+    </w:p>
+    <w:p>
+      <w:pPr>
+        <w:rPr>
+          <w:rFonts w:ascii="Times New Roman" w:hAnsi="Times New Roman" w:cs="Times New Roman"/>
+          <w:sz w:val="28"/>
+          <w:szCs w:val="28"/>
+          <w14:textOutline w14:w="9525" w14:cap="rnd" w14:cmpd="sng" w14:algn="ctr">
+            <w14:solidFill>
+              <w14:srgbClr w14:val="00B0F0"/>
+            </w14:solidFill>
+            <w14:prstDash w14:val="solid"/>
+            <w14:bevel/>
+          </w14:textOutline>
+        </w:rPr>
+      </w:pPr>
+      <w:r>
+        <w:rPr>
+          <w:rFonts w:ascii="Times New Roman" w:hAnsi="Times New Roman" w:cs="Times New Roman"/>
+          <w:sz w:val="28"/>
+          <w:szCs w:val="28"/>
+          <w14:textOutline w14:w="9525" w14:cap="rnd" w14:cmpd="sng" w14:algn="ctr">
+            <w14:solidFill>
+              <w14:srgbClr w14:val="00B0F0"/>
+            </w14:solidFill>
+            <w14:prstDash w14:val="solid"/>
+            <w14:bevel/>
+          </w14:textOutline>
+        </w:rPr>
+        <w:t>Alternative Graphics Approaches</w:t>
+      </w:r>
+    </w:p>
+    <w:p>
+      <w:pPr>
+        <w:rPr>
+          <w:rFonts w:ascii="Times New Roman" w:hAnsi="Times New Roman" w:cs="Times New Roman"/>
+          <w:sz w:val="24"/>
+          <w:szCs w:val="24"/>
+        </w:rPr>
+      </w:pPr>
+      <w:r>
+        <w:rPr>
+          <w:rFonts w:ascii="Times New Roman" w:hAnsi="Times New Roman" w:cs="Times New Roman"/>
+          <w:sz w:val="24"/>
+          <w:szCs w:val="24"/>
+        </w:rPr>
+        <w:t xml:space="preserve">In general, it is recommended to use </w:t>
+      </w:r>
+      <w:r>
+        <w:rPr>
+          <w:rFonts w:ascii="Times New Roman" w:hAnsi="Times New Roman" w:cs="Times New Roman"/>
+          <w:color w:val="008000"/>
+          <w:sz w:val="24"/>
+          <w:szCs w:val="24"/>
+        </w:rPr>
+        <w:t xml:space="preserve">higher-level GDI functions </w:t>
+      </w:r>
+      <w:r>
+        <w:rPr>
+          <w:rFonts w:ascii="Times New Roman" w:hAnsi="Times New Roman" w:cs="Times New Roman"/>
+          <w:sz w:val="24"/>
+          <w:szCs w:val="24"/>
+        </w:rPr>
+        <w:t xml:space="preserve">whenever possible. </w:t>
+      </w:r>
+    </w:p>
+    <w:p>
+      <w:pPr>
+        <w:rPr>
+          <w:rFonts w:ascii="Times New Roman" w:hAnsi="Times New Roman" w:cs="Times New Roman"/>
+          <w:color w:val="FF00FF"/>
+          <w:sz w:val="24"/>
+          <w:szCs w:val="24"/>
+        </w:rPr>
+      </w:pPr>
+      <w:r>
+        <w:rPr>
+          <w:rFonts w:ascii="Times New Roman" w:hAnsi="Times New Roman" w:cs="Times New Roman"/>
+          <w:sz w:val="24"/>
+          <w:szCs w:val="24"/>
+        </w:rPr>
+        <w:t xml:space="preserve">These functions provide </w:t>
+      </w:r>
+      <w:r>
+        <w:rPr>
+          <w:rFonts w:ascii="Times New Roman" w:hAnsi="Times New Roman" w:cs="Times New Roman"/>
+          <w:color w:val="FF0000"/>
+          <w:sz w:val="24"/>
+          <w:szCs w:val="24"/>
+        </w:rPr>
+        <w:t>better performance</w:t>
+      </w:r>
+      <w:r>
+        <w:rPr>
+          <w:rFonts w:ascii="Times New Roman" w:hAnsi="Times New Roman" w:cs="Times New Roman"/>
+          <w:sz w:val="24"/>
+          <w:szCs w:val="24"/>
+        </w:rPr>
+        <w:t xml:space="preserve">, </w:t>
+      </w:r>
+      <w:r>
+        <w:rPr>
+          <w:rFonts w:ascii="Times New Roman" w:hAnsi="Times New Roman" w:cs="Times New Roman"/>
+          <w:color w:val="0000FF"/>
+          <w:sz w:val="24"/>
+          <w:szCs w:val="24"/>
+        </w:rPr>
+        <w:t>hardware acceleration</w:t>
+      </w:r>
+      <w:r>
+        <w:rPr>
+          <w:rFonts w:ascii="Times New Roman" w:hAnsi="Times New Roman" w:cs="Times New Roman"/>
+          <w:sz w:val="24"/>
+          <w:szCs w:val="24"/>
+        </w:rPr>
+        <w:t xml:space="preserve">, and </w:t>
+      </w:r>
+      <w:r>
+        <w:rPr>
+          <w:rFonts w:ascii="Times New Roman" w:hAnsi="Times New Roman" w:cs="Times New Roman"/>
+          <w:color w:val="FF00FF"/>
+          <w:sz w:val="24"/>
+          <w:szCs w:val="24"/>
+        </w:rPr>
+        <w:t xml:space="preserve">device-independent color handling. </w:t>
+      </w:r>
+    </w:p>
+    <w:p>
+      <w:pPr>
+        <w:rPr>
+          <w:rFonts w:ascii="Times New Roman" w:hAnsi="Times New Roman" w:cs="Times New Roman"/>
+          <w:sz w:val="24"/>
+          <w:szCs w:val="24"/>
+        </w:rPr>
+      </w:pPr>
+    </w:p>
+    <w:p>
+      <w:pPr>
+        <w:rPr>
+          <w:rFonts w:ascii="Times New Roman" w:hAnsi="Times New Roman" w:cs="Times New Roman"/>
+          <w:sz w:val="24"/>
+          <w:szCs w:val="24"/>
+        </w:rPr>
+      </w:pPr>
+    </w:p>
+    <w:p>
+      <w:pPr>
+        <w:rPr>
+          <w:rFonts w:ascii="Times New Roman" w:hAnsi="Times New Roman" w:cs="Times New Roman"/>
+          <w:sz w:val="24"/>
+          <w:szCs w:val="24"/>
+        </w:rPr>
+      </w:pPr>
+    </w:p>
+    <w:p>
+      <w:pPr>
+        <w:rPr>
+          <w:rFonts w:ascii="Times New Roman" w:hAnsi="Times New Roman" w:cs="Times New Roman"/>
+          <w:sz w:val="24"/>
+          <w:szCs w:val="24"/>
+        </w:rPr>
+      </w:pPr>
+    </w:p>
+    <w:p>
+      <w:pPr>
+        <w:rPr>
+          <w:rFonts w:ascii="Times New Roman" w:hAnsi="Times New Roman" w:cs="Times New Roman"/>
+          <w:sz w:val="24"/>
+          <w:szCs w:val="24"/>
+        </w:rPr>
+      </w:pPr>
+    </w:p>
+    <w:p>
+      <w:pPr>
+        <w:rPr>
+          <w:rFonts w:ascii="Times New Roman" w:hAnsi="Times New Roman" w:cs="Times New Roman"/>
+          <w:sz w:val="24"/>
+          <w:szCs w:val="24"/>
+        </w:rPr>
+      </w:pPr>
+    </w:p>
+    <w:p>
+      <w:pPr>
+        <w:rPr>
+          <w:rFonts w:ascii="Times New Roman" w:hAnsi="Times New Roman" w:cs="Times New Roman"/>
+          <w:sz w:val="24"/>
+          <w:szCs w:val="24"/>
+        </w:rPr>
+      </w:pPr>
+      <w:r>
+        <w:rPr>
+          <w:rFonts w:ascii="Times New Roman" w:hAnsi="Times New Roman" w:cs="Times New Roman"/>
+          <w:sz w:val="24"/>
+          <w:szCs w:val="24"/>
+        </w:rPr>
+        <w:lastRenderedPageBreak/>
+        <w:t>For specialized cases where direct pixel manipulation is required, there are alternative approaches that offer more efficiency and flexibility.</w:t>
+      </w:r>
+    </w:p>
+    <w:p>
+      <w:pPr>
+        <w:rPr>
+          <w:rFonts w:ascii="Times New Roman" w:hAnsi="Times New Roman" w:cs="Times New Roman"/>
+          <w:sz w:val="24"/>
+          <w:szCs w:val="24"/>
+        </w:rPr>
+      </w:pPr>
+      <w:r>
+        <w:rPr>
+          <w:rFonts w:ascii="Times New Roman" w:hAnsi="Times New Roman" w:cs="Times New Roman"/>
+          <w:color w:val="0000FF"/>
+          <w:sz w:val="24"/>
+          <w:szCs w:val="24"/>
+        </w:rPr>
+        <w:t xml:space="preserve">Raster Operations: </w:t>
+      </w:r>
+      <w:r>
+        <w:rPr>
+          <w:rFonts w:ascii="Times New Roman" w:hAnsi="Times New Roman" w:cs="Times New Roman"/>
+          <w:sz w:val="24"/>
+          <w:szCs w:val="24"/>
+        </w:rPr>
+        <w:t>GDI provides raster operations (Rops) that allow for efficient manipulation of pixel patterns. These operations can be combined with SetPixel and GetPixel to achieve more complex graphics effects.</w:t>
+      </w:r>
+    </w:p>
+    <w:p>
+      <w:pPr>
+        <w:rPr>
+          <w:rFonts w:ascii="Times New Roman" w:hAnsi="Times New Roman" w:cs="Times New Roman"/>
+          <w:sz w:val="24"/>
+          <w:szCs w:val="24"/>
+        </w:rPr>
+      </w:pPr>
+      <w:r>
+        <w:rPr>
+          <w:noProof/>
+        </w:rPr>
+        <w:drawing>
+          <wp:inline distT="0" distB="0" distL="0" distR="0" wp14:anchorId="2AB0D99D" wp14:editId="64E7F0C1">
+            <wp:extent cx="1354195" cy="2704563"/>
+            <wp:effectExtent l="0" t="0" r="0" b="635"/>
+            <wp:docPr id="6" name="Picture 6" descr="900+ Pixel Patterns ideas in 2023 | pixel pattern, cross stitch patterns,  stitch patterns"/>
+            <wp:cNvGraphicFramePr>
+              <a:graphicFrameLocks xmlns:a="http://schemas.openxmlformats.org/drawingml/2006/main" noChangeAspect="1"/>
+            </wp:cNvGraphicFramePr>
+            <a:graphic xmlns:a="http://schemas.openxmlformats.org/drawingml/2006/main">
+              <a:graphicData uri="http://schemas.openxmlformats.org/drawingml/2006/picture">
+                <pic:pic xmlns:pic="http://schemas.openxmlformats.org/drawingml/2006/picture">
+                  <pic:nvPicPr>
+                    <pic:cNvPr id="0" name="Picture 7" descr="900+ Pixel Patterns ideas in 2023 | pixel pattern, cross stitch patterns,  stitch patterns"/>
+                    <pic:cNvPicPr>
+                      <a:picLocks noChangeAspect="1" noChangeArrowheads="1"/>
+                    </pic:cNvPicPr>
+                  </pic:nvPicPr>
+                  <pic:blipFill>
+                    <a:blip r:embed="rId8">
+                      <a:extLst>
+                        <a:ext uri="{28A0092B-C50C-407E-A947-70E740481C1C}">
+                          <a14:useLocalDpi xmlns:a14="http://schemas.microsoft.com/office/drawing/2010/main" val="0"/>
+                        </a:ext>
+                      </a:extLst>
+                    </a:blip>
+                    <a:srcRect/>
+                    <a:stretch>
+                      <a:fillRect/>
+                    </a:stretch>
+                  </pic:blipFill>
+                  <pic:spPr bwMode="auto">
+                    <a:xfrm>
+                      <a:off x="0" y="0"/>
+                      <a:ext cx="1360111" cy="2716378"/>
+                    </a:xfrm>
+                    <a:prstGeom prst="rect">
+                      <a:avLst/>
+                    </a:prstGeom>
+                    <a:noFill/>
+                    <a:ln>
+                      <a:noFill/>
+                    </a:ln>
+                  </pic:spPr>
+                </pic:pic>
+              </a:graphicData>
+            </a:graphic>
+          </wp:inline>
+        </w:drawing>
+      </w:r>
+    </w:p>
+    <w:p>
+      <w:pPr>
+        <w:rPr>
+          <w:rFonts w:ascii="Times New Roman" w:hAnsi="Times New Roman" w:cs="Times New Roman"/>
+          <w:sz w:val="24"/>
+          <w:szCs w:val="24"/>
+        </w:rPr>
+      </w:pPr>
+      <w:r>
+        <w:rPr>
+          <w:rFonts w:ascii="Times New Roman" w:hAnsi="Times New Roman" w:cs="Times New Roman"/>
+          <w:color w:val="0000FF"/>
+          <w:sz w:val="24"/>
+          <w:szCs w:val="24"/>
+        </w:rPr>
+        <w:t>Custom Drawing Functions:</w:t>
+      </w:r>
+      <w:r>
+        <w:rPr>
+          <w:rFonts w:ascii="Times New Roman" w:hAnsi="Times New Roman" w:cs="Times New Roman"/>
+          <w:sz w:val="24"/>
+          <w:szCs w:val="24"/>
+        </w:rPr>
+        <w:t xml:space="preserve"> Developers can create their own drawing functions that employ optimized algorithms and utilize hardware acceleration when available. This approach can be particularly beneficial for specialized graphics tasks.</w:t>
+      </w:r>
+    </w:p>
+    <w:p>
+      <w:pPr>
+        <w:rPr>
+          <w:rFonts w:ascii="Times New Roman" w:hAnsi="Times New Roman" w:cs="Times New Roman"/>
+          <w:sz w:val="24"/>
+          <w:szCs w:val="24"/>
+        </w:rPr>
+      </w:pPr>
+      <w:r>
+        <w:rPr>
+          <w:noProof/>
+        </w:rPr>
+        <w:drawing>
+          <wp:inline distT="0" distB="0" distL="0" distR="0" wp14:anchorId="7785E42D" wp14:editId="2D8EFD34">
+            <wp:extent cx="3614510" cy="2479183"/>
+            <wp:effectExtent l="0" t="0" r="5080" b="0"/>
+            <wp:docPr id="7" name="Picture 7" descr="Freeze Frame"/>
+            <wp:cNvGraphicFramePr>
+              <a:graphicFrameLocks xmlns:a="http://schemas.openxmlformats.org/drawingml/2006/main" noChangeAspect="1"/>
+            </wp:cNvGraphicFramePr>
+            <a:graphic xmlns:a="http://schemas.openxmlformats.org/drawingml/2006/main">
+              <a:graphicData uri="http://schemas.openxmlformats.org/drawingml/2006/picture">
+                <pic:pic xmlns:pic="http://schemas.openxmlformats.org/drawingml/2006/picture">
+                  <pic:nvPicPr>
+                    <pic:cNvPr id="0" name="Picture 9" descr="Freeze Frame"/>
+                    <pic:cNvPicPr>
+                      <a:picLocks noChangeAspect="1" noChangeArrowheads="1"/>
+                    </pic:cNvPicPr>
+                  </pic:nvPicPr>
+                  <pic:blipFill>
+                    <a:blip r:embed="rId9" cstate="print">
+                      <a:extLst>
+                        <a:ext uri="{28A0092B-C50C-407E-A947-70E740481C1C}">
+                          <a14:useLocalDpi xmlns:a14="http://schemas.microsoft.com/office/drawing/2010/main" val="0"/>
+                        </a:ext>
+                      </a:extLst>
+                    </a:blip>
+                    <a:srcRect/>
+                    <a:stretch>
+                      <a:fillRect/>
+                    </a:stretch>
+                  </pic:blipFill>
+                  <pic:spPr bwMode="auto">
+                    <a:xfrm>
+                      <a:off x="0" y="0"/>
+                      <a:ext cx="3621406" cy="2483913"/>
+                    </a:xfrm>
+                    <a:prstGeom prst="rect">
+                      <a:avLst/>
+                    </a:prstGeom>
+                    <a:noFill/>
+                    <a:ln>
+                      <a:noFill/>
+                    </a:ln>
+                  </pic:spPr>
+                </pic:pic>
+              </a:graphicData>
+            </a:graphic>
+          </wp:inline>
+        </w:drawing>
+      </w:r>
+    </w:p>
+    <w:p>
+      <w:pPr>
+        <w:rPr>
+          <w:rFonts w:ascii="Times New Roman" w:hAnsi="Times New Roman" w:cs="Times New Roman"/>
+          <w:sz w:val="24"/>
+          <w:szCs w:val="24"/>
+        </w:rPr>
+      </w:pPr>
+    </w:p>
+    <w:p>
+      <w:pPr>
+        <w:rPr>
+          <w:rFonts w:ascii="Times New Roman" w:hAnsi="Times New Roman" w:cs="Times New Roman"/>
+          <w:sz w:val="24"/>
+          <w:szCs w:val="24"/>
+        </w:rPr>
+      </w:pPr>
+    </w:p>
+    <w:p>
+      <w:pPr>
+        <w:rPr>
+          <w:rFonts w:ascii="Times New Roman" w:hAnsi="Times New Roman" w:cs="Times New Roman"/>
+          <w:sz w:val="24"/>
+          <w:szCs w:val="24"/>
+        </w:rPr>
+      </w:pPr>
+    </w:p>
+    <w:p>
+      <w:pPr>
+        <w:rPr>
+          <w:rFonts w:ascii="Times New Roman" w:hAnsi="Times New Roman" w:cs="Times New Roman"/>
+          <w:sz w:val="28"/>
+          <w:szCs w:val="28"/>
+          <w14:textOutline w14:w="9525" w14:cap="rnd" w14:cmpd="sng" w14:algn="ctr">
+            <w14:solidFill>
+              <w14:srgbClr w14:val="00B0F0"/>
+            </w14:solidFill>
+            <w14:prstDash w14:val="solid"/>
+            <w14:bevel/>
+          </w14:textOutline>
+        </w:rPr>
+      </w:pPr>
+      <w:r>
+        <w:rPr>
+          <w:rFonts w:ascii="Times New Roman" w:hAnsi="Times New Roman" w:cs="Times New Roman"/>
+          <w:sz w:val="28"/>
+          <w:szCs w:val="28"/>
+          <w14:textOutline w14:w="9525" w14:cap="rnd" w14:cmpd="sng" w14:algn="ctr">
+            <w14:solidFill>
+              <w14:srgbClr w14:val="00B0F0"/>
+            </w14:solidFill>
+            <w14:prstDash w14:val="solid"/>
+            <w14:bevel/>
+          </w14:textOutline>
+        </w:rPr>
+        <w:lastRenderedPageBreak/>
+        <w:t>Line Drawing Functions in Windows GDI</w:t>
+      </w:r>
+    </w:p>
+    <w:p>
+      <w:pPr>
+        <w:rPr>
+          <w:rFonts w:ascii="Times New Roman" w:hAnsi="Times New Roman" w:cs="Times New Roman"/>
+          <w:sz w:val="24"/>
+          <w:szCs w:val="24"/>
+        </w:rPr>
+      </w:pPr>
+      <w:r>
+        <w:rPr>
+          <w:rFonts w:ascii="Times New Roman" w:hAnsi="Times New Roman" w:cs="Times New Roman"/>
+          <w:sz w:val="24"/>
+          <w:szCs w:val="24"/>
+        </w:rPr>
+        <w:t xml:space="preserve">Windows GDI provides a variety of functions for </w:t>
+      </w:r>
+      <w:r>
+        <w:rPr>
+          <w:rFonts w:ascii="Times New Roman" w:hAnsi="Times New Roman" w:cs="Times New Roman"/>
+          <w:color w:val="FF00FF"/>
+          <w:sz w:val="24"/>
+          <w:szCs w:val="24"/>
+        </w:rPr>
+        <w:t>drawing straight lines</w:t>
+      </w:r>
+      <w:r>
+        <w:rPr>
+          <w:rFonts w:ascii="Times New Roman" w:hAnsi="Times New Roman" w:cs="Times New Roman"/>
+          <w:sz w:val="24"/>
+          <w:szCs w:val="24"/>
+        </w:rPr>
+        <w:t xml:space="preserve">. These functions offer different levels of </w:t>
+      </w:r>
+      <w:r>
+        <w:rPr>
+          <w:rFonts w:ascii="Times New Roman" w:hAnsi="Times New Roman" w:cs="Times New Roman"/>
+          <w:color w:val="008000"/>
+          <w:sz w:val="24"/>
+          <w:szCs w:val="24"/>
+        </w:rPr>
+        <w:t xml:space="preserve">flexibility and control </w:t>
+      </w:r>
+      <w:r>
+        <w:rPr>
+          <w:rFonts w:ascii="Times New Roman" w:hAnsi="Times New Roman" w:cs="Times New Roman"/>
+          <w:sz w:val="24"/>
+          <w:szCs w:val="24"/>
+        </w:rPr>
+        <w:t>over the line drawing process.</w:t>
+      </w:r>
+    </w:p>
+    <w:p>
+      <w:pPr>
+        <w:rPr>
+          <w:rFonts w:ascii="Times New Roman" w:hAnsi="Times New Roman" w:cs="Times New Roman"/>
+          <w:sz w:val="24"/>
+          <w:szCs w:val="24"/>
+        </w:rPr>
+      </w:pPr>
+    </w:p>
+    <w:p>
+      <w:pPr>
+        <w:rPr>
+          <w:rFonts w:ascii="Times New Roman" w:hAnsi="Times New Roman" w:cs="Times New Roman"/>
+          <w:sz w:val="28"/>
+          <w:szCs w:val="28"/>
+          <w14:textOutline w14:w="9525" w14:cap="rnd" w14:cmpd="sng" w14:algn="ctr">
+            <w14:solidFill>
+              <w14:srgbClr w14:val="00B0F0"/>
+            </w14:solidFill>
+            <w14:prstDash w14:val="solid"/>
+            <w14:bevel/>
+          </w14:textOutline>
+        </w:rPr>
+      </w:pPr>
+      <w:r>
+        <w:rPr>
+          <w:rFonts w:ascii="Times New Roman" w:hAnsi="Times New Roman" w:cs="Times New Roman"/>
+          <w:sz w:val="28"/>
+          <w:szCs w:val="28"/>
+          <w14:textOutline w14:w="9525" w14:cap="rnd" w14:cmpd="sng" w14:algn="ctr">
+            <w14:solidFill>
+              <w14:srgbClr w14:val="00B0F0"/>
+            </w14:solidFill>
+            <w14:prstDash w14:val="solid"/>
+            <w14:bevel/>
+          </w14:textOutline>
+        </w:rPr>
+        <w:t>LineTo Function</w:t>
+      </w:r>
+    </w:p>
+    <w:p>
+      <w:pPr>
+        <w:rPr>
+          <w:rFonts w:ascii="Times New Roman" w:hAnsi="Times New Roman" w:cs="Times New Roman"/>
+          <w:sz w:val="24"/>
+          <w:szCs w:val="24"/>
+        </w:rPr>
+      </w:pPr>
+      <w:r>
+        <w:rPr>
+          <w:rFonts w:ascii="Times New Roman" w:hAnsi="Times New Roman" w:cs="Times New Roman"/>
+          <w:sz w:val="24"/>
+          <w:szCs w:val="24"/>
+        </w:rPr>
+        <w:t xml:space="preserve">The </w:t>
+      </w:r>
+      <w:r>
+        <w:rPr>
+          <w:rFonts w:ascii="Times New Roman" w:hAnsi="Times New Roman" w:cs="Times New Roman"/>
+          <w:color w:val="008000"/>
+          <w:sz w:val="24"/>
+          <w:szCs w:val="24"/>
+        </w:rPr>
+        <w:t xml:space="preserve">LineTo function </w:t>
+      </w:r>
+      <w:r>
+        <w:rPr>
+          <w:rFonts w:ascii="Times New Roman" w:hAnsi="Times New Roman" w:cs="Times New Roman"/>
+          <w:sz w:val="24"/>
+          <w:szCs w:val="24"/>
+        </w:rPr>
+        <w:t xml:space="preserve">draws </w:t>
+      </w:r>
+      <w:r>
+        <w:rPr>
+          <w:rFonts w:ascii="Times New Roman" w:hAnsi="Times New Roman" w:cs="Times New Roman"/>
+          <w:color w:val="FF0000"/>
+          <w:sz w:val="24"/>
+          <w:szCs w:val="24"/>
+        </w:rPr>
+        <w:t xml:space="preserve">a single straight line </w:t>
+      </w:r>
+      <w:r>
+        <w:rPr>
+          <w:rFonts w:ascii="Times New Roman" w:hAnsi="Times New Roman" w:cs="Times New Roman"/>
+          <w:sz w:val="24"/>
+          <w:szCs w:val="24"/>
+        </w:rPr>
+        <w:t>from the current pen position to the specified endpoint. The syntax is as follows:</w:t>
+      </w:r>
+    </w:p>
+    <w:p>
+      <w:pPr>
+        <w:rPr>
+          <w:rFonts w:ascii="Times New Roman" w:hAnsi="Times New Roman" w:cs="Times New Roman"/>
+          <w:sz w:val="24"/>
+          <w:szCs w:val="24"/>
+        </w:rPr>
+      </w:pPr>
+      <w:r>
+        <w:rPr>
+          <w:rFonts w:ascii="Times New Roman" w:hAnsi="Times New Roman" w:cs="Times New Roman"/>
+          <w:sz w:val="24"/>
+          <w:szCs w:val="24"/>
+        </w:rPr>
+        <w:drawing>
+          <wp:inline distT="0" distB="0" distL="0" distR="0" wp14:anchorId="100A9E63" wp14:editId="1E99FCAC">
+            <wp:extent cx="1461373" cy="464127"/>
+            <wp:effectExtent l="0" t="0" r="5715" b="0"/>
+            <wp:docPr id="8" name="Picture 8"/>
+            <wp:cNvGraphicFramePr>
+              <a:graphicFrameLocks xmlns:a="http://schemas.openxmlformats.org/drawingml/2006/main" noChangeAspect="1"/>
+            </wp:cNvGraphicFramePr>
+            <a:graphic xmlns:a="http://schemas.openxmlformats.org/drawingml/2006/main">
+              <a:graphicData uri="http://schemas.openxmlformats.org/drawingml/2006/picture">
+                <pic:pic xmlns:pic="http://schemas.openxmlformats.org/drawingml/2006/picture">
+                  <pic:nvPicPr>
+                    <pic:cNvPr id="1" name=""/>
+                    <pic:cNvPicPr/>
+                  </pic:nvPicPr>
+                  <pic:blipFill>
+                    <a:blip r:embed="rId10"/>
+                    <a:stretch>
+                      <a:fillRect/>
+                    </a:stretch>
+                  </pic:blipFill>
+                  <pic:spPr>
+                    <a:xfrm>
+                      <a:off x="0" y="0"/>
+                      <a:ext cx="1490979" cy="473530"/>
+                    </a:xfrm>
+                    <a:prstGeom prst="rect">
+                      <a:avLst/>
+                    </a:prstGeom>
+                  </pic:spPr>
+                </pic:pic>
+              </a:graphicData>
+            </a:graphic>
+          </wp:inline>
+        </w:drawing>
+      </w:r>
+    </w:p>
+    <w:p>
+      <w:pPr>
+        <w:rPr>
+          <w:rFonts w:ascii="Times New Roman" w:hAnsi="Times New Roman" w:cs="Times New Roman"/>
+          <w:sz w:val="24"/>
+          <w:szCs w:val="24"/>
+        </w:rPr>
+      </w:pPr>
+      <w:r>
+        <w:rPr>
+          <w:rFonts w:ascii="Times New Roman" w:hAnsi="Times New Roman" w:cs="Times New Roman"/>
+          <w:sz w:val="24"/>
+          <w:szCs w:val="24"/>
+          <w14:textOutline w14:w="9525" w14:cap="rnd" w14:cmpd="sng" w14:algn="ctr">
+            <w14:solidFill>
+              <w14:srgbClr w14:val="00B050"/>
+            </w14:solidFill>
+            <w14:prstDash w14:val="solid"/>
+            <w14:bevel/>
+          </w14:textOutline>
+        </w:rPr>
+        <w:t xml:space="preserve">hdc: </w:t>
+      </w:r>
+      <w:r>
+        <w:rPr>
+          <w:rFonts w:ascii="Times New Roman" w:hAnsi="Times New Roman" w:cs="Times New Roman"/>
+          <w:sz w:val="24"/>
+          <w:szCs w:val="24"/>
+        </w:rPr>
+        <w:t>A handle to the device context (DC) that represents the drawing surface.</w:t>
+      </w:r>
+    </w:p>
+    <w:p>
+      <w:pPr>
+        <w:rPr>
+          <w:rFonts w:ascii="Times New Roman" w:hAnsi="Times New Roman" w:cs="Times New Roman"/>
+          <w:sz w:val="24"/>
+          <w:szCs w:val="24"/>
+        </w:rPr>
+      </w:pPr>
+      <w:r>
+        <w:rPr>
+          <w:rFonts w:ascii="Times New Roman" w:hAnsi="Times New Roman" w:cs="Times New Roman"/>
+          <w:sz w:val="24"/>
+          <w:szCs w:val="24"/>
+          <w14:textOutline w14:w="9525" w14:cap="rnd" w14:cmpd="sng" w14:algn="ctr">
+            <w14:solidFill>
+              <w14:srgbClr w14:val="00B050"/>
+            </w14:solidFill>
+            <w14:prstDash w14:val="solid"/>
+            <w14:bevel/>
+          </w14:textOutline>
+        </w:rPr>
+        <w:t xml:space="preserve">x: </w:t>
+      </w:r>
+      <w:r>
+        <w:rPr>
+          <w:rFonts w:ascii="Times New Roman" w:hAnsi="Times New Roman" w:cs="Times New Roman"/>
+          <w:sz w:val="24"/>
+          <w:szCs w:val="24"/>
+        </w:rPr>
+        <w:t>The x-coordinate of the endpoint of the line.</w:t>
+      </w:r>
+    </w:p>
+    <w:p>
+      <w:pPr>
+        <w:rPr>
+          <w:rFonts w:ascii="Times New Roman" w:hAnsi="Times New Roman" w:cs="Times New Roman"/>
+          <w:sz w:val="24"/>
+          <w:szCs w:val="24"/>
+        </w:rPr>
+      </w:pPr>
+      <w:r>
+        <w:rPr>
+          <w:rFonts w:ascii="Times New Roman" w:hAnsi="Times New Roman" w:cs="Times New Roman"/>
+          <w:sz w:val="24"/>
+          <w:szCs w:val="24"/>
+          <w14:textOutline w14:w="9525" w14:cap="rnd" w14:cmpd="sng" w14:algn="ctr">
+            <w14:solidFill>
+              <w14:srgbClr w14:val="00B050"/>
+            </w14:solidFill>
+            <w14:prstDash w14:val="solid"/>
+            <w14:bevel/>
+          </w14:textOutline>
+        </w:rPr>
+        <w:t xml:space="preserve">y: </w:t>
+      </w:r>
+      <w:r>
+        <w:rPr>
+          <w:rFonts w:ascii="Times New Roman" w:hAnsi="Times New Roman" w:cs="Times New Roman"/>
+          <w:sz w:val="24"/>
+          <w:szCs w:val="24"/>
+        </w:rPr>
+        <w:t>The y-coordinate of the endpoint of the line.</w:t>
+      </w:r>
+    </w:p>
+    <w:p>
+      <w:pPr>
+        <w:rPr>
+          <w:rFonts w:ascii="Times New Roman" w:hAnsi="Times New Roman" w:cs="Times New Roman"/>
+          <w:sz w:val="24"/>
+          <w:szCs w:val="24"/>
+        </w:rPr>
+      </w:pPr>
+    </w:p>
+    <w:p>
+      <w:pPr>
+        <w:rPr>
+          <w:rFonts w:ascii="Times New Roman" w:hAnsi="Times New Roman" w:cs="Times New Roman"/>
+          <w:sz w:val="24"/>
+          <w:szCs w:val="24"/>
+        </w:rPr>
+      </w:pPr>
+      <w:r>
+        <w:rPr>
+          <w:rFonts w:ascii="Times New Roman" w:hAnsi="Times New Roman" w:cs="Times New Roman"/>
+          <w:sz w:val="24"/>
+          <w:szCs w:val="24"/>
+        </w:rPr>
+        <w:t>After calling LineTo, the current pen position is updated to the endpoint of the drawn line.</w:t>
+      </w:r>
+    </w:p>
+    <w:p>
+      <w:pPr>
+        <w:rPr>
+          <w:rFonts w:ascii="Times New Roman" w:hAnsi="Times New Roman" w:cs="Times New Roman"/>
+          <w:sz w:val="24"/>
+          <w:szCs w:val="24"/>
+        </w:rPr>
+      </w:pPr>
+    </w:p>
+    <w:p>
+      <w:pPr>
+        <w:rPr>
+          <w:rFonts w:ascii="Times New Roman" w:hAnsi="Times New Roman" w:cs="Times New Roman"/>
+          <w:sz w:val="28"/>
+          <w:szCs w:val="28"/>
+          <w14:textOutline w14:w="9525" w14:cap="rnd" w14:cmpd="sng" w14:algn="ctr">
+            <w14:solidFill>
+              <w14:srgbClr w14:val="00B0F0"/>
+            </w14:solidFill>
+            <w14:prstDash w14:val="solid"/>
+            <w14:bevel/>
+          </w14:textOutline>
+        </w:rPr>
+      </w:pPr>
+      <w:r>
+        <w:rPr>
+          <w:rFonts w:ascii="Times New Roman" w:hAnsi="Times New Roman" w:cs="Times New Roman"/>
+          <w:sz w:val="28"/>
+          <w:szCs w:val="28"/>
+          <w14:textOutline w14:w="9525" w14:cap="rnd" w14:cmpd="sng" w14:algn="ctr">
+            <w14:solidFill>
+              <w14:srgbClr w14:val="00B0F0"/>
+            </w14:solidFill>
+            <w14:prstDash w14:val="solid"/>
+            <w14:bevel/>
+          </w14:textOutline>
+        </w:rPr>
+        <w:t>Polyline and PolylineTo Functions</w:t>
+      </w:r>
+    </w:p>
+    <w:p>
+      <w:pPr>
+        <w:rPr>
+          <w:rFonts w:ascii="Times New Roman" w:hAnsi="Times New Roman" w:cs="Times New Roman"/>
+          <w:sz w:val="28"/>
+          <w:szCs w:val="28"/>
+          <w14:textOutline w14:w="9525" w14:cap="rnd" w14:cmpd="sng" w14:algn="ctr">
+            <w14:solidFill>
+              <w14:srgbClr w14:val="00B0F0"/>
+            </w14:solidFill>
+            <w14:prstDash w14:val="solid"/>
+            <w14:bevel/>
+          </w14:textOutline>
+        </w:rPr>
+      </w:pPr>
+      <w:r>
+        <w:rPr>
+          <w:noProof/>
+        </w:rPr>
+        <w:drawing>
+          <wp:inline distT="0" distB="0" distL="0" distR="0" wp14:anchorId="50489A3C" wp14:editId="0B405567">
+            <wp:extent cx="4391660" cy="1697355"/>
+            <wp:effectExtent l="0" t="0" r="8890" b="0"/>
+            <wp:docPr id="12" name="Picture 12" descr="AutoCAD 2023 Help | About Polylines | Autodesk"/>
+            <wp:cNvGraphicFramePr>
+              <a:graphicFrameLocks xmlns:a="http://schemas.openxmlformats.org/drawingml/2006/main" noChangeAspect="1"/>
+            </wp:cNvGraphicFramePr>
+            <a:graphic xmlns:a="http://schemas.openxmlformats.org/drawingml/2006/main">
+              <a:graphicData uri="http://schemas.openxmlformats.org/drawingml/2006/picture">
+                <pic:pic xmlns:pic="http://schemas.openxmlformats.org/drawingml/2006/picture">
+                  <pic:nvPicPr>
+                    <pic:cNvPr id="0" name="Picture 16" descr="AutoCAD 2023 Help | About Polylines | Autodesk"/>
+                    <pic:cNvPicPr>
+                      <a:picLocks noChangeAspect="1" noChangeArrowheads="1"/>
+                    </pic:cNvPicPr>
+                  </pic:nvPicPr>
+                  <pic:blipFill>
+                    <a:blip r:embed="rId11">
+                      <a:extLst>
+                        <a:ext uri="{28A0092B-C50C-407E-A947-70E740481C1C}">
+                          <a14:useLocalDpi xmlns:a14="http://schemas.microsoft.com/office/drawing/2010/main" val="0"/>
+                        </a:ext>
+                      </a:extLst>
+                    </a:blip>
+                    <a:srcRect/>
+                    <a:stretch>
+                      <a:fillRect/>
+                    </a:stretch>
+                  </pic:blipFill>
+                  <pic:spPr bwMode="auto">
+                    <a:xfrm>
+                      <a:off x="0" y="0"/>
+                      <a:ext cx="4391660" cy="1697355"/>
+                    </a:xfrm>
+                    <a:prstGeom prst="rect">
+                      <a:avLst/>
+                    </a:prstGeom>
+                    <a:noFill/>
+                    <a:ln>
+                      <a:noFill/>
+                    </a:ln>
+                  </pic:spPr>
+                </pic:pic>
+              </a:graphicData>
+            </a:graphic>
+          </wp:inline>
+        </w:drawing>
+      </w:r>
+    </w:p>
+    <w:p>
+      <w:pPr>
+        <w:rPr>
+          <w:rFonts w:ascii="Times New Roman" w:hAnsi="Times New Roman" w:cs="Times New Roman"/>
+          <w:sz w:val="24"/>
+          <w:szCs w:val="24"/>
+        </w:rPr>
+      </w:pPr>
+      <w:r>
+        <w:rPr>
+          <w:rFonts w:ascii="Times New Roman" w:hAnsi="Times New Roman" w:cs="Times New Roman"/>
+          <w:sz w:val="24"/>
+          <w:szCs w:val="24"/>
+        </w:rPr>
+        <w:t xml:space="preserve">The Polyline and PolylineTo functions </w:t>
+      </w:r>
+      <w:r>
+        <w:rPr>
+          <w:rFonts w:ascii="Times New Roman" w:hAnsi="Times New Roman" w:cs="Times New Roman"/>
+          <w:color w:val="C00000"/>
+          <w:sz w:val="24"/>
+          <w:szCs w:val="24"/>
+        </w:rPr>
+        <w:t>draw a series of connected straight lines</w:t>
+      </w:r>
+      <w:r>
+        <w:rPr>
+          <w:rFonts w:ascii="Times New Roman" w:hAnsi="Times New Roman" w:cs="Times New Roman"/>
+          <w:sz w:val="24"/>
+          <w:szCs w:val="24"/>
+        </w:rPr>
+        <w:t>. Polyline defines an open polyline, while PolylineTo defines a closed polyline. The syntax for both functions is as follows:</w:t>
+      </w:r>
+    </w:p>
+    <w:p>
+      <w:pPr>
+        <w:rPr>
+          <w:rFonts w:ascii="Times New Roman" w:hAnsi="Times New Roman" w:cs="Times New Roman"/>
+          <w:sz w:val="24"/>
+          <w:szCs w:val="24"/>
+        </w:rPr>
+      </w:pPr>
+      <w:r>
+        <w:rPr>
+          <w:rFonts w:ascii="Times New Roman" w:hAnsi="Times New Roman" w:cs="Times New Roman"/>
+          <w:sz w:val="24"/>
+          <w:szCs w:val="24"/>
+        </w:rPr>
+        <w:drawing>
+          <wp:inline distT="0" distB="0" distL="0" distR="0" wp14:anchorId="45866852" wp14:editId="42D49D18">
+            <wp:extent cx="2777836" cy="580888"/>
+            <wp:effectExtent l="0" t="0" r="3810" b="0"/>
+            <wp:docPr id="9" name="Picture 9"/>
+            <wp:cNvGraphicFramePr>
+              <a:graphicFrameLocks xmlns:a="http://schemas.openxmlformats.org/drawingml/2006/main" noChangeAspect="1"/>
+            </wp:cNvGraphicFramePr>
+            <a:graphic xmlns:a="http://schemas.openxmlformats.org/drawingml/2006/main">
+              <a:graphicData uri="http://schemas.openxmlformats.org/drawingml/2006/picture">
+                <pic:pic xmlns:pic="http://schemas.openxmlformats.org/drawingml/2006/picture">
+                  <pic:nvPicPr>
+                    <pic:cNvPr id="1" name=""/>
+                    <pic:cNvPicPr/>
+                  </pic:nvPicPr>
+                  <pic:blipFill>
+                    <a:blip r:embed="rId12"/>
+                    <a:stretch>
+                      <a:fillRect/>
+                    </a:stretch>
+                  </pic:blipFill>
+                  <pic:spPr>
+                    <a:xfrm>
+                      <a:off x="0" y="0"/>
+                      <a:ext cx="2798211" cy="585149"/>
+                    </a:xfrm>
+                    <a:prstGeom prst="rect">
+                      <a:avLst/>
+                    </a:prstGeom>
+                  </pic:spPr>
+                </pic:pic>
+              </a:graphicData>
+            </a:graphic>
+          </wp:inline>
+        </w:drawing>
+      </w:r>
+    </w:p>
+    <w:p>
+      <w:pPr>
+        <w:rPr>
+          <w:rFonts w:ascii="Times New Roman" w:hAnsi="Times New Roman" w:cs="Times New Roman"/>
+          <w:sz w:val="24"/>
+          <w:szCs w:val="24"/>
+        </w:rPr>
+      </w:pPr>
+      <w:r>
+        <w:rPr>
+          <w:rFonts w:ascii="Times New Roman" w:hAnsi="Times New Roman" w:cs="Times New Roman"/>
+          <w:sz w:val="24"/>
+          <w:szCs w:val="24"/>
+          <w14:textOutline w14:w="9525" w14:cap="rnd" w14:cmpd="sng" w14:algn="ctr">
+            <w14:solidFill>
+              <w14:srgbClr w14:val="00B050"/>
+            </w14:solidFill>
+            <w14:prstDash w14:val="solid"/>
+            <w14:bevel/>
+          </w14:textOutline>
+        </w:rPr>
+        <w:t xml:space="preserve">hdc: </w:t>
+      </w:r>
+      <w:r>
+        <w:rPr>
+          <w:rFonts w:ascii="Times New Roman" w:hAnsi="Times New Roman" w:cs="Times New Roman"/>
+          <w:sz w:val="24"/>
+          <w:szCs w:val="24"/>
+        </w:rPr>
+        <w:t>A handle to the DC that represents the drawing surface.</w:t>
+      </w:r>
+    </w:p>
+    <w:p>
+      <w:pPr>
+        <w:rPr>
+          <w:rFonts w:ascii="Times New Roman" w:hAnsi="Times New Roman" w:cs="Times New Roman"/>
+          <w:sz w:val="24"/>
+          <w:szCs w:val="24"/>
+        </w:rPr>
+      </w:pPr>
+      <w:r>
+        <w:rPr>
+          <w:rFonts w:ascii="Times New Roman" w:hAnsi="Times New Roman" w:cs="Times New Roman"/>
+          <w:sz w:val="24"/>
+          <w:szCs w:val="24"/>
+          <w14:textOutline w14:w="9525" w14:cap="rnd" w14:cmpd="sng" w14:algn="ctr">
+            <w14:solidFill>
+              <w14:srgbClr w14:val="00B050"/>
+            </w14:solidFill>
+            <w14:prstDash w14:val="solid"/>
+            <w14:bevel/>
+          </w14:textOutline>
+        </w:rPr>
+        <w:lastRenderedPageBreak/>
+        <w:t xml:space="preserve">lpPoints: </w:t>
+      </w:r>
+      <w:r>
+        <w:rPr>
+          <w:rFonts w:ascii="Times New Roman" w:hAnsi="Times New Roman" w:cs="Times New Roman"/>
+          <w:sz w:val="24"/>
+          <w:szCs w:val="24"/>
+        </w:rPr>
+        <w:t>A pointer to an array of POINT structures, where each POINT structure specifies an x-coordinate and a y-coordinate for a vertex of the polyline.</w:t>
+      </w:r>
+    </w:p>
+    <w:p>
+      <w:pPr>
+        <w:rPr>
+          <w:rFonts w:ascii="Times New Roman" w:hAnsi="Times New Roman" w:cs="Times New Roman"/>
+          <w:sz w:val="24"/>
+          <w:szCs w:val="24"/>
+        </w:rPr>
+      </w:pPr>
+      <w:r>
+        <w:rPr>
+          <w:rFonts w:ascii="Times New Roman" w:hAnsi="Times New Roman" w:cs="Times New Roman"/>
+          <w:sz w:val="24"/>
+          <w:szCs w:val="24"/>
+          <w14:textOutline w14:w="9525" w14:cap="rnd" w14:cmpd="sng" w14:algn="ctr">
+            <w14:solidFill>
+              <w14:srgbClr w14:val="00B050"/>
+            </w14:solidFill>
+            <w14:prstDash w14:val="solid"/>
+            <w14:bevel/>
+          </w14:textOutline>
+        </w:rPr>
+        <w:t xml:space="preserve">cCount: </w:t>
+      </w:r>
+      <w:r>
+        <w:rPr>
+          <w:rFonts w:ascii="Times New Roman" w:hAnsi="Times New Roman" w:cs="Times New Roman"/>
+          <w:sz w:val="24"/>
+          <w:szCs w:val="24"/>
+        </w:rPr>
+        <w:t>The number of vertices in the polyline.</w:t>
+      </w:r>
+    </w:p>
+    <w:p>
+      <w:pPr>
+        <w:rPr>
+          <w:rFonts w:ascii="Times New Roman" w:hAnsi="Times New Roman" w:cs="Times New Roman"/>
+          <w:sz w:val="24"/>
+          <w:szCs w:val="24"/>
+        </w:rPr>
+      </w:pPr>
+    </w:p>
+    <w:p>
+      <w:pPr>
+        <w:rPr>
+          <w:rFonts w:ascii="Times New Roman" w:hAnsi="Times New Roman" w:cs="Times New Roman"/>
+          <w:sz w:val="24"/>
+          <w:szCs w:val="24"/>
+        </w:rPr>
+      </w:pPr>
+    </w:p>
+    <w:p>
+      <w:pPr>
+        <w:rPr>
+          <w:rFonts w:ascii="Times New Roman" w:hAnsi="Times New Roman" w:cs="Times New Roman"/>
+          <w:sz w:val="24"/>
+          <w:szCs w:val="24"/>
+        </w:rPr>
+      </w:pPr>
+    </w:p>
+    <w:p>
+      <w:pPr>
+        <w:rPr>
+          <w:rFonts w:ascii="Times New Roman" w:hAnsi="Times New Roman" w:cs="Times New Roman"/>
+          <w:sz w:val="24"/>
+          <w:szCs w:val="24"/>
+        </w:rPr>
+      </w:pPr>
+    </w:p>
+    <w:p>
+      <w:pPr>
+        <w:rPr>
+          <w:rFonts w:ascii="Times New Roman" w:hAnsi="Times New Roman" w:cs="Times New Roman"/>
+          <w:sz w:val="28"/>
+          <w:szCs w:val="28"/>
+          <w14:textOutline w14:w="9525" w14:cap="rnd" w14:cmpd="sng" w14:algn="ctr">
+            <w14:solidFill>
+              <w14:srgbClr w14:val="00B0F0"/>
+            </w14:solidFill>
+            <w14:prstDash w14:val="solid"/>
+            <w14:bevel/>
+          </w14:textOutline>
+        </w:rPr>
+      </w:pPr>
+      <w:r>
+        <w:rPr>
+          <w:rFonts w:ascii="Times New Roman" w:hAnsi="Times New Roman" w:cs="Times New Roman"/>
+          <w:sz w:val="28"/>
+          <w:szCs w:val="28"/>
+          <w14:textOutline w14:w="9525" w14:cap="rnd" w14:cmpd="sng" w14:algn="ctr">
+            <w14:solidFill>
+              <w14:srgbClr w14:val="00B0F0"/>
+            </w14:solidFill>
+            <w14:prstDash w14:val="solid"/>
+            <w14:bevel/>
+          </w14:textOutline>
+        </w:rPr>
+        <w:t>PolyPolyline Function</w:t>
+      </w:r>
+    </w:p>
+    <w:p>
+      <w:pPr>
+        <w:rPr>
+          <w:rFonts w:ascii="Times New Roman" w:hAnsi="Times New Roman" w:cs="Times New Roman"/>
+          <w:sz w:val="28"/>
+          <w:szCs w:val="28"/>
+          <w14:textOutline w14:w="9525" w14:cap="rnd" w14:cmpd="sng" w14:algn="ctr">
+            <w14:solidFill>
+              <w14:srgbClr w14:val="00B0F0"/>
+            </w14:solidFill>
+            <w14:prstDash w14:val="solid"/>
+            <w14:bevel/>
+          </w14:textOutline>
+        </w:rPr>
+      </w:pPr>
+      <w:r>
+        <w:rPr>
+          <w:noProof/>
+        </w:rPr>
+        <w:drawing>
+          <wp:inline distT="0" distB="0" distL="0" distR="0" wp14:anchorId="061D51E5" wp14:editId="7628A9E0">
+            <wp:extent cx="3096491" cy="1861200"/>
+            <wp:effectExtent l="0" t="0" r="8890" b="5715"/>
+            <wp:docPr id="13" name="Picture 13" descr="java - Polylines outline construction / Drawing thick polylines - Stack  Overflow"/>
+            <wp:cNvGraphicFramePr>
+              <a:graphicFrameLocks xmlns:a="http://schemas.openxmlformats.org/drawingml/2006/main" noChangeAspect="1"/>
+            </wp:cNvGraphicFramePr>
+            <a:graphic xmlns:a="http://schemas.openxmlformats.org/drawingml/2006/main">
+              <a:graphicData uri="http://schemas.openxmlformats.org/drawingml/2006/picture">
+                <pic:pic xmlns:pic="http://schemas.openxmlformats.org/drawingml/2006/picture">
+                  <pic:nvPicPr>
+                    <pic:cNvPr id="0" name="Picture 18" descr="java - Polylines outline construction / Drawing thick polylines - Stack  Overflow"/>
+                    <pic:cNvPicPr>
+                      <a:picLocks noChangeAspect="1" noChangeArrowheads="1"/>
+                    </pic:cNvPicPr>
+                  </pic:nvPicPr>
+                  <pic:blipFill>
+                    <a:blip r:embed="rId13">
+                      <a:extLst>
+                        <a:ext uri="{28A0092B-C50C-407E-A947-70E740481C1C}">
+                          <a14:useLocalDpi xmlns:a14="http://schemas.microsoft.com/office/drawing/2010/main" val="0"/>
+                        </a:ext>
+                      </a:extLst>
+                    </a:blip>
+                    <a:srcRect/>
+                    <a:stretch>
+                      <a:fillRect/>
+                    </a:stretch>
+                  </pic:blipFill>
+                  <pic:spPr bwMode="auto">
+                    <a:xfrm>
+                      <a:off x="0" y="0"/>
+                      <a:ext cx="3100484" cy="1863600"/>
+                    </a:xfrm>
+                    <a:prstGeom prst="rect">
+                      <a:avLst/>
+                    </a:prstGeom>
+                    <a:noFill/>
+                    <a:ln>
+                      <a:noFill/>
+                    </a:ln>
+                  </pic:spPr>
+                </pic:pic>
+              </a:graphicData>
+            </a:graphic>
+          </wp:inline>
+        </w:drawing>
+      </w:r>
+    </w:p>
+    <w:p>
+      <w:pPr>
+        <w:rPr>
+          <w:rFonts w:ascii="Times New Roman" w:hAnsi="Times New Roman" w:cs="Times New Roman"/>
+          <w:sz w:val="24"/>
+          <w:szCs w:val="24"/>
+        </w:rPr>
+      </w:pPr>
+      <w:r>
+        <w:rPr>
+          <w:rFonts w:ascii="Times New Roman" w:hAnsi="Times New Roman" w:cs="Times New Roman"/>
+          <w:sz w:val="24"/>
+          <w:szCs w:val="24"/>
+        </w:rPr>
+        <w:t>The PolyPolyline function draws multiple polylines. The syntax is as follows:</w:t>
+      </w:r>
+    </w:p>
+    <w:p>
+      <w:pPr>
+        <w:rPr>
+          <w:rFonts w:ascii="Times New Roman" w:hAnsi="Times New Roman" w:cs="Times New Roman"/>
+          <w:sz w:val="24"/>
+          <w:szCs w:val="24"/>
+        </w:rPr>
+      </w:pPr>
+      <w:r>
+        <w:rPr>
+          <w:rFonts w:ascii="Times New Roman" w:hAnsi="Times New Roman" w:cs="Times New Roman"/>
+          <w:sz w:val="24"/>
+          <w:szCs w:val="24"/>
+        </w:rPr>
+        <w:drawing>
+          <wp:inline distT="0" distB="0" distL="0" distR="0" wp14:anchorId="156BECB1" wp14:editId="30C54CCC">
+            <wp:extent cx="2909456" cy="498764"/>
+            <wp:effectExtent l="0" t="0" r="5715" b="0"/>
+            <wp:docPr id="10" name="Picture 10"/>
+            <wp:cNvGraphicFramePr>
+              <a:graphicFrameLocks xmlns:a="http://schemas.openxmlformats.org/drawingml/2006/main" noChangeAspect="1"/>
+            </wp:cNvGraphicFramePr>
+            <a:graphic xmlns:a="http://schemas.openxmlformats.org/drawingml/2006/main">
+              <a:graphicData uri="http://schemas.openxmlformats.org/drawingml/2006/picture">
+                <pic:pic xmlns:pic="http://schemas.openxmlformats.org/drawingml/2006/picture">
+                  <pic:nvPicPr>
+                    <pic:cNvPr id="1" name=""/>
+                    <pic:cNvPicPr/>
+                  </pic:nvPicPr>
+                  <pic:blipFill>
+                    <a:blip r:embed="rId14"/>
+                    <a:stretch>
+                      <a:fillRect/>
+                    </a:stretch>
+                  </pic:blipFill>
+                  <pic:spPr>
+                    <a:xfrm>
+                      <a:off x="0" y="0"/>
+                      <a:ext cx="2955029" cy="506577"/>
+                    </a:xfrm>
+                    <a:prstGeom prst="rect">
+                      <a:avLst/>
+                    </a:prstGeom>
+                  </pic:spPr>
+                </pic:pic>
+              </a:graphicData>
+            </a:graphic>
+          </wp:inline>
+        </w:drawing>
+      </w:r>
+    </w:p>
+    <w:p>
+      <w:pPr>
+        <w:rPr>
+          <w:rFonts w:ascii="Times New Roman" w:hAnsi="Times New Roman" w:cs="Times New Roman"/>
+          <w:sz w:val="24"/>
+          <w:szCs w:val="24"/>
+        </w:rPr>
+      </w:pPr>
+      <w:r>
+        <w:rPr>
+          <w:rFonts w:ascii="Times New Roman" w:hAnsi="Times New Roman" w:cs="Times New Roman"/>
+          <w:sz w:val="24"/>
+          <w:szCs w:val="24"/>
+          <w14:textOutline w14:w="9525" w14:cap="rnd" w14:cmpd="sng" w14:algn="ctr">
+            <w14:solidFill>
+              <w14:srgbClr w14:val="00B050"/>
+            </w14:solidFill>
+            <w14:prstDash w14:val="solid"/>
+            <w14:bevel/>
+          </w14:textOutline>
+        </w:rPr>
+        <w:t xml:space="preserve">hdc: </w:t>
+      </w:r>
+      <w:r>
+        <w:rPr>
+          <w:rFonts w:ascii="Times New Roman" w:hAnsi="Times New Roman" w:cs="Times New Roman"/>
+          <w:sz w:val="24"/>
+          <w:szCs w:val="24"/>
+        </w:rPr>
+        <w:t>A handle to the DC that represents the drawing surface.</w:t>
+      </w:r>
+    </w:p>
+    <w:p>
+      <w:pPr>
+        <w:rPr>
+          <w:rFonts w:ascii="Times New Roman" w:hAnsi="Times New Roman" w:cs="Times New Roman"/>
+          <w:sz w:val="24"/>
+          <w:szCs w:val="24"/>
+        </w:rPr>
+      </w:pPr>
+      <w:r>
+        <w:rPr>
+          <w:rFonts w:ascii="Times New Roman" w:hAnsi="Times New Roman" w:cs="Times New Roman"/>
+          <w:sz w:val="24"/>
+          <w:szCs w:val="24"/>
+          <w14:textOutline w14:w="9525" w14:cap="rnd" w14:cmpd="sng" w14:algn="ctr">
+            <w14:solidFill>
+              <w14:srgbClr w14:val="00B050"/>
+            </w14:solidFill>
+            <w14:prstDash w14:val="solid"/>
+            <w14:bevel/>
+          </w14:textOutline>
+        </w:rPr>
+        <w:t xml:space="preserve">polyPoints: </w:t>
+      </w:r>
+      <w:r>
+        <w:rPr>
+          <w:rFonts w:ascii="Times New Roman" w:hAnsi="Times New Roman" w:cs="Times New Roman"/>
+          <w:sz w:val="24"/>
+          <w:szCs w:val="24"/>
+        </w:rPr>
+        <w:t>A pointer to an array of POLYLINE structures, where each POLYLINE structure specifies a polyline using its lpPoints member and its cCount member.</w:t>
+      </w:r>
+    </w:p>
+    <w:p>
+      <w:pPr>
+        <w:rPr>
+          <w:rFonts w:ascii="Times New Roman" w:hAnsi="Times New Roman" w:cs="Times New Roman"/>
+          <w:sz w:val="24"/>
+          <w:szCs w:val="24"/>
+        </w:rPr>
+      </w:pPr>
+      <w:r>
+        <w:rPr>
+          <w:rFonts w:ascii="Times New Roman" w:hAnsi="Times New Roman" w:cs="Times New Roman"/>
+          <w:sz w:val="24"/>
+          <w:szCs w:val="24"/>
+          <w14:textOutline w14:w="9525" w14:cap="rnd" w14:cmpd="sng" w14:algn="ctr">
+            <w14:solidFill>
+              <w14:srgbClr w14:val="00B050"/>
+            </w14:solidFill>
+            <w14:prstDash w14:val="solid"/>
+            <w14:bevel/>
+          </w14:textOutline>
+        </w:rPr>
+        <w:t xml:space="preserve">nCount: </w:t>
+      </w:r>
+      <w:r>
+        <w:rPr>
+          <w:rFonts w:ascii="Times New Roman" w:hAnsi="Times New Roman" w:cs="Times New Roman"/>
+          <w:sz w:val="24"/>
+          <w:szCs w:val="24"/>
+        </w:rPr>
+        <w:t>The number of polylines in the array.</w:t>
+      </w:r>
+    </w:p>
+    <w:p>
+      <w:pPr>
+        <w:rPr>
+          <w:rFonts w:ascii="Times New Roman" w:hAnsi="Times New Roman" w:cs="Times New Roman"/>
+          <w:sz w:val="24"/>
+          <w:szCs w:val="24"/>
+        </w:rPr>
+      </w:pPr>
+    </w:p>
+    <w:p>
+      <w:pPr>
+        <w:rPr>
+          <w:rFonts w:ascii="Times New Roman" w:hAnsi="Times New Roman" w:cs="Times New Roman"/>
+          <w:sz w:val="28"/>
+          <w:szCs w:val="28"/>
+          <w14:textOutline w14:w="9525" w14:cap="rnd" w14:cmpd="sng" w14:algn="ctr">
+            <w14:solidFill>
+              <w14:srgbClr w14:val="00B0F0"/>
+            </w14:solidFill>
+            <w14:prstDash w14:val="solid"/>
+            <w14:bevel/>
+          </w14:textOutline>
+        </w:rPr>
+      </w:pPr>
+    </w:p>
+    <w:p>
+      <w:pPr>
+        <w:rPr>
+          <w:rFonts w:ascii="Times New Roman" w:hAnsi="Times New Roman" w:cs="Times New Roman"/>
+          <w:sz w:val="28"/>
+          <w:szCs w:val="28"/>
+          <w14:textOutline w14:w="9525" w14:cap="rnd" w14:cmpd="sng" w14:algn="ctr">
+            <w14:solidFill>
+              <w14:srgbClr w14:val="00B0F0"/>
+            </w14:solidFill>
+            <w14:prstDash w14:val="solid"/>
+            <w14:bevel/>
+          </w14:textOutline>
+        </w:rPr>
+      </w:pPr>
+    </w:p>
+    <w:p>
+      <w:pPr>
+        <w:rPr>
+          <w:rFonts w:ascii="Times New Roman" w:hAnsi="Times New Roman" w:cs="Times New Roman"/>
+          <w:sz w:val="28"/>
+          <w:szCs w:val="28"/>
+          <w14:textOutline w14:w="9525" w14:cap="rnd" w14:cmpd="sng" w14:algn="ctr">
+            <w14:solidFill>
+              <w14:srgbClr w14:val="00B0F0"/>
+            </w14:solidFill>
+            <w14:prstDash w14:val="solid"/>
+            <w14:bevel/>
+          </w14:textOutline>
+        </w:rPr>
+      </w:pPr>
+    </w:p>
+    <w:p>
+      <w:pPr>
+        <w:rPr>
+          <w:rFonts w:ascii="Times New Roman" w:hAnsi="Times New Roman" w:cs="Times New Roman"/>
+          <w:sz w:val="28"/>
+          <w:szCs w:val="28"/>
+          <w14:textOutline w14:w="9525" w14:cap="rnd" w14:cmpd="sng" w14:algn="ctr">
+            <w14:solidFill>
+              <w14:srgbClr w14:val="00B0F0"/>
+            </w14:solidFill>
+            <w14:prstDash w14:val="solid"/>
+            <w14:bevel/>
+          </w14:textOutline>
+        </w:rPr>
+      </w:pPr>
+    </w:p>
+    <w:p>
+      <w:pPr>
+        <w:rPr>
+          <w:rFonts w:ascii="Times New Roman" w:hAnsi="Times New Roman" w:cs="Times New Roman"/>
+          <w:sz w:val="28"/>
+          <w:szCs w:val="28"/>
+          <w14:textOutline w14:w="9525" w14:cap="rnd" w14:cmpd="sng" w14:algn="ctr">
+            <w14:solidFill>
+              <w14:srgbClr w14:val="00B0F0"/>
+            </w14:solidFill>
+            <w14:prstDash w14:val="solid"/>
+            <w14:bevel/>
+          </w14:textOutline>
+        </w:rPr>
+      </w:pPr>
+    </w:p>
+    <w:p>
+      <w:pPr>
+        <w:rPr>
+          <w:rFonts w:ascii="Times New Roman" w:hAnsi="Times New Roman" w:cs="Times New Roman"/>
+          <w:sz w:val="28"/>
+          <w:szCs w:val="28"/>
+          <w14:textOutline w14:w="9525" w14:cap="rnd" w14:cmpd="sng" w14:algn="ctr">
+            <w14:solidFill>
+              <w14:srgbClr w14:val="00B0F0"/>
+            </w14:solidFill>
+            <w14:prstDash w14:val="solid"/>
+            <w14:bevel/>
+          </w14:textOutline>
+        </w:rPr>
+      </w:pPr>
+      <w:r>
+        <w:rPr>
+          <w:rFonts w:ascii="Times New Roman" w:hAnsi="Times New Roman" w:cs="Times New Roman"/>
+          <w:sz w:val="28"/>
+          <w:szCs w:val="28"/>
+          <w14:textOutline w14:w="9525" w14:cap="rnd" w14:cmpd="sng" w14:algn="ctr">
+            <w14:solidFill>
+              <w14:srgbClr w14:val="00B0F0"/>
+            </w14:solidFill>
+            <w14:prstDash w14:val="solid"/>
+            <w14:bevel/>
+          </w14:textOutline>
+        </w:rPr>
+        <w:lastRenderedPageBreak/>
+        <w:t>Factors Affecting Line Appearance</w:t>
+      </w:r>
+    </w:p>
+    <w:p>
+      <w:pPr>
+        <w:rPr>
+          <w:rFonts w:ascii="Times New Roman" w:hAnsi="Times New Roman" w:cs="Times New Roman"/>
+          <w:sz w:val="24"/>
+          <w:szCs w:val="24"/>
+        </w:rPr>
+      </w:pPr>
+      <w:r>
+        <w:rPr>
+          <w:rFonts w:ascii="Times New Roman" w:hAnsi="Times New Roman" w:cs="Times New Roman"/>
+          <w:sz w:val="24"/>
+          <w:szCs w:val="24"/>
+        </w:rPr>
+        <w:t>Five device context attributes influence the appearance of lines drawn using these functions:</w:t>
+      </w:r>
+    </w:p>
+    <w:p>
+      <w:pPr>
+        <w:rPr>
+          <w:rFonts w:ascii="Times New Roman" w:hAnsi="Times New Roman" w:cs="Times New Roman"/>
+          <w:sz w:val="24"/>
+          <w:szCs w:val="24"/>
+        </w:rPr>
+      </w:pPr>
+      <w:r>
+        <w:rPr>
+          <w:rFonts w:ascii="Times New Roman" w:hAnsi="Times New Roman" w:cs="Times New Roman"/>
+          <w:color w:val="0000FF"/>
+          <w:sz w:val="24"/>
+          <w:szCs w:val="24"/>
+        </w:rPr>
+        <w:t xml:space="preserve">Current pen position: </w:t>
+      </w:r>
+      <w:r>
+        <w:rPr>
+          <w:rFonts w:ascii="Times New Roman" w:hAnsi="Times New Roman" w:cs="Times New Roman"/>
+          <w:sz w:val="24"/>
+          <w:szCs w:val="24"/>
+        </w:rPr>
+        <w:t>This attribute applies to LineTo, PolylineTo, PolyBezierTo, and ArcTo functions. It determines the starting point of the line.</w:t>
+      </w:r>
+    </w:p>
+    <w:p>
+      <w:pPr>
+        <w:rPr>
+          <w:rFonts w:ascii="Times New Roman" w:hAnsi="Times New Roman" w:cs="Times New Roman"/>
+          <w:sz w:val="24"/>
+          <w:szCs w:val="24"/>
+        </w:rPr>
+      </w:pPr>
+      <w:r>
+        <w:rPr>
+          <w:rFonts w:ascii="Times New Roman" w:hAnsi="Times New Roman" w:cs="Times New Roman"/>
+          <w:sz w:val="24"/>
+          <w:szCs w:val="24"/>
+        </w:rPr>
+        <w:drawing>
+          <wp:inline distT="0" distB="0" distL="0" distR="0" wp14:anchorId="1508AA11" wp14:editId="0DE25C40">
+            <wp:extent cx="1842655" cy="1007779"/>
+            <wp:effectExtent l="0" t="0" r="5715" b="1905"/>
+            <wp:docPr id="15" name="Picture 15"/>
+            <wp:cNvGraphicFramePr>
+              <a:graphicFrameLocks xmlns:a="http://schemas.openxmlformats.org/drawingml/2006/main" noChangeAspect="1"/>
+            </wp:cNvGraphicFramePr>
+            <a:graphic xmlns:a="http://schemas.openxmlformats.org/drawingml/2006/main">
+              <a:graphicData uri="http://schemas.openxmlformats.org/drawingml/2006/picture">
+                <pic:pic xmlns:pic="http://schemas.openxmlformats.org/drawingml/2006/picture">
+                  <pic:nvPicPr>
+                    <pic:cNvPr id="1" name=""/>
+                    <pic:cNvPicPr/>
+                  </pic:nvPicPr>
+                  <pic:blipFill>
+                    <a:blip r:embed="rId15"/>
+                    <a:stretch>
+                      <a:fillRect/>
+                    </a:stretch>
+                  </pic:blipFill>
+                  <pic:spPr>
+                    <a:xfrm>
+                      <a:off x="0" y="0"/>
+                      <a:ext cx="1852561" cy="1013197"/>
+                    </a:xfrm>
+                    <a:prstGeom prst="rect">
+                      <a:avLst/>
+                    </a:prstGeom>
+                  </pic:spPr>
+                </pic:pic>
+              </a:graphicData>
+            </a:graphic>
+          </wp:inline>
+        </w:drawing>
+      </w:r>
+    </w:p>
+    <w:p>
+      <w:pPr>
+        <w:rPr>
+          <w:rFonts w:ascii="Times New Roman" w:hAnsi="Times New Roman" w:cs="Times New Roman"/>
+          <w:sz w:val="24"/>
+          <w:szCs w:val="24"/>
+        </w:rPr>
+      </w:pPr>
+      <w:r>
+        <w:rPr>
+          <w:rFonts w:ascii="Times New Roman" w:hAnsi="Times New Roman" w:cs="Times New Roman"/>
+          <w:color w:val="0000FF"/>
+          <w:sz w:val="24"/>
+          <w:szCs w:val="24"/>
+        </w:rPr>
+        <w:t xml:space="preserve">Pen: </w:t>
+      </w:r>
+      <w:r>
+        <w:rPr>
+          <w:rFonts w:ascii="Times New Roman" w:hAnsi="Times New Roman" w:cs="Times New Roman"/>
+          <w:sz w:val="24"/>
+          <w:szCs w:val="24"/>
+        </w:rPr>
+        <w:t>The pen defines the style and attributes of the line, including its width, color, and pattern.</w:t>
+      </w:r>
+    </w:p>
+    <w:p>
+      <w:pPr>
+        <w:rPr>
+          <w:rFonts w:ascii="Times New Roman" w:hAnsi="Times New Roman" w:cs="Times New Roman"/>
+          <w:sz w:val="24"/>
+          <w:szCs w:val="24"/>
+        </w:rPr>
+      </w:pPr>
+      <w:r>
+        <w:rPr>
+          <w:noProof/>
+        </w:rPr>
+        <w:drawing>
+          <wp:inline distT="0" distB="0" distL="0" distR="0" wp14:anchorId="27F22A31" wp14:editId="3AEE3628">
+            <wp:extent cx="1891374" cy="1260763"/>
+            <wp:effectExtent l="0" t="0" r="0" b="0"/>
+            <wp:docPr id="16" name="Picture 16"/>
+            <wp:cNvGraphicFramePr>
+              <a:graphicFrameLocks xmlns:a="http://schemas.openxmlformats.org/drawingml/2006/main" noChangeAspect="1"/>
+            </wp:cNvGraphicFramePr>
+            <a:graphic xmlns:a="http://schemas.openxmlformats.org/drawingml/2006/main">
+              <a:graphicData uri="http://schemas.openxmlformats.org/drawingml/2006/picture">
+                <pic:pic xmlns:pic="http://schemas.openxmlformats.org/drawingml/2006/picture">
+                  <pic:nvPicPr>
+                    <pic:cNvPr id="0" name="Picture 22"/>
+                    <pic:cNvPicPr>
+                      <a:picLocks noChangeAspect="1" noChangeArrowheads="1"/>
+                    </pic:cNvPicPr>
+                  </pic:nvPicPr>
+                  <pic:blipFill>
+                    <a:blip r:embed="rId16">
+                      <a:extLst>
+                        <a:ext uri="{28A0092B-C50C-407E-A947-70E740481C1C}">
+                          <a14:useLocalDpi xmlns:a14="http://schemas.microsoft.com/office/drawing/2010/main" val="0"/>
+                        </a:ext>
+                      </a:extLst>
+                    </a:blip>
+                    <a:srcRect/>
+                    <a:stretch>
+                      <a:fillRect/>
+                    </a:stretch>
+                  </pic:blipFill>
+                  <pic:spPr bwMode="auto">
+                    <a:xfrm>
+                      <a:off x="0" y="0"/>
+                      <a:ext cx="1897952" cy="1265148"/>
+                    </a:xfrm>
+                    <a:prstGeom prst="rect">
+                      <a:avLst/>
+                    </a:prstGeom>
+                    <a:noFill/>
+                    <a:ln>
+                      <a:noFill/>
+                    </a:ln>
+                  </pic:spPr>
+                </pic:pic>
+              </a:graphicData>
+            </a:graphic>
+          </wp:inline>
+        </w:drawing>
+      </w:r>
+    </w:p>
+    <w:p>
+      <w:pPr>
+        <w:rPr>
+          <w:rFonts w:ascii="Times New Roman" w:hAnsi="Times New Roman" w:cs="Times New Roman"/>
+          <w:sz w:val="24"/>
+          <w:szCs w:val="24"/>
+        </w:rPr>
+      </w:pPr>
+      <w:r>
+        <w:rPr>
+          <w:rFonts w:ascii="Times New Roman" w:hAnsi="Times New Roman" w:cs="Times New Roman"/>
+          <w:color w:val="0000FF"/>
+          <w:sz w:val="24"/>
+          <w:szCs w:val="24"/>
+        </w:rPr>
+        <w:t xml:space="preserve">Background mode: </w:t>
+      </w:r>
+      <w:r>
+        <w:rPr>
+          <w:rFonts w:ascii="Times New Roman" w:hAnsi="Times New Roman" w:cs="Times New Roman"/>
+          <w:sz w:val="24"/>
+          <w:szCs w:val="24"/>
+        </w:rPr>
+        <w:t>This attribute determines how the background color is handled when drawing lines. OPAQUE mode fills the background with the specified color, while TRANSPARENT mode allows the underlying background to show through.</w:t>
+      </w:r>
+    </w:p>
+    <w:p>
+      <w:pPr>
+        <w:rPr>
+          <w:rFonts w:ascii="Times New Roman" w:hAnsi="Times New Roman" w:cs="Times New Roman"/>
+          <w:sz w:val="24"/>
+          <w:szCs w:val="24"/>
+        </w:rPr>
+      </w:pPr>
+      <w:r>
+        <w:rPr>
+          <w:noProof/>
+        </w:rPr>
+        <w:drawing>
+          <wp:inline distT="0" distB="0" distL="0" distR="0" wp14:anchorId="6909ACA4" wp14:editId="64C1FF6B">
+            <wp:extent cx="2136986" cy="1136073"/>
+            <wp:effectExtent l="0" t="0" r="0" b="6985"/>
+            <wp:docPr id="17" name="Picture 17" descr="Div Background Color – How to Change Background Color in CSS"/>
+            <wp:cNvGraphicFramePr>
+              <a:graphicFrameLocks xmlns:a="http://schemas.openxmlformats.org/drawingml/2006/main" noChangeAspect="1"/>
+            </wp:cNvGraphicFramePr>
+            <a:graphic xmlns:a="http://schemas.openxmlformats.org/drawingml/2006/main">
+              <a:graphicData uri="http://schemas.openxmlformats.org/drawingml/2006/picture">
+                <pic:pic xmlns:pic="http://schemas.openxmlformats.org/drawingml/2006/picture">
+                  <pic:nvPicPr>
+                    <pic:cNvPr id="0" name="Picture 24" descr="Div Background Color – How to Change Background Color in CSS"/>
+                    <pic:cNvPicPr>
+                      <a:picLocks noChangeAspect="1" noChangeArrowheads="1"/>
+                    </pic:cNvPicPr>
+                  </pic:nvPicPr>
+                  <pic:blipFill>
+                    <a:blip r:embed="rId17" cstate="print">
+                      <a:extLst>
+                        <a:ext uri="{28A0092B-C50C-407E-A947-70E740481C1C}">
+                          <a14:useLocalDpi xmlns:a14="http://schemas.microsoft.com/office/drawing/2010/main" val="0"/>
+                        </a:ext>
+                      </a:extLst>
+                    </a:blip>
+                    <a:srcRect/>
+                    <a:stretch>
+                      <a:fillRect/>
+                    </a:stretch>
+                  </pic:blipFill>
+                  <pic:spPr bwMode="auto">
+                    <a:xfrm>
+                      <a:off x="0" y="0"/>
+                      <a:ext cx="2149973" cy="1142977"/>
+                    </a:xfrm>
+                    <a:prstGeom prst="rect">
+                      <a:avLst/>
+                    </a:prstGeom>
+                    <a:noFill/>
+                    <a:ln>
+                      <a:noFill/>
+                    </a:ln>
+                  </pic:spPr>
+                </pic:pic>
+              </a:graphicData>
+            </a:graphic>
+          </wp:inline>
+        </w:drawing>
+      </w:r>
+    </w:p>
+    <w:p>
+      <w:pPr>
+        <w:rPr>
+          <w:rFonts w:ascii="Times New Roman" w:hAnsi="Times New Roman" w:cs="Times New Roman"/>
+          <w:sz w:val="24"/>
+          <w:szCs w:val="24"/>
+        </w:rPr>
+      </w:pPr>
+      <w:r>
+        <w:rPr>
+          <w:rFonts w:ascii="Times New Roman" w:hAnsi="Times New Roman" w:cs="Times New Roman"/>
+          <w:color w:val="0000FF"/>
+          <w:sz w:val="24"/>
+          <w:szCs w:val="24"/>
+        </w:rPr>
+        <w:t xml:space="preserve">Background color: </w:t>
+      </w:r>
+      <w:r>
+        <w:rPr>
+          <w:rFonts w:ascii="Times New Roman" w:hAnsi="Times New Roman" w:cs="Times New Roman"/>
+          <w:sz w:val="24"/>
+          <w:szCs w:val="24"/>
+        </w:rPr>
+        <w:t>This attribute specifies the color used to fill the background in OPAQUE mode.</w:t>
+      </w:r>
+    </w:p>
+    <w:p>
+      <w:pPr>
+        <w:rPr>
+          <w:rFonts w:ascii="Times New Roman" w:hAnsi="Times New Roman" w:cs="Times New Roman"/>
+          <w:sz w:val="24"/>
+          <w:szCs w:val="24"/>
+        </w:rPr>
+      </w:pPr>
+      <w:r>
+        <w:rPr>
+          <w:noProof/>
+        </w:rPr>
+        <w:drawing>
+          <wp:inline distT="0" distB="0" distL="0" distR="0" wp14:anchorId="53D49D1F" wp14:editId="341D4107">
+            <wp:extent cx="1733064" cy="1152292"/>
+            <wp:effectExtent l="0" t="0" r="635" b="0"/>
+            <wp:docPr id="18" name="Picture 18" descr="Plain Color Background Images – Browse 371,763 Stock Photos, Vectors, and  Video | Adobe Stock"/>
+            <wp:cNvGraphicFramePr>
+              <a:graphicFrameLocks xmlns:a="http://schemas.openxmlformats.org/drawingml/2006/main" noChangeAspect="1"/>
+            </wp:cNvGraphicFramePr>
+            <a:graphic xmlns:a="http://schemas.openxmlformats.org/drawingml/2006/main">
+              <a:graphicData uri="http://schemas.openxmlformats.org/drawingml/2006/picture">
+                <pic:pic xmlns:pic="http://schemas.openxmlformats.org/drawingml/2006/picture">
+                  <pic:nvPicPr>
+                    <pic:cNvPr id="0" name="Picture 26" descr="Plain Color Background Images – Browse 371,763 Stock Photos, Vectors, and  Video | Adobe Stock"/>
+                    <pic:cNvPicPr>
+                      <a:picLocks noChangeAspect="1" noChangeArrowheads="1"/>
+                    </pic:cNvPicPr>
+                  </pic:nvPicPr>
+                  <pic:blipFill>
+                    <a:blip r:embed="rId18">
+                      <a:extLst>
+                        <a:ext uri="{28A0092B-C50C-407E-A947-70E740481C1C}">
+                          <a14:useLocalDpi xmlns:a14="http://schemas.microsoft.com/office/drawing/2010/main" val="0"/>
+                        </a:ext>
+                      </a:extLst>
+                    </a:blip>
+                    <a:srcRect/>
+                    <a:stretch>
+                      <a:fillRect/>
+                    </a:stretch>
+                  </pic:blipFill>
+                  <pic:spPr bwMode="auto">
+                    <a:xfrm>
+                      <a:off x="0" y="0"/>
+                      <a:ext cx="1737370" cy="1155155"/>
+                    </a:xfrm>
+                    <a:prstGeom prst="rect">
+                      <a:avLst/>
+                    </a:prstGeom>
+                    <a:noFill/>
+                    <a:ln>
+                      <a:noFill/>
+                    </a:ln>
+                  </pic:spPr>
+                </pic:pic>
+              </a:graphicData>
+            </a:graphic>
+          </wp:inline>
+        </w:drawing>
+      </w:r>
+    </w:p>
+    <w:p>
+      <w:pPr>
+        <w:rPr>
+          <w:rFonts w:ascii="Times New Roman" w:hAnsi="Times New Roman" w:cs="Times New Roman"/>
+          <w:sz w:val="24"/>
+          <w:szCs w:val="24"/>
+        </w:rPr>
+      </w:pPr>
+      <w:r>
+        <w:rPr>
+          <w:rFonts w:ascii="Times New Roman" w:hAnsi="Times New Roman" w:cs="Times New Roman"/>
+          <w:color w:val="0000FF"/>
+          <w:sz w:val="24"/>
+          <w:szCs w:val="24"/>
+        </w:rPr>
+        <w:t xml:space="preserve">Drawing mode: </w:t>
+      </w:r>
+      <w:r>
+        <w:rPr>
+          <w:rFonts w:ascii="Times New Roman" w:hAnsi="Times New Roman" w:cs="Times New Roman"/>
+          <w:sz w:val="24"/>
+          <w:szCs w:val="24"/>
+        </w:rPr>
+        <w:t>This attribute determines how source pixels are combined with destination pixels when drawing lines. It affects how the line color is blended with the background color.</w:t>
+      </w:r>
+    </w:p>
+    <w:p>
+      <w:pPr>
+        <w:rPr>
+          <w:rFonts w:ascii="Times New Roman" w:hAnsi="Times New Roman" w:cs="Times New Roman"/>
+          <w:sz w:val="24"/>
+          <w:szCs w:val="24"/>
+        </w:rPr>
+      </w:pPr>
+    </w:p>
+    <w:p>
+      <w:pPr>
+        <w:rPr>
+          <w:rFonts w:ascii="Times New Roman" w:hAnsi="Times New Roman" w:cs="Times New Roman"/>
+          <w:sz w:val="24"/>
+          <w:szCs w:val="24"/>
+        </w:rPr>
+      </w:pPr>
+    </w:p>
+    <w:p>
+      <w:pPr>
+        <w:rPr>
+          <w:rFonts w:ascii="Times New Roman" w:hAnsi="Times New Roman" w:cs="Times New Roman"/>
+          <w:sz w:val="24"/>
+          <w:szCs w:val="24"/>
+        </w:rPr>
+      </w:pPr>
+    </w:p>
     <w:sectPr>
       <w:pgSz w:w="12240" w:h="15840"/>
       <w:pgMar w:top="1440" w:right="1440" w:bottom="1440" w:left="1440" w:header="720" w:footer="720" w:gutter="0"/>

</xml_diff>

<commit_message>
Fun program to play with
</commit_message>
<xml_diff>
--- a/7 ... Chapter 5/Chapter 5 Basics of Drawing Part 2.docx
+++ b/7 ... Chapter 5/Chapter 5 Basics of Drawing Part 2.docx
@@ -6684,6 +6684,2578 @@
           <w:szCs w:val="24"/>
         </w:rPr>
       </w:pPr>
+    </w:p>
+    <w:p>
+      <w:pPr>
+        <w:rPr>
+          <w:rFonts w:ascii="Times New Roman" w:hAnsi="Times New Roman" w:cs="Times New Roman"/>
+          <w:sz w:val="24"/>
+          <w:szCs w:val="24"/>
+        </w:rPr>
+      </w:pPr>
+    </w:p>
+    <w:p>
+      <w:pPr>
+        <w:rPr>
+          <w:rFonts w:ascii="Times New Roman" w:hAnsi="Times New Roman" w:cs="Times New Roman"/>
+          <w:sz w:val="28"/>
+          <w:szCs w:val="28"/>
+          <w14:textOutline w14:w="9525" w14:cap="rnd" w14:cmpd="sng" w14:algn="ctr">
+            <w14:solidFill>
+              <w14:srgbClr w14:val="00B050"/>
+            </w14:solidFill>
+            <w14:prstDash w14:val="solid"/>
+            <w14:bevel/>
+          </w14:textOutline>
+        </w:rPr>
+      </w:pPr>
+      <w:r>
+        <w:rPr>
+          <w:rFonts w:ascii="Times New Roman" w:hAnsi="Times New Roman" w:cs="Times New Roman"/>
+          <w:sz w:val="28"/>
+          <w:szCs w:val="28"/>
+          <w14:textOutline w14:w="9525" w14:cap="rnd" w14:cmpd="sng" w14:algn="ctr">
+            <w14:solidFill>
+              <w14:srgbClr w14:val="00B050"/>
+            </w14:solidFill>
+            <w14:prstDash w14:val="solid"/>
+            <w14:bevel/>
+          </w14:textOutline>
+        </w:rPr>
+        <w:lastRenderedPageBreak/>
+        <w:t>Off-by-One Errors in Graphics Programming</w:t>
+      </w:r>
+    </w:p>
+    <w:p>
+      <w:pPr>
+        <w:rPr>
+          <w:rFonts w:ascii="Times New Roman" w:hAnsi="Times New Roman" w:cs="Times New Roman"/>
+          <w:sz w:val="24"/>
+          <w:szCs w:val="24"/>
+        </w:rPr>
+      </w:pPr>
+      <w:r>
+        <w:rPr>
+          <w:rFonts w:ascii="Times New Roman" w:hAnsi="Times New Roman" w:cs="Times New Roman"/>
+          <w:sz w:val="24"/>
+          <w:szCs w:val="24"/>
+        </w:rPr>
+        <w:t xml:space="preserve">Off-by-one errors are common pitfalls in graphics programming. </w:t>
+      </w:r>
+    </w:p>
+    <w:p>
+      <w:pPr>
+        <w:rPr>
+          <w:rFonts w:ascii="Times New Roman" w:hAnsi="Times New Roman" w:cs="Times New Roman"/>
+          <w:sz w:val="24"/>
+          <w:szCs w:val="24"/>
+        </w:rPr>
+      </w:pPr>
+      <w:r>
+        <w:rPr>
+          <w:rFonts w:ascii="Times New Roman" w:hAnsi="Times New Roman" w:cs="Times New Roman"/>
+          <w:sz w:val="24"/>
+          <w:szCs w:val="24"/>
+        </w:rPr>
+        <w:t xml:space="preserve">They arise from </w:t>
+      </w:r>
+      <w:r>
+        <w:rPr>
+          <w:rFonts w:ascii="Times New Roman" w:hAnsi="Times New Roman" w:cs="Times New Roman"/>
+          <w:color w:val="C00000"/>
+          <w:sz w:val="24"/>
+          <w:szCs w:val="24"/>
+        </w:rPr>
+        <w:t xml:space="preserve">inconsistencies in how different graphics systems interpret </w:t>
+      </w:r>
+      <w:r>
+        <w:rPr>
+          <w:rFonts w:ascii="Times New Roman" w:hAnsi="Times New Roman" w:cs="Times New Roman"/>
+          <w:sz w:val="24"/>
+          <w:szCs w:val="24"/>
+        </w:rPr>
+        <w:t xml:space="preserve">and handle coordinate values. </w:t>
+      </w:r>
+    </w:p>
+    <w:p>
+      <w:pPr>
+        <w:rPr>
+          <w:rFonts w:ascii="Times New Roman" w:hAnsi="Times New Roman" w:cs="Times New Roman"/>
+          <w:sz w:val="24"/>
+          <w:szCs w:val="24"/>
+        </w:rPr>
+      </w:pPr>
+      <w:r>
+        <w:rPr>
+          <w:rFonts w:ascii="Times New Roman" w:hAnsi="Times New Roman" w:cs="Times New Roman"/>
+          <w:sz w:val="24"/>
+          <w:szCs w:val="24"/>
+        </w:rPr>
+        <w:t>Some systems draw objects to encompass the specified right and bottom coordinates, while others draw up to but not including those coordinates.</w:t>
+      </w:r>
+    </w:p>
+    <w:p>
+      <w:pPr>
+        <w:rPr>
+          <w:rFonts w:ascii="Times New Roman" w:hAnsi="Times New Roman" w:cs="Times New Roman"/>
+          <w:sz w:val="24"/>
+          <w:szCs w:val="24"/>
+        </w:rPr>
+      </w:pPr>
+      <w:r>
+        <w:rPr>
+          <w:rFonts w:ascii="Times New Roman" w:hAnsi="Times New Roman" w:cs="Times New Roman"/>
+          <w:sz w:val="24"/>
+          <w:szCs w:val="24"/>
+        </w:rPr>
+        <w:t xml:space="preserve">Windows GDI adopts the latter approach, meaning that the </w:t>
+      </w:r>
+      <w:r>
+        <w:rPr>
+          <w:rFonts w:ascii="Times New Roman" w:hAnsi="Times New Roman" w:cs="Times New Roman"/>
+          <w:color w:val="0070C0"/>
+          <w:sz w:val="24"/>
+          <w:szCs w:val="24"/>
+        </w:rPr>
+        <w:t>specified coordinates define the outer limits of the object</w:t>
+      </w:r>
+      <w:r>
+        <w:rPr>
+          <w:rFonts w:ascii="Times New Roman" w:hAnsi="Times New Roman" w:cs="Times New Roman"/>
+          <w:sz w:val="24"/>
+          <w:szCs w:val="24"/>
+        </w:rPr>
+        <w:t xml:space="preserve">, not the points that are actually drawn. </w:t>
+      </w:r>
+    </w:p>
+    <w:p>
+      <w:pPr>
+        <w:rPr>
+          <w:rFonts w:ascii="Times New Roman" w:hAnsi="Times New Roman" w:cs="Times New Roman"/>
+          <w:sz w:val="24"/>
+          <w:szCs w:val="24"/>
+        </w:rPr>
+      </w:pPr>
+      <w:r>
+        <w:rPr>
+          <w:rFonts w:ascii="Times New Roman" w:hAnsi="Times New Roman" w:cs="Times New Roman"/>
+          <w:sz w:val="24"/>
+          <w:szCs w:val="24"/>
+        </w:rPr>
+        <w:t>This convention can lead to off-by-one errors if programmers are not careful in their calculations.</w:t>
+      </w:r>
+    </w:p>
+    <w:p>
+      <w:pPr>
+        <w:rPr>
+          <w:rFonts w:ascii="Times New Roman" w:hAnsi="Times New Roman" w:cs="Times New Roman"/>
+          <w:sz w:val="24"/>
+          <w:szCs w:val="24"/>
+        </w:rPr>
+      </w:pPr>
+    </w:p>
+    <w:p>
+      <w:pPr>
+        <w:rPr>
+          <w:rFonts w:ascii="Times New Roman" w:hAnsi="Times New Roman" w:cs="Times New Roman"/>
+          <w:sz w:val="28"/>
+          <w:szCs w:val="28"/>
+          <w14:textOutline w14:w="9525" w14:cap="rnd" w14:cmpd="sng" w14:algn="ctr">
+            <w14:solidFill>
+              <w14:srgbClr w14:val="00B050"/>
+            </w14:solidFill>
+            <w14:prstDash w14:val="solid"/>
+            <w14:bevel/>
+          </w14:textOutline>
+        </w:rPr>
+      </w:pPr>
+      <w:r>
+        <w:rPr>
+          <w:rFonts w:ascii="Times New Roman" w:hAnsi="Times New Roman" w:cs="Times New Roman"/>
+          <w:sz w:val="28"/>
+          <w:szCs w:val="28"/>
+          <w14:textOutline w14:w="9525" w14:cap="rnd" w14:cmpd="sng" w14:algn="ctr">
+            <w14:solidFill>
+              <w14:srgbClr w14:val="00B050"/>
+            </w14:solidFill>
+            <w14:prstDash w14:val="solid"/>
+            <w14:bevel/>
+          </w14:textOutline>
+        </w:rPr>
+        <w:t>Bounding Box and Coordinate Interpretation</w:t>
+      </w:r>
+    </w:p>
+    <w:p>
+      <w:pPr>
+        <w:rPr>
+          <w:rFonts w:ascii="Times New Roman" w:hAnsi="Times New Roman" w:cs="Times New Roman"/>
+          <w:sz w:val="24"/>
+          <w:szCs w:val="24"/>
+        </w:rPr>
+      </w:pPr>
+      <w:r>
+        <w:rPr>
+          <w:rFonts w:ascii="Times New Roman" w:hAnsi="Times New Roman" w:cs="Times New Roman"/>
+          <w:sz w:val="24"/>
+          <w:szCs w:val="24"/>
+        </w:rPr>
+        <w:t xml:space="preserve">To avoid these errors, it's crucial to understand the concept of the bounding box. </w:t>
+      </w:r>
+    </w:p>
+    <w:p>
+      <w:pPr>
+        <w:rPr>
+          <w:rFonts w:ascii="Times New Roman" w:hAnsi="Times New Roman" w:cs="Times New Roman"/>
+          <w:sz w:val="24"/>
+          <w:szCs w:val="24"/>
+        </w:rPr>
+      </w:pPr>
+      <w:r>
+        <w:rPr>
+          <w:rFonts w:ascii="Times New Roman" w:hAnsi="Times New Roman" w:cs="Times New Roman"/>
+          <w:sz w:val="24"/>
+          <w:szCs w:val="24"/>
+        </w:rPr>
+        <w:t xml:space="preserve">A </w:t>
+      </w:r>
+      <w:r>
+        <w:rPr>
+          <w:rFonts w:ascii="Times New Roman" w:hAnsi="Times New Roman" w:cs="Times New Roman"/>
+          <w:color w:val="FF00FF"/>
+          <w:sz w:val="24"/>
+          <w:szCs w:val="24"/>
+        </w:rPr>
+        <w:t xml:space="preserve">bounding box </w:t>
+      </w:r>
+      <w:r>
+        <w:rPr>
+          <w:rFonts w:ascii="Times New Roman" w:hAnsi="Times New Roman" w:cs="Times New Roman"/>
+          <w:sz w:val="24"/>
+          <w:szCs w:val="24"/>
+        </w:rPr>
+        <w:t xml:space="preserve">is an imaginary rectangular area that defines the extent of a graphical object. </w:t>
+      </w:r>
+    </w:p>
+    <w:p>
+      <w:pPr>
+        <w:rPr>
+          <w:rFonts w:ascii="Times New Roman" w:hAnsi="Times New Roman" w:cs="Times New Roman"/>
+          <w:sz w:val="24"/>
+          <w:szCs w:val="24"/>
+        </w:rPr>
+      </w:pPr>
+      <w:r>
+        <w:rPr>
+          <w:rFonts w:ascii="Times New Roman" w:hAnsi="Times New Roman" w:cs="Times New Roman"/>
+          <w:sz w:val="24"/>
+          <w:szCs w:val="24"/>
+        </w:rPr>
+        <w:t xml:space="preserve">It </w:t>
+      </w:r>
+      <w:r>
+        <w:rPr>
+          <w:rFonts w:ascii="Times New Roman" w:hAnsi="Times New Roman" w:cs="Times New Roman"/>
+          <w:color w:val="0000FF"/>
+          <w:sz w:val="24"/>
+          <w:szCs w:val="24"/>
+        </w:rPr>
+        <w:t xml:space="preserve">serves as a reference for positioning and sizing the object </w:t>
+      </w:r>
+      <w:r>
+        <w:rPr>
+          <w:rFonts w:ascii="Times New Roman" w:hAnsi="Times New Roman" w:cs="Times New Roman"/>
+          <w:sz w:val="24"/>
+          <w:szCs w:val="24"/>
+        </w:rPr>
+        <w:t>within the drawing surface.</w:t>
+      </w:r>
+    </w:p>
+    <w:p>
+      <w:pPr>
+        <w:rPr>
+          <w:rFonts w:ascii="Times New Roman" w:hAnsi="Times New Roman" w:cs="Times New Roman"/>
+          <w:sz w:val="24"/>
+          <w:szCs w:val="24"/>
+        </w:rPr>
+      </w:pPr>
+      <w:r>
+        <w:rPr>
+          <w:rFonts w:ascii="Times New Roman" w:hAnsi="Times New Roman" w:cs="Times New Roman"/>
+          <w:sz w:val="24"/>
+          <w:szCs w:val="24"/>
+        </w:rPr>
+        <w:t xml:space="preserve">In the context of Windows GDI and the Rectangle, Ellipse, and RoundRect functions, the bounding box determines the exact dimensions and placement of the respective shapes. </w:t>
+      </w:r>
+    </w:p>
+    <w:p>
+      <w:pPr>
+        <w:rPr>
+          <w:rFonts w:ascii="Times New Roman" w:hAnsi="Times New Roman" w:cs="Times New Roman"/>
+          <w:sz w:val="24"/>
+          <w:szCs w:val="24"/>
+        </w:rPr>
+      </w:pPr>
+      <w:r>
+        <w:rPr>
+          <w:rFonts w:ascii="Times New Roman" w:hAnsi="Times New Roman" w:cs="Times New Roman"/>
+          <w:sz w:val="24"/>
+          <w:szCs w:val="24"/>
+        </w:rPr>
+        <w:t>The specified coordinates represent the corners of the bounding box, and the object is drawn within this enclosed area.</w:t>
+      </w:r>
+    </w:p>
+    <w:p>
+      <w:pPr>
+        <w:rPr>
+          <w:rFonts w:ascii="Times New Roman" w:hAnsi="Times New Roman" w:cs="Times New Roman"/>
+          <w:sz w:val="24"/>
+          <w:szCs w:val="24"/>
+        </w:rPr>
+      </w:pPr>
+    </w:p>
+    <w:p>
+      <w:pPr>
+        <w:rPr>
+          <w:rFonts w:ascii="Times New Roman" w:hAnsi="Times New Roman" w:cs="Times New Roman"/>
+          <w:sz w:val="28"/>
+          <w:szCs w:val="28"/>
+          <w14:textOutline w14:w="9525" w14:cap="rnd" w14:cmpd="sng" w14:algn="ctr">
+            <w14:solidFill>
+              <w14:srgbClr w14:val="00B050"/>
+            </w14:solidFill>
+            <w14:prstDash w14:val="solid"/>
+            <w14:bevel/>
+          </w14:textOutline>
+        </w:rPr>
+      </w:pPr>
+      <w:r>
+        <w:rPr>
+          <w:rFonts w:ascii="Times New Roman" w:hAnsi="Times New Roman" w:cs="Times New Roman"/>
+          <w:sz w:val="28"/>
+          <w:szCs w:val="28"/>
+          <w14:textOutline w14:w="9525" w14:cap="rnd" w14:cmpd="sng" w14:algn="ctr">
+            <w14:solidFill>
+              <w14:srgbClr w14:val="00B050"/>
+            </w14:solidFill>
+            <w14:prstDash w14:val="solid"/>
+            <w14:bevel/>
+          </w14:textOutline>
+        </w:rPr>
+        <w:t>Rectangle Function and Off-by-One Prevention</w:t>
+      </w:r>
+    </w:p>
+    <w:p>
+      <w:pPr>
+        <w:rPr>
+          <w:rFonts w:ascii="Times New Roman" w:hAnsi="Times New Roman" w:cs="Times New Roman"/>
+          <w:sz w:val="24"/>
+          <w:szCs w:val="24"/>
+        </w:rPr>
+      </w:pPr>
+      <w:r>
+        <w:rPr>
+          <w:rFonts w:ascii="Times New Roman" w:hAnsi="Times New Roman" w:cs="Times New Roman"/>
+          <w:sz w:val="24"/>
+          <w:szCs w:val="24"/>
+        </w:rPr>
+        <w:t>Consider the Rectangle function call:</w:t>
+      </w:r>
+    </w:p>
+    <w:p>
+      <w:pPr>
+        <w:rPr>
+          <w:rFonts w:ascii="Times New Roman" w:hAnsi="Times New Roman" w:cs="Times New Roman"/>
+          <w:sz w:val="24"/>
+          <w:szCs w:val="24"/>
+        </w:rPr>
+      </w:pPr>
+      <w:r>
+        <w:rPr>
+          <w:rFonts w:ascii="Times New Roman" w:hAnsi="Times New Roman" w:cs="Times New Roman"/>
+          <w:sz w:val="24"/>
+          <w:szCs w:val="24"/>
+        </w:rPr>
+        <w:drawing>
+          <wp:inline distT="0" distB="0" distL="0" distR="0" wp14:anchorId="185D6ED6" wp14:editId="5A5FCE5C">
+            <wp:extent cx="2195848" cy="298802"/>
+            <wp:effectExtent l="0" t="0" r="0" b="6350"/>
+            <wp:docPr id="34" name="Picture 34"/>
+            <wp:cNvGraphicFramePr>
+              <a:graphicFrameLocks xmlns:a="http://schemas.openxmlformats.org/drawingml/2006/main" noChangeAspect="1"/>
+            </wp:cNvGraphicFramePr>
+            <a:graphic xmlns:a="http://schemas.openxmlformats.org/drawingml/2006/main">
+              <a:graphicData uri="http://schemas.openxmlformats.org/drawingml/2006/picture">
+                <pic:pic xmlns:pic="http://schemas.openxmlformats.org/drawingml/2006/picture">
+                  <pic:nvPicPr>
+                    <pic:cNvPr id="1" name=""/>
+                    <pic:cNvPicPr/>
+                  </pic:nvPicPr>
+                  <pic:blipFill>
+                    <a:blip r:embed="rId31"/>
+                    <a:stretch>
+                      <a:fillRect/>
+                    </a:stretch>
+                  </pic:blipFill>
+                  <pic:spPr>
+                    <a:xfrm>
+                      <a:off x="0" y="0"/>
+                      <a:ext cx="2211630" cy="300950"/>
+                    </a:xfrm>
+                    <a:prstGeom prst="rect">
+                      <a:avLst/>
+                    </a:prstGeom>
+                  </pic:spPr>
+                </pic:pic>
+              </a:graphicData>
+            </a:graphic>
+          </wp:inline>
+        </w:drawing>
+      </w:r>
+    </w:p>
+    <w:p>
+      <w:pPr>
+        <w:rPr>
+          <w:rFonts w:ascii="Times New Roman" w:hAnsi="Times New Roman" w:cs="Times New Roman"/>
+          <w:sz w:val="24"/>
+          <w:szCs w:val="24"/>
+        </w:rPr>
+      </w:pPr>
+      <w:r>
+        <w:rPr>
+          <w:rFonts w:ascii="Times New Roman" w:hAnsi="Times New Roman" w:cs="Times New Roman"/>
+          <w:sz w:val="24"/>
+          <w:szCs w:val="24"/>
+        </w:rPr>
+        <w:t xml:space="preserve">Would be drawn as: </w:t>
+      </w:r>
+    </w:p>
+    <w:p>
+      <w:pPr>
+        <w:rPr>
+          <w:rFonts w:ascii="Times New Roman" w:hAnsi="Times New Roman" w:cs="Times New Roman"/>
+          <w:sz w:val="24"/>
+          <w:szCs w:val="24"/>
+        </w:rPr>
+      </w:pPr>
+      <w:r>
+        <w:rPr>
+          <w:noProof/>
+        </w:rPr>
+        <w:drawing>
+          <wp:inline distT="0" distB="0" distL="0" distR="0" wp14:anchorId="5D618991" wp14:editId="2CCBB19D">
+            <wp:extent cx="1830784" cy="1616299"/>
+            <wp:effectExtent l="0" t="0" r="0" b="3175"/>
+            <wp:docPr id="36" name="Picture 36"/>
+            <wp:cNvGraphicFramePr>
+              <a:graphicFrameLocks xmlns:a="http://schemas.openxmlformats.org/drawingml/2006/main" noChangeAspect="1"/>
+            </wp:cNvGraphicFramePr>
+            <a:graphic xmlns:a="http://schemas.openxmlformats.org/drawingml/2006/main">
+              <a:graphicData uri="http://schemas.openxmlformats.org/drawingml/2006/picture">
+                <pic:pic xmlns:pic="http://schemas.openxmlformats.org/drawingml/2006/picture">
+                  <pic:nvPicPr>
+                    <pic:cNvPr id="1" name=""/>
+                    <pic:cNvPicPr/>
+                  </pic:nvPicPr>
+                  <pic:blipFill>
+                    <a:blip r:embed="rId32"/>
+                    <a:stretch>
+                      <a:fillRect/>
+                    </a:stretch>
+                  </pic:blipFill>
+                  <pic:spPr>
+                    <a:xfrm>
+                      <a:off x="0" y="0"/>
+                      <a:ext cx="1833738" cy="1618907"/>
+                    </a:xfrm>
+                    <a:prstGeom prst="rect">
+                      <a:avLst/>
+                    </a:prstGeom>
+                  </pic:spPr>
+                </pic:pic>
+              </a:graphicData>
+            </a:graphic>
+          </wp:inline>
+        </w:drawing>
+      </w:r>
+    </w:p>
+    <w:p>
+      <w:pPr>
+        <w:rPr>
+          <w:rFonts w:ascii="Times New Roman" w:hAnsi="Times New Roman" w:cs="Times New Roman"/>
+          <w:sz w:val="24"/>
+          <w:szCs w:val="24"/>
+        </w:rPr>
+      </w:pPr>
+    </w:p>
+    <w:p>
+      <w:pPr>
+        <w:rPr>
+          <w:rFonts w:ascii="Times New Roman" w:hAnsi="Times New Roman" w:cs="Times New Roman"/>
+          <w:color w:val="0000FF"/>
+          <w:sz w:val="24"/>
+          <w:szCs w:val="24"/>
+        </w:rPr>
+      </w:pPr>
+      <w:r>
+        <w:rPr>
+          <w:rFonts w:ascii="Times New Roman" w:hAnsi="Times New Roman" w:cs="Times New Roman"/>
+          <w:sz w:val="24"/>
+          <w:szCs w:val="24"/>
+        </w:rPr>
+        <w:t xml:space="preserve">The rectangle itself would occupy the inner area, leaving a </w:t>
+      </w:r>
+      <w:r>
+        <w:rPr>
+          <w:rFonts w:ascii="Times New Roman" w:hAnsi="Times New Roman" w:cs="Times New Roman"/>
+          <w:color w:val="0000FF"/>
+          <w:sz w:val="24"/>
+          <w:szCs w:val="24"/>
+        </w:rPr>
+        <w:t xml:space="preserve">one-pixel gap between the rectangle and the edges of the bounding box. </w:t>
+      </w:r>
+    </w:p>
+    <w:p>
+      <w:pPr>
+        <w:rPr>
+          <w:rFonts w:ascii="Times New Roman" w:hAnsi="Times New Roman" w:cs="Times New Roman"/>
+          <w:sz w:val="24"/>
+          <w:szCs w:val="24"/>
+        </w:rPr>
+      </w:pPr>
+      <w:r>
+        <w:rPr>
+          <w:rFonts w:ascii="Times New Roman" w:hAnsi="Times New Roman" w:cs="Times New Roman"/>
+          <w:sz w:val="24"/>
+          <w:szCs w:val="24"/>
+        </w:rPr>
+        <w:t xml:space="preserve">This gap is due to </w:t>
+      </w:r>
+      <w:r>
+        <w:rPr>
+          <w:rFonts w:ascii="Times New Roman" w:hAnsi="Times New Roman" w:cs="Times New Roman"/>
+          <w:color w:val="FF00FF"/>
+          <w:sz w:val="24"/>
+          <w:szCs w:val="24"/>
+        </w:rPr>
+        <w:t xml:space="preserve">the "up to (but not including)" approach </w:t>
+      </w:r>
+      <w:r>
+        <w:rPr>
+          <w:rFonts w:ascii="Times New Roman" w:hAnsi="Times New Roman" w:cs="Times New Roman"/>
+          <w:sz w:val="24"/>
+          <w:szCs w:val="24"/>
+        </w:rPr>
+        <w:t>employed by Windows GDI.</w:t>
+      </w:r>
+    </w:p>
+    <w:p>
+      <w:pPr>
+        <w:rPr>
+          <w:rFonts w:ascii="Times New Roman" w:hAnsi="Times New Roman" w:cs="Times New Roman"/>
+          <w:sz w:val="24"/>
+          <w:szCs w:val="24"/>
+        </w:rPr>
+      </w:pPr>
+      <w:r>
+        <w:rPr>
+          <w:rFonts w:ascii="Times New Roman" w:hAnsi="Times New Roman" w:cs="Times New Roman"/>
+          <w:sz w:val="24"/>
+          <w:szCs w:val="24"/>
+        </w:rPr>
+        <w:t xml:space="preserve">To </w:t>
+      </w:r>
+      <w:r>
+        <w:rPr>
+          <w:rFonts w:ascii="Times New Roman" w:hAnsi="Times New Roman" w:cs="Times New Roman"/>
+          <w:color w:val="008000"/>
+          <w:sz w:val="24"/>
+          <w:szCs w:val="24"/>
+        </w:rPr>
+        <w:t>prevent off-by-one errors</w:t>
+      </w:r>
+      <w:r>
+        <w:rPr>
+          <w:rFonts w:ascii="Times New Roman" w:hAnsi="Times New Roman" w:cs="Times New Roman"/>
+          <w:sz w:val="24"/>
+          <w:szCs w:val="24"/>
+        </w:rPr>
+        <w:t xml:space="preserve">, programmers should ensure that the difference between the specified coordinates represents the desired width and height of the object, </w:t>
+      </w:r>
+      <w:r>
+        <w:rPr>
+          <w:rFonts w:ascii="Times New Roman" w:hAnsi="Times New Roman" w:cs="Times New Roman"/>
+          <w:color w:val="FF0000"/>
+          <w:sz w:val="24"/>
+          <w:szCs w:val="24"/>
+        </w:rPr>
+        <w:t>not one pixel greater</w:t>
+      </w:r>
+      <w:r>
+        <w:rPr>
+          <w:rFonts w:ascii="Times New Roman" w:hAnsi="Times New Roman" w:cs="Times New Roman"/>
+          <w:sz w:val="24"/>
+          <w:szCs w:val="24"/>
+        </w:rPr>
+        <w:t xml:space="preserve">. </w:t>
+      </w:r>
+    </w:p>
+    <w:p>
+      <w:pPr>
+        <w:rPr>
+          <w:rFonts w:ascii="Times New Roman" w:hAnsi="Times New Roman" w:cs="Times New Roman"/>
+          <w:sz w:val="24"/>
+          <w:szCs w:val="24"/>
+        </w:rPr>
+      </w:pPr>
+      <w:r>
+        <w:rPr>
+          <w:rFonts w:ascii="Times New Roman" w:hAnsi="Times New Roman" w:cs="Times New Roman"/>
+          <w:sz w:val="24"/>
+          <w:szCs w:val="24"/>
+        </w:rPr>
+        <w:t xml:space="preserve">In other words, the </w:t>
+      </w:r>
+      <w:r>
+        <w:rPr>
+          <w:rFonts w:ascii="Times New Roman" w:hAnsi="Times New Roman" w:cs="Times New Roman"/>
+          <w:color w:val="0000FF"/>
+          <w:sz w:val="24"/>
+          <w:szCs w:val="24"/>
+        </w:rPr>
+        <w:t>coordinates should define the outer edges of the object</w:t>
+      </w:r>
+      <w:r>
+        <w:rPr>
+          <w:rFonts w:ascii="Times New Roman" w:hAnsi="Times New Roman" w:cs="Times New Roman"/>
+          <w:sz w:val="24"/>
+          <w:szCs w:val="24"/>
+        </w:rPr>
+        <w:t>, not the points that should be drawn.</w:t>
+      </w:r>
+    </w:p>
+    <w:p>
+      <w:pPr>
+        <w:rPr>
+          <w:rFonts w:ascii="Times New Roman" w:hAnsi="Times New Roman" w:cs="Times New Roman"/>
+          <w:sz w:val="24"/>
+          <w:szCs w:val="24"/>
+        </w:rPr>
+      </w:pPr>
+    </w:p>
+    <w:p>
+      <w:pPr>
+        <w:rPr>
+          <w:rFonts w:ascii="Times New Roman" w:hAnsi="Times New Roman" w:cs="Times New Roman"/>
+          <w:sz w:val="28"/>
+          <w:szCs w:val="28"/>
+          <w14:textOutline w14:w="9525" w14:cap="rnd" w14:cmpd="sng" w14:algn="ctr">
+            <w14:solidFill>
+              <w14:srgbClr w14:val="00B050"/>
+            </w14:solidFill>
+            <w14:prstDash w14:val="solid"/>
+            <w14:bevel/>
+          </w14:textOutline>
+        </w:rPr>
+      </w:pPr>
+      <w:r>
+        <w:rPr>
+          <w:rFonts w:ascii="Times New Roman" w:hAnsi="Times New Roman" w:cs="Times New Roman"/>
+          <w:sz w:val="28"/>
+          <w:szCs w:val="28"/>
+          <w14:textOutline w14:w="9525" w14:cap="rnd" w14:cmpd="sng" w14:algn="ctr">
+            <w14:solidFill>
+              <w14:srgbClr w14:val="00B050"/>
+            </w14:solidFill>
+            <w14:prstDash w14:val="solid"/>
+            <w14:bevel/>
+          </w14:textOutline>
+        </w:rPr>
+        <w:t>Ellipse and RoundRect Functions</w:t>
+      </w:r>
+    </w:p>
+    <w:p>
+      <w:pPr>
+        <w:rPr>
+          <w:rFonts w:ascii="Times New Roman" w:hAnsi="Times New Roman" w:cs="Times New Roman"/>
+          <w:sz w:val="24"/>
+          <w:szCs w:val="24"/>
+        </w:rPr>
+      </w:pPr>
+      <w:r>
+        <w:rPr>
+          <w:rFonts w:ascii="Times New Roman" w:hAnsi="Times New Roman" w:cs="Times New Roman"/>
+          <w:sz w:val="24"/>
+          <w:szCs w:val="24"/>
+        </w:rPr>
+        <w:t xml:space="preserve">The </w:t>
+      </w:r>
+      <w:r>
+        <w:rPr>
+          <w:rFonts w:ascii="Times New Roman" w:hAnsi="Times New Roman" w:cs="Times New Roman"/>
+          <w:color w:val="0000FF"/>
+          <w:sz w:val="24"/>
+          <w:szCs w:val="24"/>
+        </w:rPr>
+        <w:t xml:space="preserve">Ellipse and RoundRect functions </w:t>
+      </w:r>
+      <w:r>
+        <w:rPr>
+          <w:rFonts w:ascii="Times New Roman" w:hAnsi="Times New Roman" w:cs="Times New Roman"/>
+          <w:sz w:val="24"/>
+          <w:szCs w:val="24"/>
+        </w:rPr>
+        <w:t xml:space="preserve">follow the same principles as the Rectangle function. </w:t>
+      </w:r>
+    </w:p>
+    <w:p>
+      <w:pPr>
+        <w:rPr>
+          <w:rFonts w:ascii="Times New Roman" w:hAnsi="Times New Roman" w:cs="Times New Roman"/>
+          <w:sz w:val="24"/>
+          <w:szCs w:val="24"/>
+        </w:rPr>
+      </w:pPr>
+      <w:r>
+        <w:rPr>
+          <w:rFonts w:ascii="Times New Roman" w:hAnsi="Times New Roman" w:cs="Times New Roman"/>
+          <w:sz w:val="24"/>
+          <w:szCs w:val="24"/>
+        </w:rPr>
+        <w:t>They utilize the bounding box concept and the "up to (but not including)" approach to draw ellipses and rounded rectangles within specified areas.</w:t>
+      </w:r>
+    </w:p>
+    <w:p>
+      <w:pPr>
+        <w:rPr>
+          <w:rFonts w:ascii="Times New Roman" w:hAnsi="Times New Roman" w:cs="Times New Roman"/>
+          <w:sz w:val="24"/>
+          <w:szCs w:val="24"/>
+        </w:rPr>
+      </w:pPr>
+      <w:r>
+        <w:rPr>
+          <w:rFonts w:ascii="Times New Roman" w:hAnsi="Times New Roman" w:cs="Times New Roman"/>
+          <w:sz w:val="24"/>
+          <w:szCs w:val="24"/>
+        </w:rPr>
+        <w:t>The Rectangle function draws a solid rectangle within a specified bounding box.</w:t>
+      </w:r>
+    </w:p>
+    <w:p>
+      <w:pPr>
+        <w:rPr>
+          <w:rFonts w:ascii="Times New Roman" w:hAnsi="Times New Roman" w:cs="Times New Roman"/>
+          <w:sz w:val="24"/>
+          <w:szCs w:val="24"/>
+        </w:rPr>
+      </w:pPr>
+      <w:r>
+        <w:rPr>
+          <w:rFonts w:ascii="Times New Roman" w:hAnsi="Times New Roman" w:cs="Times New Roman"/>
+          <w:sz w:val="24"/>
+          <w:szCs w:val="24"/>
+        </w:rPr>
+        <w:drawing>
+          <wp:inline distT="0" distB="0" distL="0" distR="0" wp14:anchorId="64154524" wp14:editId="3431B1BE">
+            <wp:extent cx="3470856" cy="351479"/>
+            <wp:effectExtent l="0" t="0" r="0" b="0"/>
+            <wp:docPr id="37" name="Picture 37"/>
+            <wp:cNvGraphicFramePr>
+              <a:graphicFrameLocks xmlns:a="http://schemas.openxmlformats.org/drawingml/2006/main" noChangeAspect="1"/>
+            </wp:cNvGraphicFramePr>
+            <a:graphic xmlns:a="http://schemas.openxmlformats.org/drawingml/2006/main">
+              <a:graphicData uri="http://schemas.openxmlformats.org/drawingml/2006/picture">
+                <pic:pic xmlns:pic="http://schemas.openxmlformats.org/drawingml/2006/picture">
+                  <pic:nvPicPr>
+                    <pic:cNvPr id="1" name=""/>
+                    <pic:cNvPicPr/>
+                  </pic:nvPicPr>
+                  <pic:blipFill>
+                    <a:blip r:embed="rId33"/>
+                    <a:stretch>
+                      <a:fillRect/>
+                    </a:stretch>
+                  </pic:blipFill>
+                  <pic:spPr>
+                    <a:xfrm>
+                      <a:off x="0" y="0"/>
+                      <a:ext cx="3506805" cy="355119"/>
+                    </a:xfrm>
+                    <a:prstGeom prst="rect">
+                      <a:avLst/>
+                    </a:prstGeom>
+                  </pic:spPr>
+                </pic:pic>
+              </a:graphicData>
+            </a:graphic>
+          </wp:inline>
+        </w:drawing>
+      </w:r>
+    </w:p>
+    <w:p>
+      <w:pPr>
+        <w:rPr>
+          <w:rFonts w:ascii="Times New Roman" w:hAnsi="Times New Roman" w:cs="Times New Roman"/>
+          <w:sz w:val="24"/>
+          <w:szCs w:val="24"/>
+        </w:rPr>
+      </w:pPr>
+      <w:r>
+        <w:rPr>
+          <w:rFonts w:ascii="Times New Roman" w:hAnsi="Times New Roman" w:cs="Times New Roman"/>
+          <w:sz w:val="24"/>
+          <w:szCs w:val="24"/>
+        </w:rPr>
+        <w:drawing>
+          <wp:inline distT="0" distB="0" distL="0" distR="0" wp14:anchorId="035AD07B" wp14:editId="6C7DB1A2">
+            <wp:extent cx="2962856" cy="650383"/>
+            <wp:effectExtent l="0" t="0" r="0" b="0"/>
+            <wp:docPr id="38" name="Picture 38"/>
+            <wp:cNvGraphicFramePr>
+              <a:graphicFrameLocks xmlns:a="http://schemas.openxmlformats.org/drawingml/2006/main" noChangeAspect="1"/>
+            </wp:cNvGraphicFramePr>
+            <a:graphic xmlns:a="http://schemas.openxmlformats.org/drawingml/2006/main">
+              <a:graphicData uri="http://schemas.openxmlformats.org/drawingml/2006/picture">
+                <pic:pic xmlns:pic="http://schemas.openxmlformats.org/drawingml/2006/picture">
+                  <pic:nvPicPr>
+                    <pic:cNvPr id="1" name=""/>
+                    <pic:cNvPicPr/>
+                  </pic:nvPicPr>
+                  <pic:blipFill>
+                    <a:blip r:embed="rId34"/>
+                    <a:stretch>
+                      <a:fillRect/>
+                    </a:stretch>
+                  </pic:blipFill>
+                  <pic:spPr>
+                    <a:xfrm>
+                      <a:off x="0" y="0"/>
+                      <a:ext cx="2996000" cy="657659"/>
+                    </a:xfrm>
+                    <a:prstGeom prst="rect">
+                      <a:avLst/>
+                    </a:prstGeom>
+                  </pic:spPr>
+                </pic:pic>
+              </a:graphicData>
+            </a:graphic>
+          </wp:inline>
+        </w:drawing>
+      </w:r>
+    </w:p>
+    <w:p>
+      <w:pPr>
+        <w:rPr>
+          <w:rFonts w:ascii="Times New Roman" w:hAnsi="Times New Roman" w:cs="Times New Roman"/>
+          <w:sz w:val="24"/>
+          <w:szCs w:val="24"/>
+        </w:rPr>
+      </w:pPr>
+      <w:r>
+        <w:rPr>
+          <w:rFonts w:ascii="Times New Roman" w:hAnsi="Times New Roman" w:cs="Times New Roman"/>
+          <w:sz w:val="24"/>
+          <w:szCs w:val="24"/>
+        </w:rPr>
+        <w:t>This code draws a solid rectangle with its upper left corner at (10, 20) and its lower right corner at (100, 150).</w:t>
+      </w:r>
+    </w:p>
+    <w:p>
+      <w:pPr>
+        <w:rPr>
+          <w:rFonts w:ascii="Times New Roman" w:hAnsi="Times New Roman" w:cs="Times New Roman"/>
+          <w:sz w:val="24"/>
+          <w:szCs w:val="24"/>
+        </w:rPr>
+      </w:pPr>
+      <w:r>
+        <w:rPr>
+          <w:rFonts w:ascii="Times New Roman" w:hAnsi="Times New Roman" w:cs="Times New Roman"/>
+          <w:sz w:val="24"/>
+          <w:szCs w:val="24"/>
+        </w:rPr>
+        <w:t>The Ellipse function draws an ellipse within a specified bounding box.</w:t>
+      </w:r>
+    </w:p>
+    <w:p>
+      <w:pPr>
+        <w:rPr>
+          <w:rFonts w:ascii="Times New Roman" w:hAnsi="Times New Roman" w:cs="Times New Roman"/>
+          <w:sz w:val="24"/>
+          <w:szCs w:val="24"/>
+        </w:rPr>
+      </w:pPr>
+      <w:r>
+        <w:rPr>
+          <w:rFonts w:ascii="Times New Roman" w:hAnsi="Times New Roman" w:cs="Times New Roman"/>
+          <w:sz w:val="24"/>
+          <w:szCs w:val="24"/>
+        </w:rPr>
+        <w:drawing>
+          <wp:inline distT="0" distB="0" distL="0" distR="0" wp14:anchorId="4D7BB6A7" wp14:editId="23731331">
+            <wp:extent cx="3548130" cy="402365"/>
+            <wp:effectExtent l="0" t="0" r="0" b="0"/>
+            <wp:docPr id="39" name="Picture 39"/>
+            <wp:cNvGraphicFramePr>
+              <a:graphicFrameLocks xmlns:a="http://schemas.openxmlformats.org/drawingml/2006/main" noChangeAspect="1"/>
+            </wp:cNvGraphicFramePr>
+            <a:graphic xmlns:a="http://schemas.openxmlformats.org/drawingml/2006/main">
+              <a:graphicData uri="http://schemas.openxmlformats.org/drawingml/2006/picture">
+                <pic:pic xmlns:pic="http://schemas.openxmlformats.org/drawingml/2006/picture">
+                  <pic:nvPicPr>
+                    <pic:cNvPr id="1" name=""/>
+                    <pic:cNvPicPr/>
+                  </pic:nvPicPr>
+                  <pic:blipFill>
+                    <a:blip r:embed="rId35"/>
+                    <a:stretch>
+                      <a:fillRect/>
+                    </a:stretch>
+                  </pic:blipFill>
+                  <pic:spPr>
+                    <a:xfrm>
+                      <a:off x="0" y="0"/>
+                      <a:ext cx="3588179" cy="406907"/>
+                    </a:xfrm>
+                    <a:prstGeom prst="rect">
+                      <a:avLst/>
+                    </a:prstGeom>
+                  </pic:spPr>
+                </pic:pic>
+              </a:graphicData>
+            </a:graphic>
+          </wp:inline>
+        </w:drawing>
+      </w:r>
+    </w:p>
+    <w:p>
+      <w:pPr>
+        <w:rPr>
+          <w:rFonts w:ascii="Times New Roman" w:hAnsi="Times New Roman" w:cs="Times New Roman"/>
+          <w:sz w:val="24"/>
+          <w:szCs w:val="24"/>
+        </w:rPr>
+      </w:pPr>
+      <w:r>
+        <w:rPr>
+          <w:rFonts w:ascii="Times New Roman" w:hAnsi="Times New Roman" w:cs="Times New Roman"/>
+          <w:sz w:val="24"/>
+          <w:szCs w:val="24"/>
+        </w:rPr>
+        <w:drawing>
+          <wp:inline distT="0" distB="0" distL="0" distR="0" wp14:anchorId="2AAC39A3" wp14:editId="3B93EE5B">
+            <wp:extent cx="3515932" cy="653067"/>
+            <wp:effectExtent l="0" t="0" r="0" b="0"/>
+            <wp:docPr id="40" name="Picture 40"/>
+            <wp:cNvGraphicFramePr>
+              <a:graphicFrameLocks xmlns:a="http://schemas.openxmlformats.org/drawingml/2006/main" noChangeAspect="1"/>
+            </wp:cNvGraphicFramePr>
+            <a:graphic xmlns:a="http://schemas.openxmlformats.org/drawingml/2006/main">
+              <a:graphicData uri="http://schemas.openxmlformats.org/drawingml/2006/picture">
+                <pic:pic xmlns:pic="http://schemas.openxmlformats.org/drawingml/2006/picture">
+                  <pic:nvPicPr>
+                    <pic:cNvPr id="1" name=""/>
+                    <pic:cNvPicPr/>
+                  </pic:nvPicPr>
+                  <pic:blipFill>
+                    <a:blip r:embed="rId36"/>
+                    <a:stretch>
+                      <a:fillRect/>
+                    </a:stretch>
+                  </pic:blipFill>
+                  <pic:spPr>
+                    <a:xfrm>
+                      <a:off x="0" y="0"/>
+                      <a:ext cx="3532790" cy="656198"/>
+                    </a:xfrm>
+                    <a:prstGeom prst="rect">
+                      <a:avLst/>
+                    </a:prstGeom>
+                  </pic:spPr>
+                </pic:pic>
+              </a:graphicData>
+            </a:graphic>
+          </wp:inline>
+        </w:drawing>
+      </w:r>
+    </w:p>
+    <w:p>
+      <w:pPr>
+        <w:rPr>
+          <w:rFonts w:ascii="Times New Roman" w:hAnsi="Times New Roman" w:cs="Times New Roman"/>
+          <w:sz w:val="24"/>
+          <w:szCs w:val="24"/>
+        </w:rPr>
+      </w:pPr>
+      <w:r>
+        <w:rPr>
+          <w:rFonts w:ascii="Times New Roman" w:hAnsi="Times New Roman" w:cs="Times New Roman"/>
+          <w:sz w:val="24"/>
+          <w:szCs w:val="24"/>
+        </w:rPr>
+        <w:t>This code draws an ellipse with its center at (100, 75) and its horizontal radius of 50 pixels and vertical radius of 25 pixels.</w:t>
+      </w:r>
+    </w:p>
+    <w:p>
+      <w:pPr>
+        <w:rPr>
+          <w:rFonts w:ascii="Times New Roman" w:hAnsi="Times New Roman" w:cs="Times New Roman"/>
+          <w:sz w:val="24"/>
+          <w:szCs w:val="24"/>
+        </w:rPr>
+      </w:pPr>
+    </w:p>
+    <w:p>
+      <w:pPr>
+        <w:rPr>
+          <w:rFonts w:ascii="Times New Roman" w:hAnsi="Times New Roman" w:cs="Times New Roman"/>
+          <w:sz w:val="24"/>
+          <w:szCs w:val="24"/>
+        </w:rPr>
+      </w:pPr>
+    </w:p>
+    <w:p>
+      <w:pPr>
+        <w:rPr>
+          <w:rFonts w:ascii="Times New Roman" w:hAnsi="Times New Roman" w:cs="Times New Roman"/>
+          <w:sz w:val="24"/>
+          <w:szCs w:val="24"/>
+        </w:rPr>
+      </w:pPr>
+    </w:p>
+    <w:p>
+      <w:pPr>
+        <w:rPr>
+          <w:rFonts w:ascii="Times New Roman" w:hAnsi="Times New Roman" w:cs="Times New Roman"/>
+          <w:sz w:val="24"/>
+          <w:szCs w:val="24"/>
+        </w:rPr>
+      </w:pPr>
+      <w:r>
+        <w:rPr>
+          <w:rFonts w:ascii="Times New Roman" w:hAnsi="Times New Roman" w:cs="Times New Roman"/>
+          <w:sz w:val="24"/>
+          <w:szCs w:val="24"/>
+        </w:rPr>
+        <w:lastRenderedPageBreak/>
+        <w:t>The RoundRect function draws a rectangle with rounded corners within a specified bounding box.</w:t>
+      </w:r>
+    </w:p>
+    <w:p>
+      <w:pPr>
+        <w:rPr>
+          <w:rFonts w:ascii="Times New Roman" w:hAnsi="Times New Roman" w:cs="Times New Roman"/>
+          <w:sz w:val="24"/>
+          <w:szCs w:val="24"/>
+        </w:rPr>
+      </w:pPr>
+      <w:r>
+        <w:rPr>
+          <w:rFonts w:ascii="Times New Roman" w:hAnsi="Times New Roman" w:cs="Times New Roman"/>
+          <w:sz w:val="24"/>
+          <w:szCs w:val="24"/>
+        </w:rPr>
+        <w:drawing>
+          <wp:inline distT="0" distB="0" distL="0" distR="0" wp14:anchorId="602560DE" wp14:editId="123C7053">
+            <wp:extent cx="5402687" cy="402316"/>
+            <wp:effectExtent l="0" t="0" r="0" b="0"/>
+            <wp:docPr id="41" name="Picture 41"/>
+            <wp:cNvGraphicFramePr>
+              <a:graphicFrameLocks xmlns:a="http://schemas.openxmlformats.org/drawingml/2006/main" noChangeAspect="1"/>
+            </wp:cNvGraphicFramePr>
+            <a:graphic xmlns:a="http://schemas.openxmlformats.org/drawingml/2006/main">
+              <a:graphicData uri="http://schemas.openxmlformats.org/drawingml/2006/picture">
+                <pic:pic xmlns:pic="http://schemas.openxmlformats.org/drawingml/2006/picture">
+                  <pic:nvPicPr>
+                    <pic:cNvPr id="1" name=""/>
+                    <pic:cNvPicPr/>
+                  </pic:nvPicPr>
+                  <pic:blipFill>
+                    <a:blip r:embed="rId37"/>
+                    <a:stretch>
+                      <a:fillRect/>
+                    </a:stretch>
+                  </pic:blipFill>
+                  <pic:spPr>
+                    <a:xfrm>
+                      <a:off x="0" y="0"/>
+                      <a:ext cx="5478817" cy="407985"/>
+                    </a:xfrm>
+                    <a:prstGeom prst="rect">
+                      <a:avLst/>
+                    </a:prstGeom>
+                  </pic:spPr>
+                </pic:pic>
+              </a:graphicData>
+            </a:graphic>
+          </wp:inline>
+        </w:drawing>
+      </w:r>
+    </w:p>
+    <w:p>
+      <w:pPr>
+        <w:rPr>
+          <w:rFonts w:ascii="Times New Roman" w:hAnsi="Times New Roman" w:cs="Times New Roman"/>
+          <w:sz w:val="24"/>
+          <w:szCs w:val="24"/>
+        </w:rPr>
+      </w:pPr>
+      <w:r>
+        <w:rPr>
+          <w:rFonts w:ascii="Times New Roman" w:hAnsi="Times New Roman" w:cs="Times New Roman"/>
+          <w:sz w:val="24"/>
+          <w:szCs w:val="24"/>
+        </w:rPr>
+        <w:drawing>
+          <wp:inline distT="0" distB="0" distL="0" distR="0" wp14:anchorId="2056D218" wp14:editId="31CDFF56">
+            <wp:extent cx="3663255" cy="631065"/>
+            <wp:effectExtent l="0" t="0" r="0" b="0"/>
+            <wp:docPr id="42" name="Picture 42"/>
+            <wp:cNvGraphicFramePr>
+              <a:graphicFrameLocks xmlns:a="http://schemas.openxmlformats.org/drawingml/2006/main" noChangeAspect="1"/>
+            </wp:cNvGraphicFramePr>
+            <a:graphic xmlns:a="http://schemas.openxmlformats.org/drawingml/2006/main">
+              <a:graphicData uri="http://schemas.openxmlformats.org/drawingml/2006/picture">
+                <pic:pic xmlns:pic="http://schemas.openxmlformats.org/drawingml/2006/picture">
+                  <pic:nvPicPr>
+                    <pic:cNvPr id="1" name=""/>
+                    <pic:cNvPicPr/>
+                  </pic:nvPicPr>
+                  <pic:blipFill>
+                    <a:blip r:embed="rId38"/>
+                    <a:stretch>
+                      <a:fillRect/>
+                    </a:stretch>
+                  </pic:blipFill>
+                  <pic:spPr>
+                    <a:xfrm>
+                      <a:off x="0" y="0"/>
+                      <a:ext cx="3686633" cy="635092"/>
+                    </a:xfrm>
+                    <a:prstGeom prst="rect">
+                      <a:avLst/>
+                    </a:prstGeom>
+                  </pic:spPr>
+                </pic:pic>
+              </a:graphicData>
+            </a:graphic>
+          </wp:inline>
+        </w:drawing>
+      </w:r>
+    </w:p>
+    <w:p>
+      <w:pPr>
+        <w:rPr>
+          <w:rFonts w:ascii="Times New Roman" w:hAnsi="Times New Roman" w:cs="Times New Roman"/>
+          <w:sz w:val="24"/>
+          <w:szCs w:val="24"/>
+        </w:rPr>
+      </w:pPr>
+      <w:r>
+        <w:rPr>
+          <w:rFonts w:ascii="Times New Roman" w:hAnsi="Times New Roman" w:cs="Times New Roman"/>
+          <w:sz w:val="24"/>
+          <w:szCs w:val="24"/>
+        </w:rPr>
+        <w:t>This code draws a rounded rectangle with its upper left corner at (30, 30), its lower right corner at (120, 90), and corner radius of 15 pixels horizontally and 20 pixels vertically.</w:t>
+      </w:r>
+    </w:p>
+    <w:p>
+      <w:pPr>
+        <w:rPr>
+          <w:rFonts w:ascii="Times New Roman" w:hAnsi="Times New Roman" w:cs="Times New Roman"/>
+          <w:sz w:val="24"/>
+          <w:szCs w:val="24"/>
+        </w:rPr>
+      </w:pPr>
+    </w:p>
+    <w:p>
+      <w:pPr>
+        <w:rPr>
+          <w:rFonts w:ascii="Times New Roman" w:hAnsi="Times New Roman" w:cs="Times New Roman"/>
+          <w:i/>
+          <w:iCs/>
+          <w:color w:val="0000FF"/>
+          <w:sz w:val="24"/>
+          <w:szCs w:val="24"/>
+          <w14:textOutline w14:w="9525" w14:cap="rnd" w14:cmpd="sng" w14:algn="ctr">
+            <w14:solidFill>
+              <w14:srgbClr w14:val="FF00FF"/>
+            </w14:solidFill>
+            <w14:prstDash w14:val="solid"/>
+            <w14:bevel/>
+          </w14:textOutline>
+        </w:rPr>
+      </w:pPr>
+      <w:r>
+        <w:rPr>
+          <w:rFonts w:ascii="Times New Roman" w:hAnsi="Times New Roman" w:cs="Times New Roman"/>
+          <w:i/>
+          <w:iCs/>
+          <w:color w:val="0000FF"/>
+          <w:sz w:val="24"/>
+          <w:szCs w:val="24"/>
+          <w14:textOutline w14:w="9525" w14:cap="rnd" w14:cmpd="sng" w14:algn="ctr">
+            <w14:solidFill>
+              <w14:srgbClr w14:val="FF00FF"/>
+            </w14:solidFill>
+            <w14:prstDash w14:val="solid"/>
+            <w14:bevel/>
+          </w14:textOutline>
+        </w:rPr>
+        <w:t>Fun Notes to Read</w:t>
+      </w:r>
+    </w:p>
+    <w:p>
+      <w:pPr>
+        <w:rPr>
+          <w:rFonts w:ascii="Times New Roman" w:hAnsi="Times New Roman" w:cs="Times New Roman"/>
+          <w:i/>
+          <w:iCs/>
+          <w:color w:val="0000FF"/>
+          <w:sz w:val="24"/>
+          <w:szCs w:val="24"/>
+        </w:rPr>
+      </w:pPr>
+      <w:r>
+        <w:rPr>
+          <w:rFonts w:ascii="Times New Roman" w:hAnsi="Times New Roman" w:cs="Times New Roman"/>
+          <w:i/>
+          <w:iCs/>
+          <w:color w:val="0000FF"/>
+          <w:sz w:val="24"/>
+          <w:szCs w:val="24"/>
+        </w:rPr>
+        <w:t>Yes, when it comes to creating graphical applications in C, especially with the Windows API, you often deal with lower-level concepts and have more manual control over the drawing process. In C, you work with device contexts, pixels, and lower-level drawing functions.</w:t>
+      </w:r>
+    </w:p>
+    <w:p>
+      <w:pPr>
+        <w:rPr>
+          <w:rFonts w:ascii="Times New Roman" w:hAnsi="Times New Roman" w:cs="Times New Roman"/>
+          <w:i/>
+          <w:iCs/>
+          <w:color w:val="0000FF"/>
+          <w:sz w:val="24"/>
+          <w:szCs w:val="24"/>
+        </w:rPr>
+      </w:pPr>
+    </w:p>
+    <w:p>
+      <w:pPr>
+        <w:rPr>
+          <w:rFonts w:ascii="Times New Roman" w:hAnsi="Times New Roman" w:cs="Times New Roman"/>
+          <w:i/>
+          <w:iCs/>
+          <w:color w:val="0000FF"/>
+          <w:sz w:val="24"/>
+          <w:szCs w:val="24"/>
+        </w:rPr>
+      </w:pPr>
+      <w:r>
+        <w:rPr>
+          <w:rFonts w:ascii="Times New Roman" w:hAnsi="Times New Roman" w:cs="Times New Roman"/>
+          <w:i/>
+          <w:iCs/>
+          <w:color w:val="0000FF"/>
+          <w:sz w:val="24"/>
+          <w:szCs w:val="24"/>
+        </w:rPr>
+        <w:t>For example, when using the Windows API in C to draw on a window, you might deal with concepts like device contexts (HDC), which represent a drawing surface, and use functions like Rectangle, Ellipse, and RoundRect to draw basic shapes. You might also handle bitmaps directly by creating, modifying, and displaying them manually.</w:t>
+      </w:r>
+    </w:p>
+    <w:p>
+      <w:pPr>
+        <w:rPr>
+          <w:rFonts w:ascii="Times New Roman" w:hAnsi="Times New Roman" w:cs="Times New Roman"/>
+          <w:i/>
+          <w:iCs/>
+          <w:color w:val="0000FF"/>
+          <w:sz w:val="24"/>
+          <w:szCs w:val="24"/>
+        </w:rPr>
+      </w:pPr>
+    </w:p>
+    <w:p>
+      <w:pPr>
+        <w:rPr>
+          <w:rFonts w:ascii="Times New Roman" w:hAnsi="Times New Roman" w:cs="Times New Roman"/>
+          <w:i/>
+          <w:iCs/>
+          <w:color w:val="0000FF"/>
+          <w:sz w:val="24"/>
+          <w:szCs w:val="24"/>
+        </w:rPr>
+      </w:pPr>
+      <w:r>
+        <w:rPr>
+          <w:rFonts w:ascii="Times New Roman" w:hAnsi="Times New Roman" w:cs="Times New Roman"/>
+          <w:i/>
+          <w:iCs/>
+          <w:color w:val="0000FF"/>
+          <w:sz w:val="24"/>
+          <w:szCs w:val="24"/>
+        </w:rPr>
+        <w:t>Here's why:</w:t>
+      </w:r>
+    </w:p>
+    <w:p>
+      <w:pPr>
+        <w:rPr>
+          <w:rFonts w:ascii="Times New Roman" w:hAnsi="Times New Roman" w:cs="Times New Roman"/>
+          <w:i/>
+          <w:iCs/>
+          <w:color w:val="0000FF"/>
+          <w:sz w:val="24"/>
+          <w:szCs w:val="24"/>
+        </w:rPr>
+      </w:pPr>
+    </w:p>
+    <w:p>
+      <w:pPr>
+        <w:rPr>
+          <w:rFonts w:ascii="Times New Roman" w:hAnsi="Times New Roman" w:cs="Times New Roman"/>
+          <w:i/>
+          <w:iCs/>
+          <w:color w:val="0000FF"/>
+          <w:sz w:val="24"/>
+          <w:szCs w:val="24"/>
+        </w:rPr>
+      </w:pPr>
+      <w:r>
+        <w:rPr>
+          <w:rFonts w:ascii="Times New Roman" w:hAnsi="Times New Roman" w:cs="Times New Roman"/>
+          <w:i/>
+          <w:iCs/>
+          <w:sz w:val="24"/>
+          <w:szCs w:val="24"/>
+        </w:rPr>
+        <w:t xml:space="preserve">Procedural Nature: </w:t>
+      </w:r>
+      <w:r>
+        <w:rPr>
+          <w:rFonts w:ascii="Times New Roman" w:hAnsi="Times New Roman" w:cs="Times New Roman"/>
+          <w:i/>
+          <w:iCs/>
+          <w:color w:val="0000FF"/>
+          <w:sz w:val="24"/>
+          <w:szCs w:val="24"/>
+        </w:rPr>
+        <w:t>C is a procedural programming language, and when you work with graphical programming in C, you often directly call functions that correspond to graphical operations. This can provide more control but might also require more manual management.</w:t>
+      </w:r>
+    </w:p>
+    <w:p>
+      <w:pPr>
+        <w:rPr>
+          <w:rFonts w:ascii="Times New Roman" w:hAnsi="Times New Roman" w:cs="Times New Roman"/>
+          <w:i/>
+          <w:iCs/>
+          <w:color w:val="0000FF"/>
+          <w:sz w:val="24"/>
+          <w:szCs w:val="24"/>
+        </w:rPr>
+      </w:pPr>
+    </w:p>
+    <w:p>
+      <w:pPr>
+        <w:rPr>
+          <w:rFonts w:ascii="Times New Roman" w:hAnsi="Times New Roman" w:cs="Times New Roman"/>
+          <w:i/>
+          <w:iCs/>
+          <w:color w:val="0000FF"/>
+          <w:sz w:val="24"/>
+          <w:szCs w:val="24"/>
+        </w:rPr>
+      </w:pPr>
+      <w:r>
+        <w:rPr>
+          <w:rFonts w:ascii="Times New Roman" w:hAnsi="Times New Roman" w:cs="Times New Roman"/>
+          <w:i/>
+          <w:iCs/>
+          <w:sz w:val="24"/>
+          <w:szCs w:val="24"/>
+        </w:rPr>
+        <w:t xml:space="preserve">Direct Memory Manipulation: </w:t>
+      </w:r>
+      <w:r>
+        <w:rPr>
+          <w:rFonts w:ascii="Times New Roman" w:hAnsi="Times New Roman" w:cs="Times New Roman"/>
+          <w:i/>
+          <w:iCs/>
+          <w:color w:val="0000FF"/>
+          <w:sz w:val="24"/>
+          <w:szCs w:val="24"/>
+        </w:rPr>
+        <w:t>In C, you have more direct access to memory, which means you can manipulate data structures and perform operations at a lower level. This is evident when dealing with bitmaps or other pixel-based graphics.</w:t>
+      </w:r>
+    </w:p>
+    <w:p>
+      <w:pPr>
+        <w:rPr>
+          <w:rFonts w:ascii="Times New Roman" w:hAnsi="Times New Roman" w:cs="Times New Roman"/>
+          <w:i/>
+          <w:iCs/>
+          <w:color w:val="0000FF"/>
+          <w:sz w:val="24"/>
+          <w:szCs w:val="24"/>
+        </w:rPr>
+      </w:pPr>
+    </w:p>
+    <w:p>
+      <w:pPr>
+        <w:rPr>
+          <w:rFonts w:ascii="Times New Roman" w:hAnsi="Times New Roman" w:cs="Times New Roman"/>
+          <w:i/>
+          <w:iCs/>
+          <w:color w:val="0000FF"/>
+          <w:sz w:val="24"/>
+          <w:szCs w:val="24"/>
+        </w:rPr>
+      </w:pPr>
+      <w:r>
+        <w:rPr>
+          <w:rFonts w:ascii="Times New Roman" w:hAnsi="Times New Roman" w:cs="Times New Roman"/>
+          <w:i/>
+          <w:iCs/>
+          <w:sz w:val="24"/>
+          <w:szCs w:val="24"/>
+        </w:rPr>
+        <w:t xml:space="preserve">Windows API: </w:t>
+      </w:r>
+      <w:r>
+        <w:rPr>
+          <w:rFonts w:ascii="Times New Roman" w:hAnsi="Times New Roman" w:cs="Times New Roman"/>
+          <w:i/>
+          <w:iCs/>
+          <w:color w:val="0000FF"/>
+          <w:sz w:val="24"/>
+          <w:szCs w:val="24"/>
+        </w:rPr>
+        <w:t>When programming in C for Windows, you often use the Windows API, which exposes functions for interacting with the operating system and creating graphical user interfaces. This API is designed to be used with the C programming language.</w:t>
+      </w:r>
+    </w:p>
+    <w:p>
+      <w:pPr>
+        <w:rPr>
+          <w:rFonts w:ascii="Times New Roman" w:hAnsi="Times New Roman" w:cs="Times New Roman"/>
+          <w:i/>
+          <w:iCs/>
+          <w:color w:val="0000FF"/>
+          <w:sz w:val="24"/>
+          <w:szCs w:val="24"/>
+        </w:rPr>
+      </w:pPr>
+    </w:p>
+    <w:p>
+      <w:pPr>
+        <w:rPr>
+          <w:rFonts w:ascii="Times New Roman" w:hAnsi="Times New Roman" w:cs="Times New Roman"/>
+          <w:i/>
+          <w:iCs/>
+          <w:color w:val="0000FF"/>
+          <w:sz w:val="24"/>
+          <w:szCs w:val="24"/>
+        </w:rPr>
+      </w:pPr>
+      <w:r>
+        <w:rPr>
+          <w:rFonts w:ascii="Times New Roman" w:hAnsi="Times New Roman" w:cs="Times New Roman"/>
+          <w:i/>
+          <w:iCs/>
+          <w:color w:val="0000FF"/>
+          <w:sz w:val="24"/>
+          <w:szCs w:val="24"/>
+        </w:rPr>
+        <w:t>On the other hand, higher-level languages like C# (especially with Windows Forms, WPF, or UWP) abstract away many of these low-level details. They provide more intuitive, object-oriented frameworks for building graphical applications, making it easier to work with graphical elements without having to deal with the nitty-gritty details of device contexts and manual memory manipulation.</w:t>
+      </w:r>
+    </w:p>
+    <w:p>
+      <w:pPr>
+        <w:rPr>
+          <w:rFonts w:ascii="Times New Roman" w:hAnsi="Times New Roman" w:cs="Times New Roman"/>
+          <w:i/>
+          <w:iCs/>
+          <w:color w:val="0000FF"/>
+          <w:sz w:val="24"/>
+          <w:szCs w:val="24"/>
+        </w:rPr>
+      </w:pPr>
+    </w:p>
+    <w:p>
+      <w:pPr>
+        <w:rPr>
+          <w:rFonts w:ascii="Times New Roman" w:hAnsi="Times New Roman" w:cs="Times New Roman"/>
+          <w:i/>
+          <w:iCs/>
+          <w:color w:val="0000FF"/>
+          <w:sz w:val="24"/>
+          <w:szCs w:val="24"/>
+        </w:rPr>
+      </w:pPr>
+      <w:r>
+        <w:rPr>
+          <w:rFonts w:ascii="Times New Roman" w:hAnsi="Times New Roman" w:cs="Times New Roman"/>
+          <w:i/>
+          <w:iCs/>
+          <w:color w:val="0000FF"/>
+          <w:sz w:val="24"/>
+          <w:szCs w:val="24"/>
+        </w:rPr>
+        <w:t>In summary, while C provides more control and lower-level access to system resources, it also requires more manual management, especially when working with graphics. Higher-level languages like C# abstract away many of these details, allowing for more rapid development of graphical applications. The choice between them often depends on the specific requirements and the level of control you need.</w:t>
+      </w:r>
+    </w:p>
+    <w:p>
+      <w:pPr>
+        <w:rPr>
+          <w:rFonts w:ascii="Times New Roman" w:hAnsi="Times New Roman" w:cs="Times New Roman"/>
+          <w:i/>
+          <w:iCs/>
+          <w:color w:val="0000FF"/>
+          <w:sz w:val="24"/>
+          <w:szCs w:val="24"/>
+        </w:rPr>
+      </w:pPr>
+    </w:p>
+    <w:p>
+      <w:pPr>
+        <w:rPr>
+          <w:rFonts w:ascii="Times New Roman" w:hAnsi="Times New Roman" w:cs="Times New Roman"/>
+          <w:sz w:val="28"/>
+          <w:szCs w:val="28"/>
+          <w14:textOutline w14:w="9525" w14:cap="rnd" w14:cmpd="sng" w14:algn="ctr">
+            <w14:solidFill>
+              <w14:srgbClr w14:val="00B050"/>
+            </w14:solidFill>
+            <w14:prstDash w14:val="solid"/>
+            <w14:bevel/>
+          </w14:textOutline>
+        </w:rPr>
+      </w:pPr>
+      <w:r>
+        <w:rPr>
+          <w:rFonts w:ascii="Times New Roman" w:hAnsi="Times New Roman" w:cs="Times New Roman"/>
+          <w:sz w:val="28"/>
+          <w:szCs w:val="28"/>
+          <w14:textOutline w14:w="9525" w14:cap="rnd" w14:cmpd="sng" w14:algn="ctr">
+            <w14:solidFill>
+              <w14:srgbClr w14:val="00B050"/>
+            </w14:solidFill>
+            <w14:prstDash w14:val="solid"/>
+            <w14:bevel/>
+          </w14:textOutline>
+        </w:rPr>
+        <w:t>RoundRect Function</w:t>
+      </w:r>
+    </w:p>
+    <w:p>
+      <w:pPr>
+        <w:rPr>
+          <w:rFonts w:ascii="Times New Roman" w:hAnsi="Times New Roman" w:cs="Times New Roman"/>
+          <w:sz w:val="24"/>
+          <w:szCs w:val="24"/>
+        </w:rPr>
+      </w:pPr>
+      <w:r>
+        <w:rPr>
+          <w:rFonts w:ascii="Times New Roman" w:hAnsi="Times New Roman" w:cs="Times New Roman"/>
+          <w:sz w:val="24"/>
+          <w:szCs w:val="24"/>
+        </w:rPr>
+        <w:t xml:space="preserve">The </w:t>
+      </w:r>
+      <w:r>
+        <w:rPr>
+          <w:rFonts w:ascii="Times New Roman" w:hAnsi="Times New Roman" w:cs="Times New Roman"/>
+          <w:color w:val="FF0000"/>
+          <w:sz w:val="24"/>
+          <w:szCs w:val="24"/>
+        </w:rPr>
+        <w:t xml:space="preserve">RoundRect function draws a rectangle with rounded corners </w:t>
+      </w:r>
+      <w:r>
+        <w:rPr>
+          <w:rFonts w:ascii="Times New Roman" w:hAnsi="Times New Roman" w:cs="Times New Roman"/>
+          <w:sz w:val="24"/>
+          <w:szCs w:val="24"/>
+        </w:rPr>
+        <w:t xml:space="preserve">within a specified bounding box. It utilizes a small ellipse to define the curvature of the rounded corners. </w:t>
+      </w:r>
+    </w:p>
+    <w:p>
+      <w:pPr>
+        <w:rPr>
+          <w:rFonts w:ascii="Times New Roman" w:hAnsi="Times New Roman" w:cs="Times New Roman"/>
+          <w:sz w:val="24"/>
+          <w:szCs w:val="24"/>
+        </w:rPr>
+      </w:pPr>
+      <w:r>
+        <w:rPr>
+          <w:rFonts w:ascii="Times New Roman" w:hAnsi="Times New Roman" w:cs="Times New Roman"/>
+          <w:sz w:val="24"/>
+          <w:szCs w:val="24"/>
+        </w:rPr>
+        <w:t xml:space="preserve">The width of this ellipse is represented by </w:t>
+      </w:r>
+      <w:r>
+        <w:rPr>
+          <w:rFonts w:ascii="Times New Roman" w:hAnsi="Times New Roman" w:cs="Times New Roman"/>
+          <w:color w:val="FF00FF"/>
+          <w:sz w:val="24"/>
+          <w:szCs w:val="24"/>
+        </w:rPr>
+        <w:t>xCornerEllipse</w:t>
+      </w:r>
+      <w:r>
+        <w:rPr>
+          <w:rFonts w:ascii="Times New Roman" w:hAnsi="Times New Roman" w:cs="Times New Roman"/>
+          <w:sz w:val="24"/>
+          <w:szCs w:val="24"/>
+        </w:rPr>
+        <w:t xml:space="preserve">, and the height is represented by </w:t>
+      </w:r>
+      <w:r>
+        <w:rPr>
+          <w:rFonts w:ascii="Times New Roman" w:hAnsi="Times New Roman" w:cs="Times New Roman"/>
+          <w:color w:val="00B050"/>
+          <w:sz w:val="24"/>
+          <w:szCs w:val="24"/>
+        </w:rPr>
+        <w:t>yCornerEllipse.</w:t>
+      </w:r>
+    </w:p>
+    <w:p>
+      <w:pPr>
+        <w:rPr>
+          <w:rFonts w:ascii="Times New Roman" w:hAnsi="Times New Roman" w:cs="Times New Roman"/>
+          <w:sz w:val="24"/>
+          <w:szCs w:val="24"/>
+        </w:rPr>
+      </w:pPr>
+      <w:r>
+        <w:rPr>
+          <w:noProof/>
+        </w:rPr>
+        <w:drawing>
+          <wp:inline distT="0" distB="0" distL="0" distR="0" wp14:anchorId="3B5367DE" wp14:editId="09C4897E">
+            <wp:extent cx="4229100" cy="2238375"/>
+            <wp:effectExtent l="0" t="0" r="0" b="9525"/>
+            <wp:docPr id="43" name="Picture 43"/>
+            <wp:cNvGraphicFramePr>
+              <a:graphicFrameLocks xmlns:a="http://schemas.openxmlformats.org/drawingml/2006/main" noChangeAspect="1"/>
+            </wp:cNvGraphicFramePr>
+            <a:graphic xmlns:a="http://schemas.openxmlformats.org/drawingml/2006/main">
+              <a:graphicData uri="http://schemas.openxmlformats.org/drawingml/2006/picture">
+                <pic:pic xmlns:pic="http://schemas.openxmlformats.org/drawingml/2006/picture">
+                  <pic:nvPicPr>
+                    <pic:cNvPr id="1" name=""/>
+                    <pic:cNvPicPr/>
+                  </pic:nvPicPr>
+                  <pic:blipFill>
+                    <a:blip r:embed="rId39"/>
+                    <a:stretch>
+                      <a:fillRect/>
+                    </a:stretch>
+                  </pic:blipFill>
+                  <pic:spPr>
+                    <a:xfrm>
+                      <a:off x="0" y="0"/>
+                      <a:ext cx="4229100" cy="2238375"/>
+                    </a:xfrm>
+                    <a:prstGeom prst="rect">
+                      <a:avLst/>
+                    </a:prstGeom>
+                  </pic:spPr>
+                </pic:pic>
+              </a:graphicData>
+            </a:graphic>
+          </wp:inline>
+        </w:drawing>
+      </w:r>
+    </w:p>
+    <w:p>
+      <w:pPr>
+        <w:rPr>
+          <w:rFonts w:ascii="Times New Roman" w:hAnsi="Times New Roman" w:cs="Times New Roman"/>
+          <w:sz w:val="24"/>
+          <w:szCs w:val="24"/>
+        </w:rPr>
+      </w:pPr>
+      <w:r>
+        <w:rPr>
+          <w:rFonts w:ascii="Times New Roman" w:hAnsi="Times New Roman" w:cs="Times New Roman"/>
+          <w:sz w:val="24"/>
+          <w:szCs w:val="24"/>
+        </w:rPr>
+        <w:t>The default approach to calculating the corner ellipse dimensions uses the formulas:</w:t>
+      </w:r>
+    </w:p>
+    <w:p>
+      <w:pPr>
+        <w:rPr>
+          <w:rFonts w:ascii="Times New Roman" w:hAnsi="Times New Roman" w:cs="Times New Roman"/>
+          <w:sz w:val="24"/>
+          <w:szCs w:val="24"/>
+        </w:rPr>
+      </w:pPr>
+    </w:p>
+    <w:p>
+      <w:pPr>
+        <w:rPr>
+          <w:rFonts w:ascii="Times New Roman" w:hAnsi="Times New Roman" w:cs="Times New Roman"/>
+          <w:sz w:val="24"/>
+          <w:szCs w:val="24"/>
+        </w:rPr>
+      </w:pPr>
+      <w:r>
+        <w:rPr>
+          <w:rFonts w:ascii="Times New Roman" w:hAnsi="Times New Roman" w:cs="Times New Roman"/>
+          <w:sz w:val="24"/>
+          <w:szCs w:val="24"/>
+        </w:rPr>
+        <w:drawing>
+          <wp:inline distT="0" distB="0" distL="0" distR="0" wp14:anchorId="30BF2724" wp14:editId="76EC8CBB">
+            <wp:extent cx="2826913" cy="427927"/>
+            <wp:effectExtent l="0" t="0" r="0" b="0"/>
+            <wp:docPr id="44" name="Picture 44"/>
+            <wp:cNvGraphicFramePr>
+              <a:graphicFrameLocks xmlns:a="http://schemas.openxmlformats.org/drawingml/2006/main" noChangeAspect="1"/>
+            </wp:cNvGraphicFramePr>
+            <a:graphic xmlns:a="http://schemas.openxmlformats.org/drawingml/2006/main">
+              <a:graphicData uri="http://schemas.openxmlformats.org/drawingml/2006/picture">
+                <pic:pic xmlns:pic="http://schemas.openxmlformats.org/drawingml/2006/picture">
+                  <pic:nvPicPr>
+                    <pic:cNvPr id="1" name=""/>
+                    <pic:cNvPicPr/>
+                  </pic:nvPicPr>
+                  <pic:blipFill>
+                    <a:blip r:embed="rId40"/>
+                    <a:stretch>
+                      <a:fillRect/>
+                    </a:stretch>
+                  </pic:blipFill>
+                  <pic:spPr>
+                    <a:xfrm>
+                      <a:off x="0" y="0"/>
+                      <a:ext cx="2870869" cy="434581"/>
+                    </a:xfrm>
+                    <a:prstGeom prst="rect">
+                      <a:avLst/>
+                    </a:prstGeom>
+                  </pic:spPr>
+                </pic:pic>
+              </a:graphicData>
+            </a:graphic>
+          </wp:inline>
+        </w:drawing>
+      </w:r>
+    </w:p>
+    <w:p>
+      <w:pPr>
+        <w:rPr>
+          <w:rFonts w:ascii="Times New Roman" w:hAnsi="Times New Roman" w:cs="Times New Roman"/>
+          <w:sz w:val="24"/>
+          <w:szCs w:val="24"/>
+        </w:rPr>
+      </w:pPr>
+    </w:p>
+    <w:p>
+      <w:pPr>
+        <w:rPr>
+          <w:rFonts w:ascii="Times New Roman" w:hAnsi="Times New Roman" w:cs="Times New Roman"/>
+          <w:sz w:val="24"/>
+          <w:szCs w:val="24"/>
+        </w:rPr>
+      </w:pPr>
+      <w:r>
+        <w:rPr>
+          <w:rFonts w:ascii="Times New Roman" w:hAnsi="Times New Roman" w:cs="Times New Roman"/>
+          <w:sz w:val="24"/>
+          <w:szCs w:val="24"/>
+        </w:rPr>
+        <w:lastRenderedPageBreak/>
+        <w:t xml:space="preserve">This method, while straightforward, may result in uneven rounding due to the difference in the rectangle's dimensions. </w:t>
+      </w:r>
+    </w:p>
+    <w:p>
+      <w:pPr>
+        <w:rPr>
+          <w:rFonts w:ascii="Times New Roman" w:hAnsi="Times New Roman" w:cs="Times New Roman"/>
+          <w:sz w:val="24"/>
+          <w:szCs w:val="24"/>
+        </w:rPr>
+      </w:pPr>
+      <w:r>
+        <w:rPr>
+          <w:rFonts w:ascii="Times New Roman" w:hAnsi="Times New Roman" w:cs="Times New Roman"/>
+          <w:sz w:val="24"/>
+          <w:szCs w:val="24"/>
+        </w:rPr>
+        <w:t xml:space="preserve">To </w:t>
+      </w:r>
+      <w:r>
+        <w:rPr>
+          <w:rFonts w:ascii="Times New Roman" w:hAnsi="Times New Roman" w:cs="Times New Roman"/>
+          <w:color w:val="0000FF"/>
+          <w:sz w:val="24"/>
+          <w:szCs w:val="24"/>
+        </w:rPr>
+        <w:t xml:space="preserve">achieve more consistent rounding, </w:t>
+      </w:r>
+      <w:r>
+        <w:rPr>
+          <w:rFonts w:ascii="Times New Roman" w:hAnsi="Times New Roman" w:cs="Times New Roman"/>
+          <w:sz w:val="24"/>
+          <w:szCs w:val="24"/>
+        </w:rPr>
+        <w:t>it's recommended to set xCornerEllipse equal to yCornerEllipse in real dimensions.</w:t>
+      </w:r>
+    </w:p>
+    <w:p>
+      <w:pPr>
+        <w:rPr>
+          <w:rFonts w:ascii="Times New Roman" w:hAnsi="Times New Roman" w:cs="Times New Roman"/>
+          <w:sz w:val="24"/>
+          <w:szCs w:val="24"/>
+        </w:rPr>
+      </w:pPr>
+    </w:p>
+    <w:p>
+      <w:pPr>
+        <w:rPr>
+          <w:rFonts w:ascii="Times New Roman" w:hAnsi="Times New Roman" w:cs="Times New Roman"/>
+          <w:sz w:val="28"/>
+          <w:szCs w:val="28"/>
+          <w14:textOutline w14:w="9525" w14:cap="rnd" w14:cmpd="sng" w14:algn="ctr">
+            <w14:solidFill>
+              <w14:srgbClr w14:val="00B050"/>
+            </w14:solidFill>
+            <w14:prstDash w14:val="solid"/>
+            <w14:bevel/>
+          </w14:textOutline>
+        </w:rPr>
+      </w:pPr>
+      <w:r>
+        <w:rPr>
+          <w:rFonts w:ascii="Times New Roman" w:hAnsi="Times New Roman" w:cs="Times New Roman"/>
+          <w:sz w:val="28"/>
+          <w:szCs w:val="28"/>
+          <w14:textOutline w14:w="9525" w14:cap="rnd" w14:cmpd="sng" w14:algn="ctr">
+            <w14:solidFill>
+              <w14:srgbClr w14:val="00B050"/>
+            </w14:solidFill>
+            <w14:prstDash w14:val="solid"/>
+            <w14:bevel/>
+          </w14:textOutline>
+        </w:rPr>
+        <w:t>Arc, Chord, and Pie Functions</w:t>
+      </w:r>
+    </w:p>
+    <w:p>
+      <w:pPr>
+        <w:rPr>
+          <w:rFonts w:ascii="Times New Roman" w:hAnsi="Times New Roman" w:cs="Times New Roman"/>
+          <w:sz w:val="24"/>
+          <w:szCs w:val="24"/>
+        </w:rPr>
+      </w:pPr>
+      <w:r>
+        <w:rPr>
+          <w:rFonts w:ascii="Times New Roman" w:hAnsi="Times New Roman" w:cs="Times New Roman"/>
+          <w:sz w:val="24"/>
+          <w:szCs w:val="24"/>
+        </w:rPr>
+        <w:t>The Arc, Chord, and Pie functions all share the same arguments and are used to draw various elliptical shapes:</w:t>
+      </w:r>
+    </w:p>
+    <w:p>
+      <w:pPr>
+        <w:rPr>
+          <w:rFonts w:ascii="Times New Roman" w:hAnsi="Times New Roman" w:cs="Times New Roman"/>
+          <w:sz w:val="24"/>
+          <w:szCs w:val="24"/>
+        </w:rPr>
+      </w:pPr>
+      <w:r>
+        <w:rPr>
+          <w:rFonts w:ascii="Times New Roman" w:hAnsi="Times New Roman" w:cs="Times New Roman"/>
+          <w:sz w:val="24"/>
+          <w:szCs w:val="24"/>
+          <w14:textOutline w14:w="9525" w14:cap="rnd" w14:cmpd="sng" w14:algn="ctr">
+            <w14:solidFill>
+              <w14:srgbClr w14:val="00B0F0"/>
+            </w14:solidFill>
+            <w14:prstDash w14:val="solid"/>
+            <w14:bevel/>
+          </w14:textOutline>
+        </w:rPr>
+        <w:t xml:space="preserve">Arc: </w:t>
+      </w:r>
+      <w:r>
+        <w:rPr>
+          <w:rFonts w:ascii="Times New Roman" w:hAnsi="Times New Roman" w:cs="Times New Roman"/>
+          <w:sz w:val="24"/>
+          <w:szCs w:val="24"/>
+        </w:rPr>
+        <w:t>Draws an elliptical arc from a starting point (xStart, yStart) to an ending point (xEnd, yEnd).</w:t>
+      </w:r>
+    </w:p>
+    <w:p>
+      <w:pPr>
+        <w:rPr>
+          <w:rFonts w:ascii="Times New Roman" w:hAnsi="Times New Roman" w:cs="Times New Roman"/>
+          <w:sz w:val="24"/>
+          <w:szCs w:val="24"/>
+        </w:rPr>
+      </w:pPr>
+      <w:r>
+        <w:rPr>
+          <w:rFonts w:ascii="Times New Roman" w:hAnsi="Times New Roman" w:cs="Times New Roman"/>
+          <w:sz w:val="24"/>
+          <w:szCs w:val="24"/>
+          <w14:textOutline w14:w="9525" w14:cap="rnd" w14:cmpd="sng" w14:algn="ctr">
+            <w14:solidFill>
+              <w14:srgbClr w14:val="00B0F0"/>
+            </w14:solidFill>
+            <w14:prstDash w14:val="solid"/>
+            <w14:bevel/>
+          </w14:textOutline>
+        </w:rPr>
+        <w:t xml:space="preserve">Chord: </w:t>
+      </w:r>
+      <w:r>
+        <w:rPr>
+          <w:rFonts w:ascii="Times New Roman" w:hAnsi="Times New Roman" w:cs="Times New Roman"/>
+          <w:sz w:val="24"/>
+          <w:szCs w:val="24"/>
+        </w:rPr>
+        <w:t>Draws an elliptical arc from a starting point (xStart, yStart) to an ending point (xEnd, yEnd), filling the enclosed area with the current area-filling brush.</w:t>
+      </w:r>
+    </w:p>
+    <w:p>
+      <w:pPr>
+        <w:rPr>
+          <w:rFonts w:ascii="Times New Roman" w:hAnsi="Times New Roman" w:cs="Times New Roman"/>
+          <w:sz w:val="24"/>
+          <w:szCs w:val="24"/>
+        </w:rPr>
+      </w:pPr>
+      <w:r>
+        <w:rPr>
+          <w:rFonts w:ascii="Times New Roman" w:hAnsi="Times New Roman" w:cs="Times New Roman"/>
+          <w:sz w:val="24"/>
+          <w:szCs w:val="24"/>
+          <w14:textOutline w14:w="9525" w14:cap="rnd" w14:cmpd="sng" w14:algn="ctr">
+            <w14:solidFill>
+              <w14:srgbClr w14:val="00B0F0"/>
+            </w14:solidFill>
+            <w14:prstDash w14:val="solid"/>
+            <w14:bevel/>
+          </w14:textOutline>
+        </w:rPr>
+        <w:t xml:space="preserve">Pie: </w:t>
+      </w:r>
+      <w:r>
+        <w:rPr>
+          <w:rFonts w:ascii="Times New Roman" w:hAnsi="Times New Roman" w:cs="Times New Roman"/>
+          <w:sz w:val="24"/>
+          <w:szCs w:val="24"/>
+        </w:rPr>
+        <w:t>Draws an elliptical pie slice from a starting point (xStart, yStart) to an ending point (xEnd, yEnd), filling the enclosed area with the current area-filling brush.</w:t>
+      </w:r>
+    </w:p>
+    <w:p>
+      <w:pPr>
+        <w:rPr>
+          <w:rFonts w:ascii="Times New Roman" w:hAnsi="Times New Roman" w:cs="Times New Roman"/>
+          <w:sz w:val="24"/>
+          <w:szCs w:val="24"/>
+        </w:rPr>
+      </w:pPr>
+    </w:p>
+    <w:p>
+      <w:pPr>
+        <w:rPr>
+          <w:rFonts w:ascii="Times New Roman" w:hAnsi="Times New Roman" w:cs="Times New Roman"/>
+          <w:sz w:val="28"/>
+          <w:szCs w:val="28"/>
+          <w14:textOutline w14:w="9525" w14:cap="rnd" w14:cmpd="sng" w14:algn="ctr">
+            <w14:solidFill>
+              <w14:srgbClr w14:val="00B050"/>
+            </w14:solidFill>
+            <w14:prstDash w14:val="solid"/>
+            <w14:bevel/>
+          </w14:textOutline>
+        </w:rPr>
+      </w:pPr>
+      <w:r>
+        <w:rPr>
+          <w:rFonts w:ascii="Times New Roman" w:hAnsi="Times New Roman" w:cs="Times New Roman"/>
+          <w:sz w:val="28"/>
+          <w:szCs w:val="28"/>
+          <w14:textOutline w14:w="9525" w14:cap="rnd" w14:cmpd="sng" w14:algn="ctr">
+            <w14:solidFill>
+              <w14:srgbClr w14:val="00B050"/>
+            </w14:solidFill>
+            <w14:prstDash w14:val="solid"/>
+            <w14:bevel/>
+          </w14:textOutline>
+        </w:rPr>
+        <w:t>Arc Drawing Mechanism</w:t>
+      </w:r>
+    </w:p>
+    <w:p>
+      <w:pPr>
+        <w:rPr>
+          <w:rFonts w:ascii="Times New Roman" w:hAnsi="Times New Roman" w:cs="Times New Roman"/>
+          <w:sz w:val="24"/>
+          <w:szCs w:val="24"/>
+        </w:rPr>
+      </w:pPr>
+      <w:r>
+        <w:rPr>
+          <w:rFonts w:ascii="Times New Roman" w:hAnsi="Times New Roman" w:cs="Times New Roman"/>
+          <w:sz w:val="24"/>
+          <w:szCs w:val="24"/>
+        </w:rPr>
+        <w:t xml:space="preserve">For the Arc function, </w:t>
+      </w:r>
+      <w:r>
+        <w:rPr>
+          <w:rFonts w:ascii="Times New Roman" w:hAnsi="Times New Roman" w:cs="Times New Roman"/>
+          <w:color w:val="0000FF"/>
+          <w:sz w:val="24"/>
+          <w:szCs w:val="24"/>
+        </w:rPr>
+        <w:t xml:space="preserve">Windows draws an arc in a counterclockwise direction </w:t>
+      </w:r>
+      <w:r>
+        <w:rPr>
+          <w:rFonts w:ascii="Times New Roman" w:hAnsi="Times New Roman" w:cs="Times New Roman"/>
+          <w:sz w:val="24"/>
+          <w:szCs w:val="24"/>
+        </w:rPr>
+        <w:t>around the circumference of the ellipse, starting at the point where an imaginary line connecting (xStart, yStart) intersects the ellipse and ending at the point where an imaginary line connecting (xEnd, yEnd) intersects the ellipse.</w:t>
+      </w:r>
+    </w:p>
+    <w:p>
+      <w:pPr>
+        <w:rPr>
+          <w:rFonts w:ascii="Times New Roman" w:hAnsi="Times New Roman" w:cs="Times New Roman"/>
+          <w:sz w:val="24"/>
+          <w:szCs w:val="24"/>
+        </w:rPr>
+      </w:pPr>
+    </w:p>
+    <w:p>
+      <w:pPr>
+        <w:rPr>
+          <w:rFonts w:ascii="Times New Roman" w:hAnsi="Times New Roman" w:cs="Times New Roman"/>
+          <w:sz w:val="28"/>
+          <w:szCs w:val="28"/>
+          <w14:textOutline w14:w="9525" w14:cap="rnd" w14:cmpd="sng" w14:algn="ctr">
+            <w14:solidFill>
+              <w14:srgbClr w14:val="00B050"/>
+            </w14:solidFill>
+            <w14:prstDash w14:val="solid"/>
+            <w14:bevel/>
+          </w14:textOutline>
+        </w:rPr>
+      </w:pPr>
+      <w:r>
+        <w:rPr>
+          <w:rFonts w:ascii="Times New Roman" w:hAnsi="Times New Roman" w:cs="Times New Roman"/>
+          <w:sz w:val="28"/>
+          <w:szCs w:val="28"/>
+          <w14:textOutline w14:w="9525" w14:cap="rnd" w14:cmpd="sng" w14:algn="ctr">
+            <w14:solidFill>
+              <w14:srgbClr w14:val="00B050"/>
+            </w14:solidFill>
+            <w14:prstDash w14:val="solid"/>
+            <w14:bevel/>
+          </w14:textOutline>
+        </w:rPr>
+        <w:t>Chord and Pie Drawing Mechanism</w:t>
+      </w:r>
+    </w:p>
+    <w:p>
+      <w:pPr>
+        <w:rPr>
+          <w:rFonts w:ascii="Times New Roman" w:hAnsi="Times New Roman" w:cs="Times New Roman"/>
+          <w:sz w:val="24"/>
+          <w:szCs w:val="24"/>
+        </w:rPr>
+      </w:pPr>
+      <w:r>
+        <w:rPr>
+          <w:rFonts w:ascii="Times New Roman" w:hAnsi="Times New Roman" w:cs="Times New Roman"/>
+          <w:sz w:val="24"/>
+          <w:szCs w:val="24"/>
+        </w:rPr>
+        <w:t xml:space="preserve">For the Chord and Pie functions, the </w:t>
+      </w:r>
+      <w:r>
+        <w:rPr>
+          <w:rFonts w:ascii="Times New Roman" w:hAnsi="Times New Roman" w:cs="Times New Roman"/>
+          <w:color w:val="008000"/>
+          <w:sz w:val="24"/>
+          <w:szCs w:val="24"/>
+        </w:rPr>
+        <w:t>drawing process is similar to the Arc function</w:t>
+      </w:r>
+      <w:r>
+        <w:rPr>
+          <w:rFonts w:ascii="Times New Roman" w:hAnsi="Times New Roman" w:cs="Times New Roman"/>
+          <w:sz w:val="24"/>
+          <w:szCs w:val="24"/>
+        </w:rPr>
+        <w:t xml:space="preserve">, but the enclosed area is filled with the current area-filling brush. </w:t>
+      </w:r>
+    </w:p>
+    <w:p>
+      <w:pPr>
+        <w:rPr>
+          <w:rFonts w:ascii="Times New Roman" w:hAnsi="Times New Roman" w:cs="Times New Roman"/>
+          <w:sz w:val="24"/>
+          <w:szCs w:val="24"/>
+        </w:rPr>
+      </w:pPr>
+      <w:r>
+        <w:rPr>
+          <w:rFonts w:ascii="Times New Roman" w:hAnsi="Times New Roman" w:cs="Times New Roman"/>
+          <w:sz w:val="24"/>
+          <w:szCs w:val="24"/>
+        </w:rPr>
+        <w:t>In the case of Chord, the area between the arc and the connecting lines is filled. For Pie, the entire pie slice is filled.</w:t>
+      </w:r>
+    </w:p>
+    <w:p>
+      <w:pPr>
+        <w:rPr>
+          <w:rFonts w:ascii="Times New Roman" w:hAnsi="Times New Roman" w:cs="Times New Roman"/>
+          <w:sz w:val="24"/>
+          <w:szCs w:val="24"/>
+        </w:rPr>
+      </w:pPr>
+      <w:r>
+        <w:rPr>
+          <w:rFonts w:ascii="Times New Roman" w:hAnsi="Times New Roman" w:cs="Times New Roman"/>
+          <w:sz w:val="24"/>
+          <w:szCs w:val="24"/>
+        </w:rPr>
+        <w:drawing>
+          <wp:inline distT="0" distB="0" distL="0" distR="0" wp14:anchorId="3D51577C" wp14:editId="42E5BBE2">
+            <wp:extent cx="4601155" cy="1487510"/>
+            <wp:effectExtent l="0" t="0" r="0" b="0"/>
+            <wp:docPr id="46" name="Picture 46"/>
+            <wp:cNvGraphicFramePr>
+              <a:graphicFrameLocks xmlns:a="http://schemas.openxmlformats.org/drawingml/2006/main" noChangeAspect="1"/>
+            </wp:cNvGraphicFramePr>
+            <a:graphic xmlns:a="http://schemas.openxmlformats.org/drawingml/2006/main">
+              <a:graphicData uri="http://schemas.openxmlformats.org/drawingml/2006/picture">
+                <pic:pic xmlns:pic="http://schemas.openxmlformats.org/drawingml/2006/picture">
+                  <pic:nvPicPr>
+                    <pic:cNvPr id="1" name=""/>
+                    <pic:cNvPicPr/>
+                  </pic:nvPicPr>
+                  <pic:blipFill>
+                    <a:blip r:embed="rId41"/>
+                    <a:stretch>
+                      <a:fillRect/>
+                    </a:stretch>
+                  </pic:blipFill>
+                  <pic:spPr>
+                    <a:xfrm>
+                      <a:off x="0" y="0"/>
+                      <a:ext cx="4616253" cy="1492391"/>
+                    </a:xfrm>
+                    <a:prstGeom prst="rect">
+                      <a:avLst/>
+                    </a:prstGeom>
+                  </pic:spPr>
+                </pic:pic>
+              </a:graphicData>
+            </a:graphic>
+          </wp:inline>
+        </w:drawing>
+      </w:r>
+    </w:p>
+    <w:p>
+      <w:pPr>
+        <w:rPr>
+          <w:rFonts w:ascii="Times New Roman" w:hAnsi="Times New Roman" w:cs="Times New Roman"/>
+          <w:sz w:val="24"/>
+          <w:szCs w:val="24"/>
+        </w:rPr>
+      </w:pPr>
+      <w:r>
+        <w:rPr>
+          <w:rFonts w:ascii="Times New Roman" w:hAnsi="Times New Roman" w:cs="Times New Roman"/>
+          <w:sz w:val="24"/>
+          <w:szCs w:val="24"/>
+        </w:rPr>
+        <w:lastRenderedPageBreak/>
+        <w:drawing>
+          <wp:inline distT="0" distB="0" distL="0" distR="0" wp14:anchorId="07DC8602" wp14:editId="0952CABB">
+            <wp:extent cx="5943600" cy="4420870"/>
+            <wp:effectExtent l="0" t="0" r="0" b="0"/>
+            <wp:docPr id="45" name="Picture 45"/>
+            <wp:cNvGraphicFramePr>
+              <a:graphicFrameLocks xmlns:a="http://schemas.openxmlformats.org/drawingml/2006/main" noChangeAspect="1"/>
+            </wp:cNvGraphicFramePr>
+            <a:graphic xmlns:a="http://schemas.openxmlformats.org/drawingml/2006/main">
+              <a:graphicData uri="http://schemas.openxmlformats.org/drawingml/2006/picture">
+                <pic:pic xmlns:pic="http://schemas.openxmlformats.org/drawingml/2006/picture">
+                  <pic:nvPicPr>
+                    <pic:cNvPr id="1" name=""/>
+                    <pic:cNvPicPr/>
+                  </pic:nvPicPr>
+                  <pic:blipFill>
+                    <a:blip r:embed="rId42"/>
+                    <a:stretch>
+                      <a:fillRect/>
+                    </a:stretch>
+                  </pic:blipFill>
+                  <pic:spPr>
+                    <a:xfrm>
+                      <a:off x="0" y="0"/>
+                      <a:ext cx="5943600" cy="4420870"/>
+                    </a:xfrm>
+                    <a:prstGeom prst="rect">
+                      <a:avLst/>
+                    </a:prstGeom>
+                  </pic:spPr>
+                </pic:pic>
+              </a:graphicData>
+            </a:graphic>
+          </wp:inline>
+        </w:drawing>
+      </w:r>
+    </w:p>
+    <w:p>
+      <w:pPr>
+        <w:rPr>
+          <w:rFonts w:ascii="Times New Roman" w:hAnsi="Times New Roman" w:cs="Times New Roman"/>
+          <w:sz w:val="24"/>
+          <w:szCs w:val="24"/>
+        </w:rPr>
+      </w:pPr>
+      <w:r>
+        <w:rPr>
+          <w:rFonts w:ascii="Times New Roman" w:hAnsi="Times New Roman" w:cs="Times New Roman"/>
+          <w:sz w:val="24"/>
+          <w:szCs w:val="24"/>
+        </w:rPr>
+        <w:t>It defines a callback function, WndProc, responsible for handling window messages.</w:t>
+      </w:r>
+    </w:p>
+    <w:p>
+      <w:pPr>
+        <w:rPr>
+          <w:rFonts w:ascii="Times New Roman" w:hAnsi="Times New Roman" w:cs="Times New Roman"/>
+          <w:sz w:val="24"/>
+          <w:szCs w:val="24"/>
+        </w:rPr>
+      </w:pPr>
+      <w:r>
+        <w:rPr>
+          <w:rFonts w:ascii="Times New Roman" w:hAnsi="Times New Roman" w:cs="Times New Roman"/>
+          <w:sz w:val="24"/>
+          <w:szCs w:val="24"/>
+        </w:rPr>
+        <w:t xml:space="preserve">Within the </w:t>
+      </w:r>
+      <w:r>
+        <w:rPr>
+          <w:rFonts w:ascii="Times New Roman" w:hAnsi="Times New Roman" w:cs="Times New Roman"/>
+          <w:color w:val="C00000"/>
+          <w:sz w:val="24"/>
+          <w:szCs w:val="24"/>
+        </w:rPr>
+        <w:t xml:space="preserve">WndProc function, different shapes are drawn on the window </w:t>
+      </w:r>
+      <w:r>
+        <w:rPr>
+          <w:rFonts w:ascii="Times New Roman" w:hAnsi="Times New Roman" w:cs="Times New Roman"/>
+          <w:sz w:val="24"/>
+          <w:szCs w:val="24"/>
+        </w:rPr>
+        <w:t>in response to the WM_PAINT message. The BeginPaint function is used to prepare the device context (hdc) for painting.</w:t>
+      </w:r>
+    </w:p>
+    <w:p>
+      <w:pPr>
+        <w:rPr>
+          <w:rFonts w:ascii="Times New Roman" w:hAnsi="Times New Roman" w:cs="Times New Roman"/>
+          <w:sz w:val="24"/>
+          <w:szCs w:val="24"/>
+        </w:rPr>
+      </w:pPr>
+      <w:r>
+        <w:rPr>
+          <w:rFonts w:ascii="Times New Roman" w:hAnsi="Times New Roman" w:cs="Times New Roman"/>
+          <w:sz w:val="24"/>
+          <w:szCs w:val="24"/>
+        </w:rPr>
+        <w:t xml:space="preserve">Firstly, a </w:t>
+      </w:r>
+      <w:r>
+        <w:rPr>
+          <w:rFonts w:ascii="Times New Roman" w:hAnsi="Times New Roman" w:cs="Times New Roman"/>
+          <w:color w:val="008000"/>
+          <w:sz w:val="24"/>
+          <w:szCs w:val="24"/>
+        </w:rPr>
+        <w:t>rectangle is drawn using the Rectangle function</w:t>
+      </w:r>
+      <w:r>
+        <w:rPr>
+          <w:rFonts w:ascii="Times New Roman" w:hAnsi="Times New Roman" w:cs="Times New Roman"/>
+          <w:sz w:val="24"/>
+          <w:szCs w:val="24"/>
+        </w:rPr>
+        <w:t>, specifying its coordinates (50, 50) for the upper-left corner and (150, 100) for the lower-right corner.</w:t>
+      </w:r>
+    </w:p>
+    <w:p>
+      <w:pPr>
+        <w:rPr>
+          <w:rFonts w:ascii="Times New Roman" w:hAnsi="Times New Roman" w:cs="Times New Roman"/>
+          <w:sz w:val="24"/>
+          <w:szCs w:val="24"/>
+        </w:rPr>
+      </w:pPr>
+      <w:r>
+        <w:rPr>
+          <w:rFonts w:ascii="Times New Roman" w:hAnsi="Times New Roman" w:cs="Times New Roman"/>
+          <w:sz w:val="24"/>
+          <w:szCs w:val="24"/>
+        </w:rPr>
+        <w:t xml:space="preserve">Next, </w:t>
+      </w:r>
+      <w:r>
+        <w:rPr>
+          <w:rFonts w:ascii="Times New Roman" w:hAnsi="Times New Roman" w:cs="Times New Roman"/>
+          <w:color w:val="FF00FF"/>
+          <w:sz w:val="24"/>
+          <w:szCs w:val="24"/>
+        </w:rPr>
+        <w:t xml:space="preserve">an ellipse is drawn using the Ellipse function </w:t>
+      </w:r>
+      <w:r>
+        <w:rPr>
+          <w:rFonts w:ascii="Times New Roman" w:hAnsi="Times New Roman" w:cs="Times New Roman"/>
+          <w:sz w:val="24"/>
+          <w:szCs w:val="24"/>
+        </w:rPr>
+        <w:t>with coordinates (100, 150) for the upper-left corner and (200, 250) for the lower-right corner. This creates an elliptical shape on the window.</w:t>
+      </w:r>
+    </w:p>
+    <w:p>
+      <w:pPr>
+        <w:rPr>
+          <w:rFonts w:ascii="Times New Roman" w:hAnsi="Times New Roman" w:cs="Times New Roman"/>
+          <w:sz w:val="24"/>
+          <w:szCs w:val="24"/>
+        </w:rPr>
+      </w:pPr>
+      <w:r>
+        <w:rPr>
+          <w:rFonts w:ascii="Times New Roman" w:hAnsi="Times New Roman" w:cs="Times New Roman"/>
+          <w:sz w:val="24"/>
+          <w:szCs w:val="24"/>
+        </w:rPr>
+        <w:t xml:space="preserve">Subsequently, </w:t>
+      </w:r>
+      <w:r>
+        <w:rPr>
+          <w:rFonts w:ascii="Times New Roman" w:hAnsi="Times New Roman" w:cs="Times New Roman"/>
+          <w:color w:val="2F5496" w:themeColor="accent1" w:themeShade="BF"/>
+          <w:sz w:val="24"/>
+          <w:szCs w:val="24"/>
+        </w:rPr>
+        <w:t>a rounded rectangle is drawn using the RoundRect function</w:t>
+      </w:r>
+      <w:r>
+        <w:rPr>
+          <w:rFonts w:ascii="Times New Roman" w:hAnsi="Times New Roman" w:cs="Times New Roman"/>
+          <w:sz w:val="24"/>
+          <w:szCs w:val="24"/>
+        </w:rPr>
+        <w:t>. The coordinates (250, 50) and (350, 100) define the bounding rectangle, and corner radii of 20 pixels each give the rectangle rounded corners.</w:t>
+      </w:r>
+    </w:p>
+    <w:p>
+      <w:pPr>
+        <w:rPr>
+          <w:rFonts w:ascii="Times New Roman" w:hAnsi="Times New Roman" w:cs="Times New Roman"/>
+          <w:sz w:val="24"/>
+          <w:szCs w:val="24"/>
+        </w:rPr>
+      </w:pPr>
+      <w:r>
+        <w:rPr>
+          <w:rFonts w:ascii="Times New Roman" w:hAnsi="Times New Roman" w:cs="Times New Roman"/>
+          <w:color w:val="FF0000"/>
+          <w:sz w:val="24"/>
+          <w:szCs w:val="24"/>
+        </w:rPr>
+        <w:t xml:space="preserve">An arc is drawn using the Arc function. </w:t>
+      </w:r>
+      <w:r>
+        <w:rPr>
+          <w:rFonts w:ascii="Times New Roman" w:hAnsi="Times New Roman" w:cs="Times New Roman"/>
+          <w:sz w:val="24"/>
+          <w:szCs w:val="24"/>
+        </w:rPr>
+        <w:t>The coordinates (400, 50) and (500, 100) define the bounding rectangle, and (425, 75) and (475, 75) specify the starting and ending points of the arc within that rectangle.</w:t>
+      </w:r>
+    </w:p>
+    <w:p>
+      <w:pPr>
+        <w:rPr>
+          <w:rFonts w:ascii="Times New Roman" w:hAnsi="Times New Roman" w:cs="Times New Roman"/>
+          <w:sz w:val="24"/>
+          <w:szCs w:val="24"/>
+        </w:rPr>
+      </w:pPr>
+    </w:p>
+    <w:p>
+      <w:pPr>
+        <w:rPr>
+          <w:rFonts w:ascii="Times New Roman" w:hAnsi="Times New Roman" w:cs="Times New Roman"/>
+          <w:sz w:val="24"/>
+          <w:szCs w:val="24"/>
+        </w:rPr>
+      </w:pPr>
+      <w:r>
+        <w:rPr>
+          <w:rFonts w:ascii="Times New Roman" w:hAnsi="Times New Roman" w:cs="Times New Roman"/>
+          <w:sz w:val="24"/>
+          <w:szCs w:val="24"/>
+        </w:rPr>
+        <w:lastRenderedPageBreak/>
+        <w:t xml:space="preserve">A </w:t>
+      </w:r>
+      <w:r>
+        <w:rPr>
+          <w:rFonts w:ascii="Times New Roman" w:hAnsi="Times New Roman" w:cs="Times New Roman"/>
+          <w:color w:val="00B0F0"/>
+          <w:sz w:val="24"/>
+          <w:szCs w:val="24"/>
+        </w:rPr>
+        <w:t>chord is drawn using the Chord function</w:t>
+      </w:r>
+      <w:r>
+        <w:rPr>
+          <w:rFonts w:ascii="Times New Roman" w:hAnsi="Times New Roman" w:cs="Times New Roman"/>
+          <w:sz w:val="24"/>
+          <w:szCs w:val="24"/>
+        </w:rPr>
+        <w:t>, with coordinates (400, 150) and (500, 200) for the bounding rectangle and (425, 175) and (475, 175) for the starting and ending points.</w:t>
+      </w:r>
+    </w:p>
+    <w:p>
+      <w:pPr>
+        <w:rPr>
+          <w:rFonts w:ascii="Times New Roman" w:hAnsi="Times New Roman" w:cs="Times New Roman"/>
+          <w:sz w:val="24"/>
+          <w:szCs w:val="24"/>
+        </w:rPr>
+      </w:pPr>
+      <w:r>
+        <w:rPr>
+          <w:rFonts w:ascii="Times New Roman" w:hAnsi="Times New Roman" w:cs="Times New Roman"/>
+          <w:sz w:val="24"/>
+          <w:szCs w:val="24"/>
+        </w:rPr>
+        <w:t xml:space="preserve">Finally, </w:t>
+      </w:r>
+      <w:r>
+        <w:rPr>
+          <w:rFonts w:ascii="Times New Roman" w:hAnsi="Times New Roman" w:cs="Times New Roman"/>
+          <w:color w:val="00B050"/>
+          <w:sz w:val="24"/>
+          <w:szCs w:val="24"/>
+        </w:rPr>
+        <w:t xml:space="preserve">a pie slice is drawn using the Pie function. </w:t>
+      </w:r>
+      <w:r>
+        <w:rPr>
+          <w:rFonts w:ascii="Times New Roman" w:hAnsi="Times New Roman" w:cs="Times New Roman"/>
+          <w:sz w:val="24"/>
+          <w:szCs w:val="24"/>
+        </w:rPr>
+        <w:t>The coordinates (400, 250) and (500, 300) define the bounding rectangle, and (425, 275) and (475, 275) set the starting and ending points for the pie slice.</w:t>
+      </w:r>
+    </w:p>
+    <w:p>
+      <w:pPr>
+        <w:rPr>
+          <w:rFonts w:ascii="Times New Roman" w:hAnsi="Times New Roman" w:cs="Times New Roman"/>
+          <w:sz w:val="24"/>
+          <w:szCs w:val="24"/>
+        </w:rPr>
+      </w:pPr>
+      <w:r>
+        <w:rPr>
+          <w:rFonts w:ascii="Times New Roman" w:hAnsi="Times New Roman" w:cs="Times New Roman"/>
+          <w:sz w:val="24"/>
+          <w:szCs w:val="24"/>
+        </w:rPr>
+        <w:t xml:space="preserve">The </w:t>
+      </w:r>
+      <w:r>
+        <w:rPr>
+          <w:rFonts w:ascii="Times New Roman" w:hAnsi="Times New Roman" w:cs="Times New Roman"/>
+          <w:color w:val="0000FF"/>
+          <w:sz w:val="24"/>
+          <w:szCs w:val="24"/>
+        </w:rPr>
+        <w:t xml:space="preserve">EndPaint function marks the end of the painting process, </w:t>
+      </w:r>
+      <w:r>
+        <w:rPr>
+          <w:rFonts w:ascii="Times New Roman" w:hAnsi="Times New Roman" w:cs="Times New Roman"/>
+          <w:sz w:val="24"/>
+          <w:szCs w:val="24"/>
+        </w:rPr>
+        <w:t>and the WM_DESTROY message ensures that the program exits when the window is closed. The default case forwards any unhandled messages to the default window procedure for processing.</w:t>
+      </w:r>
+    </w:p>
+    <w:p>
+      <w:pPr>
+        <w:rPr>
+          <w:rFonts w:ascii="Times New Roman" w:hAnsi="Times New Roman" w:cs="Times New Roman"/>
+          <w:sz w:val="24"/>
+          <w:szCs w:val="24"/>
+        </w:rPr>
+      </w:pPr>
+      <w:r>
+        <w:rPr>
+          <w:rFonts w:ascii="Times New Roman" w:hAnsi="Times New Roman" w:cs="Times New Roman"/>
+          <w:sz w:val="24"/>
+          <w:szCs w:val="24"/>
+        </w:rPr>
+        <w:t xml:space="preserve">In summary, </w:t>
+      </w:r>
+      <w:r>
+        <w:rPr>
+          <w:rFonts w:ascii="Times New Roman" w:hAnsi="Times New Roman" w:cs="Times New Roman"/>
+          <w:color w:val="FF0000"/>
+          <w:sz w:val="24"/>
+          <w:szCs w:val="24"/>
+        </w:rPr>
+        <w:t>the code orchestrates the drawing of various shapes on a window</w:t>
+      </w:r>
+      <w:r>
+        <w:rPr>
+          <w:rFonts w:ascii="Times New Roman" w:hAnsi="Times New Roman" w:cs="Times New Roman"/>
+          <w:sz w:val="24"/>
+          <w:szCs w:val="24"/>
+        </w:rPr>
+        <w:t>, showcasing the capabilities of the GDI library in Windows programming. Each function call corresponds to a specific shape, and the coordinates provided determine their position and appearance on the window.</w:t>
+      </w:r>
     </w:p>
     <w:p>
       <w:pPr>

</xml_diff>

<commit_message>
Chapter 5 part 2
</commit_message>
<xml_diff>
--- a/7 ... Chapter 5/Chapter 5 Basics of Drawing Part 2.docx
+++ b/7 ... Chapter 5/Chapter 5 Basics of Drawing Part 2.docx
@@ -12323,7 +12323,7 @@
           <w:szCs w:val="24"/>
           <w14:textOutline w14:w="9525" w14:cap="rnd" w14:cmpd="sng" w14:algn="ctr">
             <w14:solidFill>
-              <w14:srgbClr w14:val="CC00CC"/>
+              <w14:srgbClr w14:val="00B050"/>
             </w14:solidFill>
             <w14:prstDash w14:val="solid"/>
             <w14:bevel/>
@@ -12360,7 +12360,7 @@
           <w:szCs w:val="24"/>
           <w14:textOutline w14:w="9525" w14:cap="rnd" w14:cmpd="sng" w14:algn="ctr">
             <w14:solidFill>
-              <w14:srgbClr w14:val="CC00CC"/>
+              <w14:srgbClr w14:val="00B050"/>
             </w14:solidFill>
             <w14:prstDash w14:val="solid"/>
             <w14:bevel/>
@@ -12397,7 +12397,7 @@
           <w:szCs w:val="24"/>
           <w14:textOutline w14:w="9525" w14:cap="rnd" w14:cmpd="sng" w14:algn="ctr">
             <w14:solidFill>
-              <w14:srgbClr w14:val="CC00CC"/>
+              <w14:srgbClr w14:val="00B050"/>
             </w14:solidFill>
             <w14:prstDash w14:val="solid"/>
             <w14:bevel/>
@@ -12487,6 +12487,13 @@
           <w:color w:val="FF9900"/>
           <w:sz w:val="24"/>
           <w:szCs w:val="24"/>
+          <w14:textOutline w14:w="9525" w14:cap="rnd" w14:cmpd="sng" w14:algn="ctr">
+            <w14:solidFill>
+              <w14:srgbClr w14:val="C00000"/>
+            </w14:solidFill>
+            <w14:prstDash w14:val="solid"/>
+            <w14:bevel/>
+          </w14:textOutline>
           <w14:textFill>
             <w14:gradFill>
               <w14:gsLst>
@@ -12522,6 +12529,13 @@
           <w:rFonts w:ascii="Times New Roman" w:hAnsi="Times New Roman" w:cs="Times New Roman"/>
           <w:sz w:val="24"/>
           <w:szCs w:val="24"/>
+          <w14:textOutline w14:w="9525" w14:cap="rnd" w14:cmpd="sng" w14:algn="ctr">
+            <w14:solidFill>
+              <w14:srgbClr w14:val="C00000"/>
+            </w14:solidFill>
+            <w14:prstDash w14:val="solid"/>
+            <w14:bevel/>
+          </w14:textOutline>
           <w14:textFill>
             <w14:gradFill>
               <w14:gsLst>
@@ -12569,41 +12583,6 @@
           <w:szCs w:val="24"/>
         </w:rPr>
       </w:pPr>
-    </w:p>
-    <w:p>
-      <w:pPr>
-        <w:rPr>
-          <w:rFonts w:ascii="Times New Roman" w:hAnsi="Times New Roman" w:cs="Times New Roman"/>
-          <w:sz w:val="24"/>
-          <w:szCs w:val="24"/>
-        </w:rPr>
-      </w:pPr>
-      <w:r>
-        <w:rPr>
-          <w:rFonts w:ascii="Times New Roman" w:hAnsi="Times New Roman" w:cs="Times New Roman"/>
-          <w:sz w:val="24"/>
-          <w:szCs w:val="24"/>
-        </w:rPr>
-        <w:t>Math Explanation</w:t>
-      </w:r>
-    </w:p>
-    <w:p>
-      <w:pPr>
-        <w:rPr>
-          <w:rFonts w:ascii="Times New Roman" w:hAnsi="Times New Roman" w:cs="Times New Roman"/>
-          <w:sz w:val="24"/>
-          <w:szCs w:val="24"/>
-        </w:rPr>
-      </w:pPr>
-    </w:p>
-    <w:p>
-      <w:pPr>
-        <w:rPr>
-          <w:rFonts w:ascii="Times New Roman" w:hAnsi="Times New Roman" w:cs="Times New Roman"/>
-          <w:sz w:val="24"/>
-          <w:szCs w:val="24"/>
-        </w:rPr>
-      </w:pPr>
       <w:r>
         <w:rPr>
           <w:rFonts w:ascii="Times New Roman" w:hAnsi="Times New Roman" w:cs="Times New Roman"/>
@@ -12612,6 +12591,1035 @@
         </w:rPr>
         <w:t>The mathematical equations for the Bezier curve are as follows:</w:t>
       </w:r>
+    </w:p>
+    <w:p>
+      <w:pPr>
+        <w:rPr>
+          <w:rFonts w:ascii="Times New Roman" w:hAnsi="Times New Roman" w:cs="Times New Roman"/>
+          <w:sz w:val="24"/>
+          <w:szCs w:val="24"/>
+        </w:rPr>
+      </w:pPr>
+      <w:r>
+        <w:rPr>
+          <w:rFonts w:ascii="Times New Roman" w:hAnsi="Times New Roman" w:cs="Times New Roman"/>
+          <w:sz w:val="24"/>
+          <w:szCs w:val="24"/>
+        </w:rPr>
+        <w:drawing>
+          <wp:inline distT="0" distB="0" distL="0" distR="0" wp14:anchorId="5F27B9F7" wp14:editId="0816E955">
+            <wp:extent cx="4237149" cy="420093"/>
+            <wp:effectExtent l="0" t="0" r="0" b="0"/>
+            <wp:docPr id="35" name="Picture 35"/>
+            <wp:cNvGraphicFramePr>
+              <a:graphicFrameLocks xmlns:a="http://schemas.openxmlformats.org/drawingml/2006/main" noChangeAspect="1"/>
+            </wp:cNvGraphicFramePr>
+            <a:graphic xmlns:a="http://schemas.openxmlformats.org/drawingml/2006/main">
+              <a:graphicData uri="http://schemas.openxmlformats.org/drawingml/2006/picture">
+                <pic:pic xmlns:pic="http://schemas.openxmlformats.org/drawingml/2006/picture">
+                  <pic:nvPicPr>
+                    <pic:cNvPr id="1" name=""/>
+                    <pic:cNvPicPr/>
+                  </pic:nvPicPr>
+                  <pic:blipFill>
+                    <a:blip r:embed="rId54"/>
+                    <a:stretch>
+                      <a:fillRect/>
+                    </a:stretch>
+                  </pic:blipFill>
+                  <pic:spPr>
+                    <a:xfrm>
+                      <a:off x="0" y="0"/>
+                      <a:ext cx="4328648" cy="429165"/>
+                    </a:xfrm>
+                    <a:prstGeom prst="rect">
+                      <a:avLst/>
+                    </a:prstGeom>
+                  </pic:spPr>
+                </pic:pic>
+              </a:graphicData>
+            </a:graphic>
+          </wp:inline>
+        </w:drawing>
+      </w:r>
+    </w:p>
+    <w:p>
+      <w:pPr>
+        <w:rPr>
+          <w:rFonts w:ascii="Times New Roman" w:hAnsi="Times New Roman" w:cs="Times New Roman"/>
+          <w:sz w:val="24"/>
+          <w:szCs w:val="24"/>
+        </w:rPr>
+      </w:pPr>
+      <w:r>
+        <w:rPr>
+          <w:rFonts w:ascii="Times New Roman" w:hAnsi="Times New Roman" w:cs="Times New Roman"/>
+          <w:sz w:val="24"/>
+          <w:szCs w:val="24"/>
+        </w:rPr>
+        <w:t xml:space="preserve">These equations define the </w:t>
+      </w:r>
+      <w:r>
+        <w:rPr>
+          <w:rFonts w:ascii="Times New Roman" w:hAnsi="Times New Roman" w:cs="Times New Roman"/>
+          <w:color w:val="7030A0"/>
+          <w:sz w:val="24"/>
+          <w:szCs w:val="24"/>
+        </w:rPr>
+        <w:t xml:space="preserve">x and y coordinates of a point on the Bezier curve </w:t>
+      </w:r>
+      <w:r>
+        <w:rPr>
+          <w:rFonts w:ascii="Times New Roman" w:hAnsi="Times New Roman" w:cs="Times New Roman"/>
+          <w:sz w:val="24"/>
+          <w:szCs w:val="24"/>
+        </w:rPr>
+        <w:t xml:space="preserve">for a given value of t. The t parameter ranges from 0 to 1. </w:t>
+      </w:r>
+    </w:p>
+    <w:p>
+      <w:pPr>
+        <w:rPr>
+          <w:rFonts w:ascii="Times New Roman" w:hAnsi="Times New Roman" w:cs="Times New Roman"/>
+          <w:sz w:val="24"/>
+          <w:szCs w:val="24"/>
+        </w:rPr>
+      </w:pPr>
+      <w:r>
+        <w:rPr>
+          <w:rFonts w:ascii="Times New Roman" w:hAnsi="Times New Roman" w:cs="Times New Roman"/>
+          <w:sz w:val="24"/>
+          <w:szCs w:val="24"/>
+        </w:rPr>
+        <w:t>When t is 0, the curve is at the first end point. When t is 1, the curve is at the second end point. For values of t in between, the curve is at some point along the curve.</w:t>
+      </w:r>
+    </w:p>
+    <w:p>
+      <w:pPr>
+        <w:rPr>
+          <w:rFonts w:ascii="Times New Roman" w:hAnsi="Times New Roman" w:cs="Times New Roman"/>
+          <w:i/>
+          <w:iCs/>
+          <w:color w:val="0000FF"/>
+          <w:sz w:val="24"/>
+          <w:szCs w:val="24"/>
+          <w:u w:val="single"/>
+        </w:rPr>
+      </w:pPr>
+      <w:r>
+        <w:rPr>
+          <w:rFonts w:ascii="Times New Roman" w:hAnsi="Times New Roman" w:cs="Times New Roman"/>
+          <w:i/>
+          <w:iCs/>
+          <w:color w:val="0000FF"/>
+          <w:sz w:val="24"/>
+          <w:szCs w:val="24"/>
+          <w:u w:val="single"/>
+        </w:rPr>
+        <w:t>The equations are based on the following assumptions:</w:t>
+      </w:r>
+    </w:p>
+    <w:p>
+      <w:pPr>
+        <w:pStyle w:val="ListParagraph"/>
+        <w:numPr>
+          <w:ilvl w:val="0"/>
+          <w:numId w:val="8"/>
+        </w:numPr>
+        <w:rPr>
+          <w:rFonts w:ascii="Times New Roman" w:hAnsi="Times New Roman" w:cs="Times New Roman"/>
+          <w:sz w:val="24"/>
+          <w:szCs w:val="24"/>
+        </w:rPr>
+      </w:pPr>
+      <w:r>
+        <w:rPr>
+          <w:rFonts w:ascii="Times New Roman" w:hAnsi="Times New Roman" w:cs="Times New Roman"/>
+          <w:sz w:val="24"/>
+          <w:szCs w:val="24"/>
+        </w:rPr>
+        <w:t>The curve is anchored at the two end points.</w:t>
+      </w:r>
+    </w:p>
+    <w:p>
+      <w:pPr>
+        <w:pStyle w:val="ListParagraph"/>
+        <w:numPr>
+          <w:ilvl w:val="0"/>
+          <w:numId w:val="8"/>
+        </w:numPr>
+        <w:rPr>
+          <w:rFonts w:ascii="Times New Roman" w:hAnsi="Times New Roman" w:cs="Times New Roman"/>
+          <w:sz w:val="24"/>
+          <w:szCs w:val="24"/>
+        </w:rPr>
+      </w:pPr>
+      <w:r>
+        <w:rPr>
+          <w:rFonts w:ascii="Times New Roman" w:hAnsi="Times New Roman" w:cs="Times New Roman"/>
+          <w:sz w:val="24"/>
+          <w:szCs w:val="24"/>
+        </w:rPr>
+        <w:t>The curve is tangent to and in the same direction as a straight line drawn from the begin point to the first control point.</w:t>
+      </w:r>
+    </w:p>
+    <w:p>
+      <w:pPr>
+        <w:pStyle w:val="ListParagraph"/>
+        <w:numPr>
+          <w:ilvl w:val="0"/>
+          <w:numId w:val="8"/>
+        </w:numPr>
+        <w:rPr>
+          <w:rFonts w:ascii="Times New Roman" w:hAnsi="Times New Roman" w:cs="Times New Roman"/>
+          <w:sz w:val="24"/>
+          <w:szCs w:val="24"/>
+        </w:rPr>
+      </w:pPr>
+      <w:r>
+        <w:rPr>
+          <w:rFonts w:ascii="Times New Roman" w:hAnsi="Times New Roman" w:cs="Times New Roman"/>
+          <w:sz w:val="24"/>
+          <w:szCs w:val="24"/>
+        </w:rPr>
+        <w:t>The curve is tangent to and in the same direction as a straight line drawn from the second control point to the end point.</w:t>
+      </w:r>
+    </w:p>
+    <w:p>
+      <w:pPr>
+        <w:rPr>
+          <w:rFonts w:ascii="Times New Roman" w:hAnsi="Times New Roman" w:cs="Times New Roman"/>
+          <w:sz w:val="24"/>
+          <w:szCs w:val="24"/>
+        </w:rPr>
+      </w:pPr>
+    </w:p>
+    <w:p>
+      <w:pPr>
+        <w:rPr>
+          <w:rFonts w:ascii="Times New Roman" w:hAnsi="Times New Roman" w:cs="Times New Roman"/>
+          <w:sz w:val="24"/>
+          <w:szCs w:val="24"/>
+        </w:rPr>
+      </w:pPr>
+    </w:p>
+    <w:p>
+      <w:pPr>
+        <w:rPr>
+          <w:rFonts w:ascii="Times New Roman" w:hAnsi="Times New Roman" w:cs="Times New Roman"/>
+          <w:sz w:val="24"/>
+          <w:szCs w:val="24"/>
+        </w:rPr>
+      </w:pPr>
+    </w:p>
+    <w:p>
+      <w:pPr>
+        <w:rPr>
+          <w:rFonts w:ascii="Times New Roman" w:hAnsi="Times New Roman" w:cs="Times New Roman"/>
+          <w:sz w:val="24"/>
+          <w:szCs w:val="24"/>
+        </w:rPr>
+      </w:pPr>
+    </w:p>
+    <w:p>
+      <w:pPr>
+        <w:rPr>
+          <w:rFonts w:ascii="Times New Roman" w:hAnsi="Times New Roman" w:cs="Times New Roman"/>
+          <w:sz w:val="24"/>
+          <w:szCs w:val="24"/>
+        </w:rPr>
+      </w:pPr>
+      <w:r>
+        <w:rPr>
+          <w:rFonts w:ascii="Times New Roman" w:hAnsi="Times New Roman" w:cs="Times New Roman"/>
+          <w:sz w:val="24"/>
+          <w:szCs w:val="24"/>
+        </w:rPr>
+        <w:lastRenderedPageBreak/>
+        <w:t>In both the PolyBezier and PolyBezierTo functions, the apt parameter is an array of POINT structures. Each POINT structure contains an x-coordinate and a y-coordinate, which specify a point on the screen.</w:t>
+      </w:r>
+    </w:p>
+    <w:p>
+      <w:pPr>
+        <w:rPr>
+          <w:rFonts w:ascii="Times New Roman" w:hAnsi="Times New Roman" w:cs="Times New Roman"/>
+          <w:sz w:val="24"/>
+          <w:szCs w:val="24"/>
+        </w:rPr>
+      </w:pPr>
+    </w:p>
+    <w:p>
+      <w:pPr>
+        <w:rPr>
+          <w:rFonts w:ascii="Times New Roman" w:hAnsi="Times New Roman" w:cs="Times New Roman"/>
+          <w:sz w:val="32"/>
+          <w:szCs w:val="32"/>
+          <w14:textOutline w14:w="9525" w14:cap="rnd" w14:cmpd="sng" w14:algn="ctr">
+            <w14:solidFill>
+              <w14:srgbClr w14:val="0000FF"/>
+            </w14:solidFill>
+            <w14:prstDash w14:val="solid"/>
+            <w14:bevel/>
+          </w14:textOutline>
+        </w:rPr>
+      </w:pPr>
+      <w:r>
+        <w:rPr>
+          <w:rFonts w:ascii="Times New Roman" w:hAnsi="Times New Roman" w:cs="Times New Roman"/>
+          <w:sz w:val="32"/>
+          <w:szCs w:val="32"/>
+          <w14:textOutline w14:w="9525" w14:cap="rnd" w14:cmpd="sng" w14:algn="ctr">
+            <w14:solidFill>
+              <w14:srgbClr w14:val="0000FF"/>
+            </w14:solidFill>
+            <w14:prstDash w14:val="solid"/>
+            <w14:bevel/>
+          </w14:textOutline>
+        </w:rPr>
+        <w:t>Using PolyBezier</w:t>
+      </w:r>
+    </w:p>
+    <w:p>
+      <w:pPr>
+        <w:rPr>
+          <w:rFonts w:ascii="Times New Roman" w:hAnsi="Times New Roman" w:cs="Times New Roman"/>
+          <w:sz w:val="24"/>
+          <w:szCs w:val="24"/>
+        </w:rPr>
+      </w:pPr>
+      <w:r>
+        <w:rPr>
+          <w:rFonts w:ascii="Times New Roman" w:hAnsi="Times New Roman" w:cs="Times New Roman"/>
+          <w:sz w:val="24"/>
+          <w:szCs w:val="24"/>
+        </w:rPr>
+        <w:t>The PolyBezier function takes four arguments:</w:t>
+      </w:r>
+    </w:p>
+    <w:p>
+      <w:pPr>
+        <w:pStyle w:val="ListParagraph"/>
+        <w:numPr>
+          <w:ilvl w:val="0"/>
+          <w:numId w:val="9"/>
+        </w:numPr>
+        <w:rPr>
+          <w:rFonts w:ascii="Times New Roman" w:hAnsi="Times New Roman" w:cs="Times New Roman"/>
+          <w:sz w:val="24"/>
+          <w:szCs w:val="24"/>
+        </w:rPr>
+      </w:pPr>
+      <w:r>
+        <w:rPr>
+          <w:rFonts w:ascii="Times New Roman" w:hAnsi="Times New Roman" w:cs="Times New Roman"/>
+          <w:sz w:val="24"/>
+          <w:szCs w:val="24"/>
+          <w14:textOutline w14:w="9525" w14:cap="rnd" w14:cmpd="sng" w14:algn="ctr">
+            <w14:solidFill>
+              <w14:srgbClr w14:val="00B050"/>
+            </w14:solidFill>
+            <w14:prstDash w14:val="solid"/>
+            <w14:bevel/>
+          </w14:textOutline>
+        </w:rPr>
+        <w:t xml:space="preserve">hdc: </w:t>
+      </w:r>
+      <w:r>
+        <w:rPr>
+          <w:rFonts w:ascii="Times New Roman" w:hAnsi="Times New Roman" w:cs="Times New Roman"/>
+          <w:sz w:val="24"/>
+          <w:szCs w:val="24"/>
+        </w:rPr>
+        <w:t>The device context to draw the curve to.</w:t>
+      </w:r>
+    </w:p>
+    <w:p>
+      <w:pPr>
+        <w:pStyle w:val="ListParagraph"/>
+        <w:numPr>
+          <w:ilvl w:val="0"/>
+          <w:numId w:val="9"/>
+        </w:numPr>
+        <w:rPr>
+          <w:rFonts w:ascii="Times New Roman" w:hAnsi="Times New Roman" w:cs="Times New Roman"/>
+          <w:sz w:val="24"/>
+          <w:szCs w:val="24"/>
+        </w:rPr>
+      </w:pPr>
+      <w:r>
+        <w:rPr>
+          <w:rFonts w:ascii="Times New Roman" w:hAnsi="Times New Roman" w:cs="Times New Roman"/>
+          <w:sz w:val="24"/>
+          <w:szCs w:val="24"/>
+          <w14:textOutline w14:w="9525" w14:cap="rnd" w14:cmpd="sng" w14:algn="ctr">
+            <w14:solidFill>
+              <w14:srgbClr w14:val="00B050"/>
+            </w14:solidFill>
+            <w14:prstDash w14:val="solid"/>
+            <w14:bevel/>
+          </w14:textOutline>
+        </w:rPr>
+        <w:t xml:space="preserve">apt: </w:t>
+      </w:r>
+      <w:r>
+        <w:rPr>
+          <w:rFonts w:ascii="Times New Roman" w:hAnsi="Times New Roman" w:cs="Times New Roman"/>
+          <w:sz w:val="24"/>
+          <w:szCs w:val="24"/>
+        </w:rPr>
+        <w:t>An array of POINT structures that define the curve.</w:t>
+      </w:r>
+    </w:p>
+    <w:p>
+      <w:pPr>
+        <w:pStyle w:val="ListParagraph"/>
+        <w:numPr>
+          <w:ilvl w:val="0"/>
+          <w:numId w:val="9"/>
+        </w:numPr>
+        <w:rPr>
+          <w:rFonts w:ascii="Times New Roman" w:hAnsi="Times New Roman" w:cs="Times New Roman"/>
+          <w:sz w:val="24"/>
+          <w:szCs w:val="24"/>
+        </w:rPr>
+      </w:pPr>
+      <w:r>
+        <w:rPr>
+          <w:rFonts w:ascii="Times New Roman" w:hAnsi="Times New Roman" w:cs="Times New Roman"/>
+          <w:sz w:val="24"/>
+          <w:szCs w:val="24"/>
+          <w14:textOutline w14:w="9525" w14:cap="rnd" w14:cmpd="sng" w14:algn="ctr">
+            <w14:solidFill>
+              <w14:srgbClr w14:val="00B050"/>
+            </w14:solidFill>
+            <w14:prstDash w14:val="solid"/>
+            <w14:bevel/>
+          </w14:textOutline>
+        </w:rPr>
+        <w:t xml:space="preserve">iCount: </w:t>
+      </w:r>
+      <w:r>
+        <w:rPr>
+          <w:rFonts w:ascii="Times New Roman" w:hAnsi="Times New Roman" w:cs="Times New Roman"/>
+          <w:sz w:val="24"/>
+          <w:szCs w:val="24"/>
+        </w:rPr>
+        <w:t>The number of points in the array.</w:t>
+      </w:r>
+    </w:p>
+    <w:p>
+      <w:pPr>
+        <w:pStyle w:val="ListParagraph"/>
+        <w:numPr>
+          <w:ilvl w:val="0"/>
+          <w:numId w:val="9"/>
+        </w:numPr>
+        <w:rPr>
+          <w:rFonts w:ascii="Times New Roman" w:hAnsi="Times New Roman" w:cs="Times New Roman"/>
+          <w:sz w:val="24"/>
+          <w:szCs w:val="24"/>
+        </w:rPr>
+      </w:pPr>
+      <w:r>
+        <w:rPr>
+          <w:rFonts w:ascii="Times New Roman" w:hAnsi="Times New Roman" w:cs="Times New Roman"/>
+          <w:sz w:val="24"/>
+          <w:szCs w:val="24"/>
+          <w14:textOutline w14:w="9525" w14:cap="rnd" w14:cmpd="sng" w14:algn="ctr">
+            <w14:solidFill>
+              <w14:srgbClr w14:val="00B050"/>
+            </w14:solidFill>
+            <w14:prstDash w14:val="solid"/>
+            <w14:bevel/>
+          </w14:textOutline>
+        </w:rPr>
+        <w:t xml:space="preserve">nCurves: </w:t>
+      </w:r>
+      <w:r>
+        <w:rPr>
+          <w:rFonts w:ascii="Times New Roman" w:hAnsi="Times New Roman" w:cs="Times New Roman"/>
+          <w:sz w:val="24"/>
+          <w:szCs w:val="24"/>
+        </w:rPr>
+        <w:t>The number of connected curves to draw.</w:t>
+      </w:r>
+    </w:p>
+    <w:p>
+      <w:pPr>
+        <w:rPr>
+          <w:rFonts w:ascii="Times New Roman" w:hAnsi="Times New Roman" w:cs="Times New Roman"/>
+          <w:sz w:val="24"/>
+          <w:szCs w:val="24"/>
+        </w:rPr>
+      </w:pPr>
+      <w:r>
+        <w:rPr>
+          <w:rFonts w:ascii="Times New Roman" w:hAnsi="Times New Roman" w:cs="Times New Roman"/>
+          <w:sz w:val="24"/>
+          <w:szCs w:val="24"/>
+        </w:rPr>
+        <w:t xml:space="preserve">In the PolyBezier function, the </w:t>
+      </w:r>
+      <w:r>
+        <w:rPr>
+          <w:rFonts w:ascii="Times New Roman" w:hAnsi="Times New Roman" w:cs="Times New Roman"/>
+          <w:color w:val="C00000"/>
+          <w:sz w:val="24"/>
+          <w:szCs w:val="24"/>
+        </w:rPr>
+        <w:t>first four points in the apt array define the first Bezier curve</w:t>
+      </w:r>
+      <w:r>
+        <w:rPr>
+          <w:rFonts w:ascii="Times New Roman" w:hAnsi="Times New Roman" w:cs="Times New Roman"/>
+          <w:sz w:val="24"/>
+          <w:szCs w:val="24"/>
+        </w:rPr>
+        <w:t>. The next three points define the second Bezier curve, and so on. Each Bezier curve requires three points because the end point of one curve is the same as the begin point of the next curve.</w:t>
+      </w:r>
+    </w:p>
+    <w:p>
+      <w:pPr>
+        <w:rPr>
+          <w:rFonts w:ascii="Times New Roman" w:hAnsi="Times New Roman" w:cs="Times New Roman"/>
+          <w:sz w:val="24"/>
+          <w:szCs w:val="24"/>
+        </w:rPr>
+      </w:pPr>
+      <w:r>
+        <w:rPr>
+          <w:rFonts w:ascii="Times New Roman" w:hAnsi="Times New Roman" w:cs="Times New Roman"/>
+          <w:sz w:val="24"/>
+          <w:szCs w:val="24"/>
+        </w:rPr>
+        <w:t xml:space="preserve">The </w:t>
+      </w:r>
+      <w:r>
+        <w:rPr>
+          <w:rFonts w:ascii="Times New Roman" w:hAnsi="Times New Roman" w:cs="Times New Roman"/>
+          <w:color w:val="0000FF"/>
+          <w:sz w:val="24"/>
+          <w:szCs w:val="24"/>
+        </w:rPr>
+        <w:t xml:space="preserve">iCount parameter is always one plus three times the number of nCurves. </w:t>
+      </w:r>
+      <w:r>
+        <w:rPr>
+          <w:rFonts w:ascii="Times New Roman" w:hAnsi="Times New Roman" w:cs="Times New Roman"/>
+          <w:sz w:val="24"/>
+          <w:szCs w:val="24"/>
+        </w:rPr>
+        <w:t>For example, if you are drawing two connected Bezier curves, then iCount would be 7. The nCurves parameter is typically 1, but it can be greater than 1 if you are drawing multiple connected curves.</w:t>
+      </w:r>
+    </w:p>
+    <w:p>
+      <w:pPr>
+        <w:rPr>
+          <w:rFonts w:ascii="Times New Roman" w:hAnsi="Times New Roman" w:cs="Times New Roman"/>
+          <w:sz w:val="24"/>
+          <w:szCs w:val="24"/>
+        </w:rPr>
+      </w:pPr>
+    </w:p>
+    <w:p>
+      <w:pPr>
+        <w:rPr>
+          <w:rFonts w:ascii="Times New Roman" w:hAnsi="Times New Roman" w:cs="Times New Roman"/>
+          <w:sz w:val="32"/>
+          <w:szCs w:val="32"/>
+          <w14:textOutline w14:w="9525" w14:cap="rnd" w14:cmpd="sng" w14:algn="ctr">
+            <w14:solidFill>
+              <w14:srgbClr w14:val="0000FF"/>
+            </w14:solidFill>
+            <w14:prstDash w14:val="solid"/>
+            <w14:bevel/>
+          </w14:textOutline>
+        </w:rPr>
+      </w:pPr>
+      <w:r>
+        <w:rPr>
+          <w:rFonts w:ascii="Times New Roman" w:hAnsi="Times New Roman" w:cs="Times New Roman"/>
+          <w:sz w:val="32"/>
+          <w:szCs w:val="32"/>
+          <w14:textOutline w14:w="9525" w14:cap="rnd" w14:cmpd="sng" w14:algn="ctr">
+            <w14:solidFill>
+              <w14:srgbClr w14:val="0000FF"/>
+            </w14:solidFill>
+            <w14:prstDash w14:val="solid"/>
+            <w14:bevel/>
+          </w14:textOutline>
+        </w:rPr>
+        <w:t>Using PolyBezierTo</w:t>
+      </w:r>
+    </w:p>
+    <w:p>
+      <w:pPr>
+        <w:rPr>
+          <w:rFonts w:ascii="Times New Roman" w:hAnsi="Times New Roman" w:cs="Times New Roman"/>
+          <w:sz w:val="24"/>
+          <w:szCs w:val="24"/>
+        </w:rPr>
+      </w:pPr>
+      <w:r>
+        <w:rPr>
+          <w:rFonts w:ascii="Times New Roman" w:hAnsi="Times New Roman" w:cs="Times New Roman"/>
+          <w:sz w:val="24"/>
+          <w:szCs w:val="24"/>
+        </w:rPr>
+        <w:t>The PolyBezierTo function takes three arguments:</w:t>
+      </w:r>
+    </w:p>
+    <w:p>
+      <w:pPr>
+        <w:pStyle w:val="ListParagraph"/>
+        <w:numPr>
+          <w:ilvl w:val="0"/>
+          <w:numId w:val="10"/>
+        </w:numPr>
+        <w:rPr>
+          <w:rFonts w:ascii="Times New Roman" w:hAnsi="Times New Roman" w:cs="Times New Roman"/>
+          <w:sz w:val="24"/>
+          <w:szCs w:val="24"/>
+        </w:rPr>
+      </w:pPr>
+      <w:r>
+        <w:rPr>
+          <w:rFonts w:ascii="Times New Roman" w:hAnsi="Times New Roman" w:cs="Times New Roman"/>
+          <w:sz w:val="24"/>
+          <w:szCs w:val="24"/>
+          <w14:textOutline w14:w="9525" w14:cap="rnd" w14:cmpd="sng" w14:algn="ctr">
+            <w14:solidFill>
+              <w14:srgbClr w14:val="00B050"/>
+            </w14:solidFill>
+            <w14:prstDash w14:val="solid"/>
+            <w14:bevel/>
+          </w14:textOutline>
+        </w:rPr>
+        <w:t xml:space="preserve">hdc: </w:t>
+      </w:r>
+      <w:r>
+        <w:rPr>
+          <w:rFonts w:ascii="Times New Roman" w:hAnsi="Times New Roman" w:cs="Times New Roman"/>
+          <w:sz w:val="24"/>
+          <w:szCs w:val="24"/>
+        </w:rPr>
+        <w:t>The device context to draw the curve to.</w:t>
+      </w:r>
+    </w:p>
+    <w:p>
+      <w:pPr>
+        <w:pStyle w:val="ListParagraph"/>
+        <w:numPr>
+          <w:ilvl w:val="0"/>
+          <w:numId w:val="10"/>
+        </w:numPr>
+        <w:rPr>
+          <w:rFonts w:ascii="Times New Roman" w:hAnsi="Times New Roman" w:cs="Times New Roman"/>
+          <w:sz w:val="24"/>
+          <w:szCs w:val="24"/>
+        </w:rPr>
+      </w:pPr>
+      <w:r>
+        <w:rPr>
+          <w:rFonts w:ascii="Times New Roman" w:hAnsi="Times New Roman" w:cs="Times New Roman"/>
+          <w:sz w:val="24"/>
+          <w:szCs w:val="24"/>
+          <w14:textOutline w14:w="9525" w14:cap="rnd" w14:cmpd="sng" w14:algn="ctr">
+            <w14:solidFill>
+              <w14:srgbClr w14:val="00B050"/>
+            </w14:solidFill>
+            <w14:prstDash w14:val="solid"/>
+            <w14:bevel/>
+          </w14:textOutline>
+        </w:rPr>
+        <w:t xml:space="preserve">apt: </w:t>
+      </w:r>
+      <w:r>
+        <w:rPr>
+          <w:rFonts w:ascii="Times New Roman" w:hAnsi="Times New Roman" w:cs="Times New Roman"/>
+          <w:sz w:val="24"/>
+          <w:szCs w:val="24"/>
+        </w:rPr>
+        <w:t>An array of POINT structures that define the curve.</w:t>
+      </w:r>
+    </w:p>
+    <w:p>
+      <w:pPr>
+        <w:pStyle w:val="ListParagraph"/>
+        <w:numPr>
+          <w:ilvl w:val="0"/>
+          <w:numId w:val="10"/>
+        </w:numPr>
+        <w:rPr>
+          <w:rFonts w:ascii="Times New Roman" w:hAnsi="Times New Roman" w:cs="Times New Roman"/>
+          <w:sz w:val="24"/>
+          <w:szCs w:val="24"/>
+        </w:rPr>
+      </w:pPr>
+      <w:r>
+        <w:rPr>
+          <w:rFonts w:ascii="Times New Roman" w:hAnsi="Times New Roman" w:cs="Times New Roman"/>
+          <w:sz w:val="24"/>
+          <w:szCs w:val="24"/>
+          <w14:textOutline w14:w="9525" w14:cap="rnd" w14:cmpd="sng" w14:algn="ctr">
+            <w14:solidFill>
+              <w14:srgbClr w14:val="00B050"/>
+            </w14:solidFill>
+            <w14:prstDash w14:val="solid"/>
+            <w14:bevel/>
+          </w14:textOutline>
+        </w:rPr>
+        <w:t xml:space="preserve">nCurves: </w:t>
+      </w:r>
+      <w:r>
+        <w:rPr>
+          <w:rFonts w:ascii="Times New Roman" w:hAnsi="Times New Roman" w:cs="Times New Roman"/>
+          <w:sz w:val="24"/>
+          <w:szCs w:val="24"/>
+        </w:rPr>
+        <w:t>The number of connected curves to draw.</w:t>
+      </w:r>
+    </w:p>
+    <w:p>
+      <w:pPr>
+        <w:rPr>
+          <w:rFonts w:ascii="Times New Roman" w:hAnsi="Times New Roman" w:cs="Times New Roman"/>
+          <w:sz w:val="24"/>
+          <w:szCs w:val="24"/>
+        </w:rPr>
+      </w:pPr>
+      <w:r>
+        <w:rPr>
+          <w:rFonts w:ascii="Times New Roman" w:hAnsi="Times New Roman" w:cs="Times New Roman"/>
+          <w:sz w:val="24"/>
+          <w:szCs w:val="24"/>
+        </w:rPr>
+        <w:t xml:space="preserve">The </w:t>
+      </w:r>
+      <w:r>
+        <w:rPr>
+          <w:rFonts w:ascii="Times New Roman" w:hAnsi="Times New Roman" w:cs="Times New Roman"/>
+          <w:color w:val="0000FF"/>
+          <w:sz w:val="24"/>
+          <w:szCs w:val="24"/>
+        </w:rPr>
+        <w:t xml:space="preserve">PolyBezierTo function uses the current position for the first begin point. </w:t>
+      </w:r>
+      <w:r>
+        <w:rPr>
+          <w:rFonts w:ascii="Times New Roman" w:hAnsi="Times New Roman" w:cs="Times New Roman"/>
+          <w:sz w:val="24"/>
+          <w:szCs w:val="24"/>
+        </w:rPr>
+        <w:t>The first and each subsequent Bezier spline requires only three points. When the function returns, the current position is set to the last end point.</w:t>
+      </w:r>
+    </w:p>
+    <w:p>
+      <w:pPr>
+        <w:rPr>
+          <w:rFonts w:ascii="Times New Roman" w:hAnsi="Times New Roman" w:cs="Times New Roman"/>
+          <w:i/>
+          <w:iCs/>
+          <w:color w:val="0000FF"/>
+          <w:sz w:val="24"/>
+          <w:szCs w:val="24"/>
+          <w:u w:val="single"/>
+        </w:rPr>
+      </w:pPr>
+    </w:p>
+    <w:p>
+      <w:pPr>
+        <w:rPr>
+          <w:rFonts w:ascii="Times New Roman" w:hAnsi="Times New Roman" w:cs="Times New Roman"/>
+          <w:i/>
+          <w:iCs/>
+          <w:color w:val="0000FF"/>
+          <w:sz w:val="24"/>
+          <w:szCs w:val="24"/>
+          <w:u w:val="single"/>
+        </w:rPr>
+      </w:pPr>
+    </w:p>
+    <w:p>
+      <w:pPr>
+        <w:rPr>
+          <w:rFonts w:ascii="Times New Roman" w:hAnsi="Times New Roman" w:cs="Times New Roman"/>
+          <w:i/>
+          <w:iCs/>
+          <w:color w:val="0000FF"/>
+          <w:sz w:val="24"/>
+          <w:szCs w:val="24"/>
+          <w:u w:val="single"/>
+        </w:rPr>
+      </w:pPr>
+    </w:p>
+    <w:p>
+      <w:pPr>
+        <w:rPr>
+          <w:rFonts w:ascii="Times New Roman" w:hAnsi="Times New Roman" w:cs="Times New Roman"/>
+          <w:i/>
+          <w:iCs/>
+          <w:color w:val="0000FF"/>
+          <w:sz w:val="24"/>
+          <w:szCs w:val="24"/>
+          <w:u w:val="single"/>
+        </w:rPr>
+      </w:pPr>
+    </w:p>
+    <w:p>
+      <w:pPr>
+        <w:rPr>
+          <w:rFonts w:ascii="Times New Roman" w:hAnsi="Times New Roman" w:cs="Times New Roman"/>
+          <w:i/>
+          <w:iCs/>
+          <w:color w:val="0000FF"/>
+          <w:sz w:val="24"/>
+          <w:szCs w:val="24"/>
+          <w:u w:val="single"/>
+        </w:rPr>
+      </w:pPr>
+    </w:p>
+    <w:p>
+      <w:pPr>
+        <w:rPr>
+          <w:rFonts w:ascii="Times New Roman" w:hAnsi="Times New Roman" w:cs="Times New Roman"/>
+          <w:i/>
+          <w:iCs/>
+          <w:color w:val="0000FF"/>
+          <w:sz w:val="24"/>
+          <w:szCs w:val="24"/>
+          <w:u w:val="single"/>
+        </w:rPr>
+      </w:pPr>
+    </w:p>
+    <w:p>
+      <w:pPr>
+        <w:rPr>
+          <w:rFonts w:ascii="Times New Roman" w:hAnsi="Times New Roman" w:cs="Times New Roman"/>
+          <w:i/>
+          <w:iCs/>
+          <w:color w:val="0000FF"/>
+          <w:sz w:val="24"/>
+          <w:szCs w:val="24"/>
+          <w:u w:val="single"/>
+        </w:rPr>
+      </w:pPr>
+    </w:p>
+    <w:p>
+      <w:pPr>
+        <w:rPr>
+          <w:rFonts w:ascii="Times New Roman" w:hAnsi="Times New Roman" w:cs="Times New Roman"/>
+          <w:i/>
+          <w:iCs/>
+          <w:color w:val="0000FF"/>
+          <w:sz w:val="24"/>
+          <w:szCs w:val="24"/>
+          <w:u w:val="single"/>
+        </w:rPr>
+      </w:pPr>
+      <w:r>
+        <w:rPr>
+          <w:rFonts w:ascii="Times New Roman" w:hAnsi="Times New Roman" w:cs="Times New Roman"/>
+          <w:i/>
+          <w:iCs/>
+          <w:color w:val="0000FF"/>
+          <w:sz w:val="24"/>
+          <w:szCs w:val="24"/>
+          <w:u w:val="single"/>
+        </w:rPr>
+        <w:lastRenderedPageBreak/>
+        <w:t>Note on Smooth Connections</w:t>
+      </w:r>
+    </w:p>
+    <w:p>
+      <w:pPr>
+        <w:rPr>
+          <w:rFonts w:ascii="Times New Roman" w:hAnsi="Times New Roman" w:cs="Times New Roman"/>
+          <w:sz w:val="24"/>
+          <w:szCs w:val="24"/>
+        </w:rPr>
+      </w:pPr>
+      <w:r>
+        <w:rPr>
+          <w:rFonts w:ascii="Times New Roman" w:hAnsi="Times New Roman" w:cs="Times New Roman"/>
+          <w:sz w:val="24"/>
+          <w:szCs w:val="24"/>
+        </w:rPr>
+        <w:t xml:space="preserve">When you </w:t>
+      </w:r>
+      <w:r>
+        <w:rPr>
+          <w:rFonts w:ascii="Times New Roman" w:hAnsi="Times New Roman" w:cs="Times New Roman"/>
+          <w:color w:val="0070C0"/>
+          <w:sz w:val="24"/>
+          <w:szCs w:val="24"/>
+        </w:rPr>
+        <w:t>draw a series of connected Bezier splines, the point of connection will be smooth only if the second control point of the first Bezier</w:t>
+      </w:r>
+      <w:r>
+        <w:rPr>
+          <w:rFonts w:ascii="Times New Roman" w:hAnsi="Times New Roman" w:cs="Times New Roman"/>
+          <w:sz w:val="24"/>
+          <w:szCs w:val="24"/>
+        </w:rPr>
+        <w:t>, the end point of the first Bezier (which is also the begin point of the second Bezier), and the first control point of the second Bezier are colinear; that is, they lie on the same straight line.</w:t>
+      </w:r>
+    </w:p>
+    <w:p>
+      <w:pPr>
+        <w:rPr>
+          <w:rFonts w:ascii="Times New Roman" w:hAnsi="Times New Roman" w:cs="Times New Roman"/>
+          <w:sz w:val="24"/>
+          <w:szCs w:val="24"/>
+        </w:rPr>
+      </w:pPr>
+      <w:r>
+        <w:rPr>
+          <w:rFonts w:ascii="Times New Roman" w:hAnsi="Times New Roman" w:cs="Times New Roman"/>
+          <w:sz w:val="24"/>
+          <w:szCs w:val="24"/>
+        </w:rPr>
+        <w:t xml:space="preserve">This is </w:t>
+      </w:r>
+      <w:r>
+        <w:rPr>
+          <w:rFonts w:ascii="Times New Roman" w:hAnsi="Times New Roman" w:cs="Times New Roman"/>
+          <w:color w:val="00B050"/>
+          <w:sz w:val="24"/>
+          <w:szCs w:val="24"/>
+        </w:rPr>
+        <w:t xml:space="preserve">because the Bezier spline is always tangent to the line </w:t>
+      </w:r>
+      <w:r>
+        <w:rPr>
+          <w:rFonts w:ascii="Times New Roman" w:hAnsi="Times New Roman" w:cs="Times New Roman"/>
+          <w:sz w:val="24"/>
+          <w:szCs w:val="24"/>
+        </w:rPr>
+        <w:t>formed by its two control points. If the control points are not colinear, then the tangents of the two splines will not be the same, and the connection will not be smooth.</w:t>
+      </w:r>
+    </w:p>
+    <w:p>
+      <w:pPr>
+        <w:rPr>
+          <w:rFonts w:ascii="Times New Roman" w:hAnsi="Times New Roman" w:cs="Times New Roman"/>
+          <w:sz w:val="24"/>
+          <w:szCs w:val="24"/>
+        </w:rPr>
+      </w:pPr>
+      <w:r>
+        <w:rPr>
+          <w:noProof/>
+        </w:rPr>
+        <w:drawing>
+          <wp:inline distT="0" distB="0" distL="0" distR="0" wp14:anchorId="70F2A5F7" wp14:editId="27D5E2E0">
+            <wp:extent cx="4665393" cy="2550016"/>
+            <wp:effectExtent l="0" t="0" r="1905" b="3175"/>
+            <wp:docPr id="52" name="Picture 52" descr="Revolutionizing Industries: The Advancements and Impact of Robotics and  Automation"/>
+            <wp:cNvGraphicFramePr>
+              <a:graphicFrameLocks xmlns:a="http://schemas.openxmlformats.org/drawingml/2006/main" noChangeAspect="1"/>
+            </wp:cNvGraphicFramePr>
+            <a:graphic xmlns:a="http://schemas.openxmlformats.org/drawingml/2006/main">
+              <a:graphicData uri="http://schemas.openxmlformats.org/drawingml/2006/picture">
+                <pic:pic xmlns:pic="http://schemas.openxmlformats.org/drawingml/2006/picture">
+                  <pic:nvPicPr>
+                    <pic:cNvPr id="0" name="Picture 14" descr="Revolutionizing Industries: The Advancements and Impact of Robotics and  Automation"/>
+                    <pic:cNvPicPr>
+                      <a:picLocks noChangeAspect="1" noChangeArrowheads="1"/>
+                    </pic:cNvPicPr>
+                  </pic:nvPicPr>
+                  <pic:blipFill>
+                    <a:blip r:embed="rId55">
+                      <a:extLst>
+                        <a:ext uri="{28A0092B-C50C-407E-A947-70E740481C1C}">
+                          <a14:useLocalDpi xmlns:a14="http://schemas.microsoft.com/office/drawing/2010/main" val="0"/>
+                        </a:ext>
+                      </a:extLst>
+                    </a:blip>
+                    <a:srcRect/>
+                    <a:stretch>
+                      <a:fillRect/>
+                    </a:stretch>
+                  </pic:blipFill>
+                  <pic:spPr bwMode="auto">
+                    <a:xfrm>
+                      <a:off x="0" y="0"/>
+                      <a:ext cx="4676374" cy="2556018"/>
+                    </a:xfrm>
+                    <a:prstGeom prst="rect">
+                      <a:avLst/>
+                    </a:prstGeom>
+                    <a:noFill/>
+                    <a:ln>
+                      <a:noFill/>
+                    </a:ln>
+                  </pic:spPr>
+                </pic:pic>
+              </a:graphicData>
+            </a:graphic>
+          </wp:inline>
+        </w:drawing>
+      </w:r>
+    </w:p>
+    <w:p>
+      <w:pPr>
+        <w:rPr>
+          <w:rFonts w:ascii="Times New Roman" w:hAnsi="Times New Roman" w:cs="Times New Roman"/>
+          <w:sz w:val="24"/>
+          <w:szCs w:val="24"/>
+        </w:rPr>
+      </w:pPr>
+      <w:r>
+        <w:rPr>
+          <w:rFonts w:ascii="Times New Roman" w:hAnsi="Times New Roman" w:cs="Times New Roman"/>
+          <w:sz w:val="24"/>
+          <w:szCs w:val="24"/>
+        </w:rPr>
+        <w:t xml:space="preserve">The </w:t>
+      </w:r>
+      <w:r>
+        <w:rPr>
+          <w:rFonts w:ascii="Times New Roman" w:hAnsi="Times New Roman" w:cs="Times New Roman"/>
+          <w:color w:val="0000FF"/>
+          <w:sz w:val="24"/>
+          <w:szCs w:val="24"/>
+        </w:rPr>
+        <w:t>PolyBezier</w:t>
+      </w:r>
+      <w:r>
+        <w:rPr>
+          <w:rFonts w:ascii="Times New Roman" w:hAnsi="Times New Roman" w:cs="Times New Roman"/>
+          <w:sz w:val="24"/>
+          <w:szCs w:val="24"/>
+        </w:rPr>
+        <w:t xml:space="preserve"> and </w:t>
+      </w:r>
+      <w:r>
+        <w:rPr>
+          <w:rFonts w:ascii="Times New Roman" w:hAnsi="Times New Roman" w:cs="Times New Roman"/>
+          <w:color w:val="CC00CC"/>
+          <w:sz w:val="24"/>
+          <w:szCs w:val="24"/>
+        </w:rPr>
+        <w:t>PolyBezierTo</w:t>
+      </w:r>
+      <w:r>
+        <w:rPr>
+          <w:rFonts w:ascii="Times New Roman" w:hAnsi="Times New Roman" w:cs="Times New Roman"/>
+          <w:sz w:val="24"/>
+          <w:szCs w:val="24"/>
+        </w:rPr>
+        <w:t xml:space="preserve"> functions are powerful tools for drawing Bezier splines in Windows. By using these functions, you can create smooth, rounded curves that are ideal for a variety of applications.</w:t>
+      </w:r>
+    </w:p>
+    <w:p>
+      <w:pPr>
+        <w:rPr>
+          <w:rFonts w:ascii="Times New Roman" w:hAnsi="Times New Roman" w:cs="Times New Roman"/>
+          <w:sz w:val="24"/>
+          <w:szCs w:val="24"/>
+        </w:rPr>
+      </w:pPr>
     </w:p>
     <w:sectPr>
       <w:pgSz w:w="12240" w:h="15840"/>
@@ -13078,9 +14086,9 @@
     </w:lvl>
   </w:abstractNum>
   <w:abstractNum w:abstractNumId="4" w15:restartNumberingAfterBreak="0">
-    <w:nsid w:val="31F2401E"/>
+    <w:nsid w:val="2E1A447D"/>
     <w:multiLevelType w:val="hybridMultilevel"/>
-    <w:tmpl w:val="F076A22A"/>
+    <w:tmpl w:val="7618D5FC"/>
     <w:lvl w:ilvl="0" w:tplc="04090001">
       <w:start w:val="1"/>
       <w:numFmt w:val="bullet"/>
@@ -13191,9 +14199,9 @@
     </w:lvl>
   </w:abstractNum>
   <w:abstractNum w:abstractNumId="5" w15:restartNumberingAfterBreak="0">
-    <w:nsid w:val="4D9636E9"/>
+    <w:nsid w:val="31F2401E"/>
     <w:multiLevelType w:val="hybridMultilevel"/>
-    <w:tmpl w:val="A106E8BE"/>
+    <w:tmpl w:val="F076A22A"/>
     <w:lvl w:ilvl="0" w:tplc="04090001">
       <w:start w:val="1"/>
       <w:numFmt w:val="bullet"/>
@@ -13304,9 +14312,9 @@
     </w:lvl>
   </w:abstractNum>
   <w:abstractNum w:abstractNumId="6" w15:restartNumberingAfterBreak="0">
-    <w:nsid w:val="72864A84"/>
+    <w:nsid w:val="4C03652B"/>
     <w:multiLevelType w:val="hybridMultilevel"/>
-    <w:tmpl w:val="F00A57DC"/>
+    <w:tmpl w:val="D64EF516"/>
     <w:lvl w:ilvl="0" w:tplc="04090001">
       <w:start w:val="1"/>
       <w:numFmt w:val="bullet"/>
@@ -13416,8 +14424,460 @@
       </w:rPr>
     </w:lvl>
   </w:abstractNum>
+  <w:abstractNum w:abstractNumId="7" w15:restartNumberingAfterBreak="0">
+    <w:nsid w:val="4D9636E9"/>
+    <w:multiLevelType w:val="hybridMultilevel"/>
+    <w:tmpl w:val="A106E8BE"/>
+    <w:lvl w:ilvl="0" w:tplc="04090001">
+      <w:start w:val="1"/>
+      <w:numFmt w:val="bullet"/>
+      <w:lvlText w:val=""/>
+      <w:lvlJc w:val="left"/>
+      <w:pPr>
+        <w:ind w:left="720" w:hanging="360"/>
+      </w:pPr>
+      <w:rPr>
+        <w:rFonts w:ascii="Symbol" w:hAnsi="Symbol" w:hint="default"/>
+      </w:rPr>
+    </w:lvl>
+    <w:lvl w:ilvl="1" w:tplc="04090003" w:tentative="1">
+      <w:start w:val="1"/>
+      <w:numFmt w:val="bullet"/>
+      <w:lvlText w:val="o"/>
+      <w:lvlJc w:val="left"/>
+      <w:pPr>
+        <w:ind w:left="1440" w:hanging="360"/>
+      </w:pPr>
+      <w:rPr>
+        <w:rFonts w:ascii="Courier New" w:hAnsi="Courier New" w:cs="Courier New" w:hint="default"/>
+      </w:rPr>
+    </w:lvl>
+    <w:lvl w:ilvl="2" w:tplc="04090005" w:tentative="1">
+      <w:start w:val="1"/>
+      <w:numFmt w:val="bullet"/>
+      <w:lvlText w:val=""/>
+      <w:lvlJc w:val="left"/>
+      <w:pPr>
+        <w:ind w:left="2160" w:hanging="360"/>
+      </w:pPr>
+      <w:rPr>
+        <w:rFonts w:ascii="Wingdings" w:hAnsi="Wingdings" w:hint="default"/>
+      </w:rPr>
+    </w:lvl>
+    <w:lvl w:ilvl="3" w:tplc="04090001" w:tentative="1">
+      <w:start w:val="1"/>
+      <w:numFmt w:val="bullet"/>
+      <w:lvlText w:val=""/>
+      <w:lvlJc w:val="left"/>
+      <w:pPr>
+        <w:ind w:left="2880" w:hanging="360"/>
+      </w:pPr>
+      <w:rPr>
+        <w:rFonts w:ascii="Symbol" w:hAnsi="Symbol" w:hint="default"/>
+      </w:rPr>
+    </w:lvl>
+    <w:lvl w:ilvl="4" w:tplc="04090003" w:tentative="1">
+      <w:start w:val="1"/>
+      <w:numFmt w:val="bullet"/>
+      <w:lvlText w:val="o"/>
+      <w:lvlJc w:val="left"/>
+      <w:pPr>
+        <w:ind w:left="3600" w:hanging="360"/>
+      </w:pPr>
+      <w:rPr>
+        <w:rFonts w:ascii="Courier New" w:hAnsi="Courier New" w:cs="Courier New" w:hint="default"/>
+      </w:rPr>
+    </w:lvl>
+    <w:lvl w:ilvl="5" w:tplc="04090005" w:tentative="1">
+      <w:start w:val="1"/>
+      <w:numFmt w:val="bullet"/>
+      <w:lvlText w:val=""/>
+      <w:lvlJc w:val="left"/>
+      <w:pPr>
+        <w:ind w:left="4320" w:hanging="360"/>
+      </w:pPr>
+      <w:rPr>
+        <w:rFonts w:ascii="Wingdings" w:hAnsi="Wingdings" w:hint="default"/>
+      </w:rPr>
+    </w:lvl>
+    <w:lvl w:ilvl="6" w:tplc="04090001" w:tentative="1">
+      <w:start w:val="1"/>
+      <w:numFmt w:val="bullet"/>
+      <w:lvlText w:val=""/>
+      <w:lvlJc w:val="left"/>
+      <w:pPr>
+        <w:ind w:left="5040" w:hanging="360"/>
+      </w:pPr>
+      <w:rPr>
+        <w:rFonts w:ascii="Symbol" w:hAnsi="Symbol" w:hint="default"/>
+      </w:rPr>
+    </w:lvl>
+    <w:lvl w:ilvl="7" w:tplc="04090003" w:tentative="1">
+      <w:start w:val="1"/>
+      <w:numFmt w:val="bullet"/>
+      <w:lvlText w:val="o"/>
+      <w:lvlJc w:val="left"/>
+      <w:pPr>
+        <w:ind w:left="5760" w:hanging="360"/>
+      </w:pPr>
+      <w:rPr>
+        <w:rFonts w:ascii="Courier New" w:hAnsi="Courier New" w:cs="Courier New" w:hint="default"/>
+      </w:rPr>
+    </w:lvl>
+    <w:lvl w:ilvl="8" w:tplc="04090005" w:tentative="1">
+      <w:start w:val="1"/>
+      <w:numFmt w:val="bullet"/>
+      <w:lvlText w:val=""/>
+      <w:lvlJc w:val="left"/>
+      <w:pPr>
+        <w:ind w:left="6480" w:hanging="360"/>
+      </w:pPr>
+      <w:rPr>
+        <w:rFonts w:ascii="Wingdings" w:hAnsi="Wingdings" w:hint="default"/>
+      </w:rPr>
+    </w:lvl>
+  </w:abstractNum>
+  <w:abstractNum w:abstractNumId="8" w15:restartNumberingAfterBreak="0">
+    <w:nsid w:val="4DE34A55"/>
+    <w:multiLevelType w:val="hybridMultilevel"/>
+    <w:tmpl w:val="B87C25A0"/>
+    <w:lvl w:ilvl="0" w:tplc="04090001">
+      <w:start w:val="1"/>
+      <w:numFmt w:val="bullet"/>
+      <w:lvlText w:val=""/>
+      <w:lvlJc w:val="left"/>
+      <w:pPr>
+        <w:ind w:left="720" w:hanging="360"/>
+      </w:pPr>
+      <w:rPr>
+        <w:rFonts w:ascii="Symbol" w:hAnsi="Symbol" w:hint="default"/>
+      </w:rPr>
+    </w:lvl>
+    <w:lvl w:ilvl="1" w:tplc="04090003" w:tentative="1">
+      <w:start w:val="1"/>
+      <w:numFmt w:val="bullet"/>
+      <w:lvlText w:val="o"/>
+      <w:lvlJc w:val="left"/>
+      <w:pPr>
+        <w:ind w:left="1440" w:hanging="360"/>
+      </w:pPr>
+      <w:rPr>
+        <w:rFonts w:ascii="Courier New" w:hAnsi="Courier New" w:cs="Courier New" w:hint="default"/>
+      </w:rPr>
+    </w:lvl>
+    <w:lvl w:ilvl="2" w:tplc="04090005" w:tentative="1">
+      <w:start w:val="1"/>
+      <w:numFmt w:val="bullet"/>
+      <w:lvlText w:val=""/>
+      <w:lvlJc w:val="left"/>
+      <w:pPr>
+        <w:ind w:left="2160" w:hanging="360"/>
+      </w:pPr>
+      <w:rPr>
+        <w:rFonts w:ascii="Wingdings" w:hAnsi="Wingdings" w:hint="default"/>
+      </w:rPr>
+    </w:lvl>
+    <w:lvl w:ilvl="3" w:tplc="04090001" w:tentative="1">
+      <w:start w:val="1"/>
+      <w:numFmt w:val="bullet"/>
+      <w:lvlText w:val=""/>
+      <w:lvlJc w:val="left"/>
+      <w:pPr>
+        <w:ind w:left="2880" w:hanging="360"/>
+      </w:pPr>
+      <w:rPr>
+        <w:rFonts w:ascii="Symbol" w:hAnsi="Symbol" w:hint="default"/>
+      </w:rPr>
+    </w:lvl>
+    <w:lvl w:ilvl="4" w:tplc="04090003" w:tentative="1">
+      <w:start w:val="1"/>
+      <w:numFmt w:val="bullet"/>
+      <w:lvlText w:val="o"/>
+      <w:lvlJc w:val="left"/>
+      <w:pPr>
+        <w:ind w:left="3600" w:hanging="360"/>
+      </w:pPr>
+      <w:rPr>
+        <w:rFonts w:ascii="Courier New" w:hAnsi="Courier New" w:cs="Courier New" w:hint="default"/>
+      </w:rPr>
+    </w:lvl>
+    <w:lvl w:ilvl="5" w:tplc="04090005" w:tentative="1">
+      <w:start w:val="1"/>
+      <w:numFmt w:val="bullet"/>
+      <w:lvlText w:val=""/>
+      <w:lvlJc w:val="left"/>
+      <w:pPr>
+        <w:ind w:left="4320" w:hanging="360"/>
+      </w:pPr>
+      <w:rPr>
+        <w:rFonts w:ascii="Wingdings" w:hAnsi="Wingdings" w:hint="default"/>
+      </w:rPr>
+    </w:lvl>
+    <w:lvl w:ilvl="6" w:tplc="04090001" w:tentative="1">
+      <w:start w:val="1"/>
+      <w:numFmt w:val="bullet"/>
+      <w:lvlText w:val=""/>
+      <w:lvlJc w:val="left"/>
+      <w:pPr>
+        <w:ind w:left="5040" w:hanging="360"/>
+      </w:pPr>
+      <w:rPr>
+        <w:rFonts w:ascii="Symbol" w:hAnsi="Symbol" w:hint="default"/>
+      </w:rPr>
+    </w:lvl>
+    <w:lvl w:ilvl="7" w:tplc="04090003" w:tentative="1">
+      <w:start w:val="1"/>
+      <w:numFmt w:val="bullet"/>
+      <w:lvlText w:val="o"/>
+      <w:lvlJc w:val="left"/>
+      <w:pPr>
+        <w:ind w:left="5760" w:hanging="360"/>
+      </w:pPr>
+      <w:rPr>
+        <w:rFonts w:ascii="Courier New" w:hAnsi="Courier New" w:cs="Courier New" w:hint="default"/>
+      </w:rPr>
+    </w:lvl>
+    <w:lvl w:ilvl="8" w:tplc="04090005" w:tentative="1">
+      <w:start w:val="1"/>
+      <w:numFmt w:val="bullet"/>
+      <w:lvlText w:val=""/>
+      <w:lvlJc w:val="left"/>
+      <w:pPr>
+        <w:ind w:left="6480" w:hanging="360"/>
+      </w:pPr>
+      <w:rPr>
+        <w:rFonts w:ascii="Wingdings" w:hAnsi="Wingdings" w:hint="default"/>
+      </w:rPr>
+    </w:lvl>
+  </w:abstractNum>
+  <w:abstractNum w:abstractNumId="9" w15:restartNumberingAfterBreak="0">
+    <w:nsid w:val="62F10575"/>
+    <w:multiLevelType w:val="hybridMultilevel"/>
+    <w:tmpl w:val="17FEB0BA"/>
+    <w:lvl w:ilvl="0" w:tplc="04090001">
+      <w:start w:val="1"/>
+      <w:numFmt w:val="bullet"/>
+      <w:lvlText w:val=""/>
+      <w:lvlJc w:val="left"/>
+      <w:pPr>
+        <w:ind w:left="720" w:hanging="360"/>
+      </w:pPr>
+      <w:rPr>
+        <w:rFonts w:ascii="Symbol" w:hAnsi="Symbol" w:hint="default"/>
+      </w:rPr>
+    </w:lvl>
+    <w:lvl w:ilvl="1" w:tplc="04090003" w:tentative="1">
+      <w:start w:val="1"/>
+      <w:numFmt w:val="bullet"/>
+      <w:lvlText w:val="o"/>
+      <w:lvlJc w:val="left"/>
+      <w:pPr>
+        <w:ind w:left="1440" w:hanging="360"/>
+      </w:pPr>
+      <w:rPr>
+        <w:rFonts w:ascii="Courier New" w:hAnsi="Courier New" w:cs="Courier New" w:hint="default"/>
+      </w:rPr>
+    </w:lvl>
+    <w:lvl w:ilvl="2" w:tplc="04090005" w:tentative="1">
+      <w:start w:val="1"/>
+      <w:numFmt w:val="bullet"/>
+      <w:lvlText w:val=""/>
+      <w:lvlJc w:val="left"/>
+      <w:pPr>
+        <w:ind w:left="2160" w:hanging="360"/>
+      </w:pPr>
+      <w:rPr>
+        <w:rFonts w:ascii="Wingdings" w:hAnsi="Wingdings" w:hint="default"/>
+      </w:rPr>
+    </w:lvl>
+    <w:lvl w:ilvl="3" w:tplc="04090001" w:tentative="1">
+      <w:start w:val="1"/>
+      <w:numFmt w:val="bullet"/>
+      <w:lvlText w:val=""/>
+      <w:lvlJc w:val="left"/>
+      <w:pPr>
+        <w:ind w:left="2880" w:hanging="360"/>
+      </w:pPr>
+      <w:rPr>
+        <w:rFonts w:ascii="Symbol" w:hAnsi="Symbol" w:hint="default"/>
+      </w:rPr>
+    </w:lvl>
+    <w:lvl w:ilvl="4" w:tplc="04090003" w:tentative="1">
+      <w:start w:val="1"/>
+      <w:numFmt w:val="bullet"/>
+      <w:lvlText w:val="o"/>
+      <w:lvlJc w:val="left"/>
+      <w:pPr>
+        <w:ind w:left="3600" w:hanging="360"/>
+      </w:pPr>
+      <w:rPr>
+        <w:rFonts w:ascii="Courier New" w:hAnsi="Courier New" w:cs="Courier New" w:hint="default"/>
+      </w:rPr>
+    </w:lvl>
+    <w:lvl w:ilvl="5" w:tplc="04090005" w:tentative="1">
+      <w:start w:val="1"/>
+      <w:numFmt w:val="bullet"/>
+      <w:lvlText w:val=""/>
+      <w:lvlJc w:val="left"/>
+      <w:pPr>
+        <w:ind w:left="4320" w:hanging="360"/>
+      </w:pPr>
+      <w:rPr>
+        <w:rFonts w:ascii="Wingdings" w:hAnsi="Wingdings" w:hint="default"/>
+      </w:rPr>
+    </w:lvl>
+    <w:lvl w:ilvl="6" w:tplc="04090001" w:tentative="1">
+      <w:start w:val="1"/>
+      <w:numFmt w:val="bullet"/>
+      <w:lvlText w:val=""/>
+      <w:lvlJc w:val="left"/>
+      <w:pPr>
+        <w:ind w:left="5040" w:hanging="360"/>
+      </w:pPr>
+      <w:rPr>
+        <w:rFonts w:ascii="Symbol" w:hAnsi="Symbol" w:hint="default"/>
+      </w:rPr>
+    </w:lvl>
+    <w:lvl w:ilvl="7" w:tplc="04090003" w:tentative="1">
+      <w:start w:val="1"/>
+      <w:numFmt w:val="bullet"/>
+      <w:lvlText w:val="o"/>
+      <w:lvlJc w:val="left"/>
+      <w:pPr>
+        <w:ind w:left="5760" w:hanging="360"/>
+      </w:pPr>
+      <w:rPr>
+        <w:rFonts w:ascii="Courier New" w:hAnsi="Courier New" w:cs="Courier New" w:hint="default"/>
+      </w:rPr>
+    </w:lvl>
+    <w:lvl w:ilvl="8" w:tplc="04090005" w:tentative="1">
+      <w:start w:val="1"/>
+      <w:numFmt w:val="bullet"/>
+      <w:lvlText w:val=""/>
+      <w:lvlJc w:val="left"/>
+      <w:pPr>
+        <w:ind w:left="6480" w:hanging="360"/>
+      </w:pPr>
+      <w:rPr>
+        <w:rFonts w:ascii="Wingdings" w:hAnsi="Wingdings" w:hint="default"/>
+      </w:rPr>
+    </w:lvl>
+  </w:abstractNum>
+  <w:abstractNum w:abstractNumId="10" w15:restartNumberingAfterBreak="0">
+    <w:nsid w:val="72864A84"/>
+    <w:multiLevelType w:val="hybridMultilevel"/>
+    <w:tmpl w:val="F00A57DC"/>
+    <w:lvl w:ilvl="0" w:tplc="04090001">
+      <w:start w:val="1"/>
+      <w:numFmt w:val="bullet"/>
+      <w:lvlText w:val=""/>
+      <w:lvlJc w:val="left"/>
+      <w:pPr>
+        <w:ind w:left="720" w:hanging="360"/>
+      </w:pPr>
+      <w:rPr>
+        <w:rFonts w:ascii="Symbol" w:hAnsi="Symbol" w:hint="default"/>
+      </w:rPr>
+    </w:lvl>
+    <w:lvl w:ilvl="1" w:tplc="04090003" w:tentative="1">
+      <w:start w:val="1"/>
+      <w:numFmt w:val="bullet"/>
+      <w:lvlText w:val="o"/>
+      <w:lvlJc w:val="left"/>
+      <w:pPr>
+        <w:ind w:left="1440" w:hanging="360"/>
+      </w:pPr>
+      <w:rPr>
+        <w:rFonts w:ascii="Courier New" w:hAnsi="Courier New" w:cs="Courier New" w:hint="default"/>
+      </w:rPr>
+    </w:lvl>
+    <w:lvl w:ilvl="2" w:tplc="04090005" w:tentative="1">
+      <w:start w:val="1"/>
+      <w:numFmt w:val="bullet"/>
+      <w:lvlText w:val=""/>
+      <w:lvlJc w:val="left"/>
+      <w:pPr>
+        <w:ind w:left="2160" w:hanging="360"/>
+      </w:pPr>
+      <w:rPr>
+        <w:rFonts w:ascii="Wingdings" w:hAnsi="Wingdings" w:hint="default"/>
+      </w:rPr>
+    </w:lvl>
+    <w:lvl w:ilvl="3" w:tplc="04090001" w:tentative="1">
+      <w:start w:val="1"/>
+      <w:numFmt w:val="bullet"/>
+      <w:lvlText w:val=""/>
+      <w:lvlJc w:val="left"/>
+      <w:pPr>
+        <w:ind w:left="2880" w:hanging="360"/>
+      </w:pPr>
+      <w:rPr>
+        <w:rFonts w:ascii="Symbol" w:hAnsi="Symbol" w:hint="default"/>
+      </w:rPr>
+    </w:lvl>
+    <w:lvl w:ilvl="4" w:tplc="04090003" w:tentative="1">
+      <w:start w:val="1"/>
+      <w:numFmt w:val="bullet"/>
+      <w:lvlText w:val="o"/>
+      <w:lvlJc w:val="left"/>
+      <w:pPr>
+        <w:ind w:left="3600" w:hanging="360"/>
+      </w:pPr>
+      <w:rPr>
+        <w:rFonts w:ascii="Courier New" w:hAnsi="Courier New" w:cs="Courier New" w:hint="default"/>
+      </w:rPr>
+    </w:lvl>
+    <w:lvl w:ilvl="5" w:tplc="04090005" w:tentative="1">
+      <w:start w:val="1"/>
+      <w:numFmt w:val="bullet"/>
+      <w:lvlText w:val=""/>
+      <w:lvlJc w:val="left"/>
+      <w:pPr>
+        <w:ind w:left="4320" w:hanging="360"/>
+      </w:pPr>
+      <w:rPr>
+        <w:rFonts w:ascii="Wingdings" w:hAnsi="Wingdings" w:hint="default"/>
+      </w:rPr>
+    </w:lvl>
+    <w:lvl w:ilvl="6" w:tplc="04090001" w:tentative="1">
+      <w:start w:val="1"/>
+      <w:numFmt w:val="bullet"/>
+      <w:lvlText w:val=""/>
+      <w:lvlJc w:val="left"/>
+      <w:pPr>
+        <w:ind w:left="5040" w:hanging="360"/>
+      </w:pPr>
+      <w:rPr>
+        <w:rFonts w:ascii="Symbol" w:hAnsi="Symbol" w:hint="default"/>
+      </w:rPr>
+    </w:lvl>
+    <w:lvl w:ilvl="7" w:tplc="04090003" w:tentative="1">
+      <w:start w:val="1"/>
+      <w:numFmt w:val="bullet"/>
+      <w:lvlText w:val="o"/>
+      <w:lvlJc w:val="left"/>
+      <w:pPr>
+        <w:ind w:left="5760" w:hanging="360"/>
+      </w:pPr>
+      <w:rPr>
+        <w:rFonts w:ascii="Courier New" w:hAnsi="Courier New" w:cs="Courier New" w:hint="default"/>
+      </w:rPr>
+    </w:lvl>
+    <w:lvl w:ilvl="8" w:tplc="04090005" w:tentative="1">
+      <w:start w:val="1"/>
+      <w:numFmt w:val="bullet"/>
+      <w:lvlText w:val=""/>
+      <w:lvlJc w:val="left"/>
+      <w:pPr>
+        <w:ind w:left="6480" w:hanging="360"/>
+      </w:pPr>
+      <w:rPr>
+        <w:rFonts w:ascii="Wingdings" w:hAnsi="Wingdings" w:hint="default"/>
+      </w:rPr>
+    </w:lvl>
+  </w:abstractNum>
   <w:num w:numId="1">
-    <w:abstractNumId w:val="4"/>
+    <w:abstractNumId w:val="5"/>
   </w:num>
   <w:num w:numId="2">
     <w:abstractNumId w:val="3"/>
@@ -13426,7 +14886,7 @@
     <w:abstractNumId w:val="0"/>
   </w:num>
   <w:num w:numId="4">
-    <w:abstractNumId w:val="6"/>
+    <w:abstractNumId w:val="10"/>
   </w:num>
   <w:num w:numId="5">
     <w:abstractNumId w:val="2"/>
@@ -13435,7 +14895,19 @@
     <w:abstractNumId w:val="1"/>
   </w:num>
   <w:num w:numId="7">
-    <w:abstractNumId w:val="5"/>
+    <w:abstractNumId w:val="7"/>
+  </w:num>
+  <w:num w:numId="8">
+    <w:abstractNumId w:val="9"/>
+  </w:num>
+  <w:num w:numId="9">
+    <w:abstractNumId w:val="4"/>
+  </w:num>
+  <w:num w:numId="10">
+    <w:abstractNumId w:val="6"/>
+  </w:num>
+  <w:num w:numId="11">
+    <w:abstractNumId w:val="8"/>
   </w:num>
 </w:numbering>
 </file>

</xml_diff>